<commit_message>
trying to add JavaFX
</commit_message>
<xml_diff>
--- a/GestioneProgetto.docx
+++ b/GestioneProgetto.docx
@@ -1,19 +1,19 @@
 
 <file path=word/document.xml><?xml version="1.0" encoding="utf-8"?>
-<w:document xmlns:wpc="http://schemas.microsoft.com/office/word/2010/wordprocessingCanvas" xmlns:cx="http://schemas.microsoft.com/office/drawing/2014/chartex" xmlns:cx1="http://schemas.microsoft.com/office/drawing/2015/9/8/chartex" xmlns:cx2="http://schemas.microsoft.com/office/drawing/2015/10/21/chartex" xmlns:cx3="http://schemas.microsoft.com/office/drawing/2016/5/9/chartex" xmlns:cx4="http://schemas.microsoft.com/office/drawing/2016/5/10/chartex" xmlns:cx5="http://schemas.microsoft.com/office/drawing/2016/5/11/chartex" xmlns:cx6="http://schemas.microsoft.com/office/drawing/2016/5/12/chartex" xmlns:cx7="http://schemas.microsoft.com/office/drawing/2016/5/13/chartex" xmlns:cx8="http://schemas.microsoft.com/office/drawing/2016/5/14/chartex" xmlns:mc="http://schemas.openxmlformats.org/markup-compatibility/2006" xmlns:aink="http://schemas.microsoft.com/office/drawing/2016/ink" xmlns:am3d="http://schemas.microsoft.com/office/drawing/2017/model3d" xmlns:o="urn:schemas-microsoft-com:office:office" xmlns:oel="http://schemas.microsoft.com/office/2019/extlst" xmlns:r="http://schemas.openxmlformats.org/officeDocument/2006/relationships" xmlns:m="http://schemas.openxmlformats.org/officeDocument/2006/math" xmlns:v="urn:schemas-microsoft-com:vml" xmlns:wp14="http://schemas.microsoft.com/office/word/2010/wordprocessingDrawing" xmlns:wp="http://schemas.openxmlformats.org/drawingml/2006/wordprocessingDrawing" xmlns:w10="urn:schemas-microsoft-com:office:word" xmlns:w="http://schemas.openxmlformats.org/wordprocessingml/2006/main" xmlns:w14="http://schemas.microsoft.com/office/word/2010/wordml" xmlns:w15="http://schemas.microsoft.com/office/word/2012/wordml" xmlns:w16cex="http://schemas.microsoft.com/office/word/2018/wordml/cex" xmlns:w16cid="http://schemas.microsoft.com/office/word/2016/wordml/cid" xmlns:w16="http://schemas.microsoft.com/office/word/2018/wordml" xmlns:w16sdtdh="http://schemas.microsoft.com/office/word/2020/wordml/sdtdatahash" xmlns:w16se="http://schemas.microsoft.com/office/word/2015/wordml/symex" xmlns:wpg="http://schemas.microsoft.com/office/word/2010/wordprocessingGroup" xmlns:wpi="http://schemas.microsoft.com/office/word/2010/wordprocessingInk" xmlns:wne="http://schemas.microsoft.com/office/word/2006/wordml" xmlns:wps="http://schemas.microsoft.com/office/word/2010/wordprocessingShape" mc:Ignorable="w14 w15 w16se w16cid w16 w16cex w16sdtdh wp14">
+<w:document xmlns:wpc="http://schemas.microsoft.com/office/word/2010/wordprocessingCanvas" xmlns:cx="http://schemas.microsoft.com/office/drawing/2014/chartex" xmlns:cx1="http://schemas.microsoft.com/office/drawing/2015/9/8/chartex" xmlns:cx2="http://schemas.microsoft.com/office/drawing/2015/10/21/chartex" xmlns:cx3="http://schemas.microsoft.com/office/drawing/2016/5/9/chartex" xmlns:cx4="http://schemas.microsoft.com/office/drawing/2016/5/10/chartex" xmlns:cx5="http://schemas.microsoft.com/office/drawing/2016/5/11/chartex" xmlns:cx6="http://schemas.microsoft.com/office/drawing/2016/5/12/chartex" xmlns:cx7="http://schemas.microsoft.com/office/drawing/2016/5/13/chartex" xmlns:cx8="http://schemas.microsoft.com/office/drawing/2016/5/14/chartex" xmlns:mc="http://schemas.openxmlformats.org/markup-compatibility/2006" xmlns:aink="http://schemas.microsoft.com/office/drawing/2016/ink" xmlns:am3d="http://schemas.microsoft.com/office/drawing/2017/model3d" xmlns:o="urn:schemas-microsoft-com:office:office" xmlns:oel="http://schemas.microsoft.com/office/2019/extlst" xmlns:r="http://schemas.openxmlformats.org/officeDocument/2006/relationships" xmlns:m="http://schemas.openxmlformats.org/officeDocument/2006/math" xmlns:v="urn:schemas-microsoft-com:vml" xmlns:wp14="http://schemas.microsoft.com/office/word/2010/wordprocessingDrawing" xmlns:wp="http://schemas.openxmlformats.org/drawingml/2006/wordprocessingDrawing" xmlns:w10="urn:schemas-microsoft-com:office:word" xmlns:w="http://schemas.openxmlformats.org/wordprocessingml/2006/main" xmlns:w14="http://schemas.microsoft.com/office/word/2010/wordml" xmlns:w15="http://schemas.microsoft.com/office/word/2012/wordml" xmlns:w16cex="http://schemas.microsoft.com/office/word/2018/wordml/cex" xmlns:w16cid="http://schemas.microsoft.com/office/word/2016/wordml/cid" xmlns:w16="http://schemas.microsoft.com/office/word/2018/wordml" xmlns:w16sdtdh="http://schemas.microsoft.com/office/word/2020/wordml/sdtdatahash" xmlns:w16se="http://schemas.microsoft.com/office/word/2015/wordml/symex" xmlns:wpg="http://schemas.microsoft.com/office/word/2010/wordprocessingGroup" xmlns:wpi="http://schemas.microsoft.com/office/word/2010/wordprocessingInk" xmlns:wne="http://schemas.microsoft.com/office/word/2006/wordml" xmlns:wps="http://schemas.microsoft.com/office/word/2010/wordprocessingShape" xmlns:a="http://schemas.openxmlformats.org/drawingml/2006/main" xmlns:pic="http://schemas.openxmlformats.org/drawingml/2006/picture" xmlns:a14="http://schemas.microsoft.com/office/drawing/2010/main" mc:Ignorable="w14 w15 w16se w16cid w16 w16cex w16sdtdh wp14">
   <w:body>
     <w:p>
       <w:pPr>
         <w:jc w:val="center"/>
         <w:rPr>
-          <w:rFonts w:ascii="Arial Nova" w:eastAsia="Arial Nova" w:hAnsi="Arial Nova" w:cs="Arial Nova"/>
+          <w:rFonts w:ascii="Arial Nova" w:hAnsi="Arial Nova" w:eastAsia="Arial Nova" w:cs="Arial Nova"/>
           <w:sz w:val="36"/>
           <w:szCs w:val="36"/>
         </w:rPr>
       </w:pPr>
       <w:r>
         <w:rPr>
-          <w:rFonts w:ascii="Arial Nova" w:eastAsia="Arial Nova" w:hAnsi="Arial Nova" w:cs="Arial Nova"/>
+          <w:rFonts w:ascii="Arial Nova" w:hAnsi="Arial Nova" w:eastAsia="Arial Nova" w:cs="Arial Nova"/>
           <w:sz w:val="36"/>
           <w:szCs w:val="36"/>
         </w:rPr>
@@ -21,17 +21,17 @@
       </w:r>
       <w:r>
         <w:rPr>
-          <w:rFonts w:ascii="Arial Nova" w:eastAsia="Arial Nova" w:hAnsi="Arial Nova" w:cs="Arial Nova"/>
+          <w:rFonts w:ascii="Arial Nova" w:hAnsi="Arial Nova" w:eastAsia="Arial Nova" w:cs="Arial Nova"/>
           <w:sz w:val="36"/>
           <w:szCs w:val="36"/>
         </w:rPr>
         <w:t xml:space="preserve">: </w:t>
       </w:r>
-      <w:hyperlink r:id="rId5" w:history="1">
+      <w:hyperlink w:history="1" r:id="rId5">
         <w:r>
           <w:rPr>
             <w:rStyle w:val="Hyperlink"/>
-            <w:rFonts w:ascii="Arial Nova" w:eastAsia="Arial Nova" w:hAnsi="Arial Nova" w:cs="Arial Nova"/>
+            <w:rFonts w:ascii="Arial Nova" w:hAnsi="Arial Nova" w:eastAsia="Arial Nova" w:cs="Arial Nova"/>
             <w:sz w:val="36"/>
             <w:szCs w:val="36"/>
           </w:rPr>
@@ -42,7 +42,7 @@
     <w:p>
       <w:pPr>
         <w:rPr>
-          <w:rFonts w:ascii="Arial Nova" w:eastAsia="Arial Nova" w:hAnsi="Arial Nova" w:cs="Arial Nova"/>
+          <w:rFonts w:ascii="Arial Nova" w:hAnsi="Arial Nova" w:eastAsia="Arial Nova" w:cs="Arial Nova"/>
           <w:sz w:val="36"/>
           <w:szCs w:val="36"/>
         </w:rPr>
@@ -51,7 +51,7 @@
     <w:p>
       <w:pPr>
         <w:rPr>
-          <w:rFonts w:ascii="Arial Nova" w:eastAsia="Arial Nova" w:hAnsi="Arial Nova" w:cs="Arial Nova"/>
+          <w:rFonts w:ascii="Arial Nova" w:hAnsi="Arial Nova" w:eastAsia="Arial Nova" w:cs="Arial Nova"/>
           <w:sz w:val="36"/>
           <w:szCs w:val="36"/>
         </w:rPr>
@@ -60,7 +60,7 @@
     <w:p>
       <w:pPr>
         <w:rPr>
-          <w:rFonts w:ascii="Arial Nova" w:eastAsia="Arial Nova" w:hAnsi="Arial Nova" w:cs="Arial Nova"/>
+          <w:rFonts w:ascii="Arial Nova" w:hAnsi="Arial Nova" w:eastAsia="Arial Nova" w:cs="Arial Nova"/>
           <w:sz w:val="36"/>
           <w:szCs w:val="36"/>
         </w:rPr>
@@ -69,12 +69,12 @@
     <w:p>
       <w:pPr>
         <w:rPr>
-          <w:rFonts w:ascii="Arial Nova" w:eastAsia="Arial Nova" w:hAnsi="Arial Nova" w:cs="Arial Nova"/>
-        </w:rPr>
-      </w:pPr>
-      <w:r>
-        <w:rPr>
-          <w:rFonts w:ascii="Arial Nova" w:eastAsia="Arial Nova" w:hAnsi="Arial Nova" w:cs="Arial Nova"/>
+          <w:rFonts w:ascii="Arial Nova" w:hAnsi="Arial Nova" w:eastAsia="Arial Nova" w:cs="Arial Nova"/>
+        </w:rPr>
+      </w:pPr>
+      <w:r>
+        <w:rPr>
+          <w:rFonts w:ascii="Arial Nova" w:hAnsi="Arial Nova" w:eastAsia="Arial Nova" w:cs="Arial Nova"/>
           <w:sz w:val="36"/>
           <w:szCs w:val="36"/>
         </w:rPr>
@@ -82,7 +82,7 @@
       </w:r>
       <w:r>
         <w:rPr>
-          <w:rFonts w:ascii="Arial Nova" w:eastAsia="Arial Nova" w:hAnsi="Arial Nova" w:cs="Arial Nova"/>
+          <w:rFonts w:ascii="Arial Nova" w:hAnsi="Arial Nova" w:eastAsia="Arial Nova" w:cs="Arial Nova"/>
           <w:sz w:val="36"/>
           <w:szCs w:val="36"/>
         </w:rPr>
@@ -90,7 +90,7 @@
       </w:r>
       <w:r>
         <w:rPr>
-          <w:rFonts w:ascii="Arial Nova" w:eastAsia="Arial Nova" w:hAnsi="Arial Nova" w:cs="Arial Nova"/>
+          <w:rFonts w:ascii="Arial Nova" w:hAnsi="Arial Nova" w:eastAsia="Arial Nova" w:cs="Arial Nova"/>
           <w:sz w:val="36"/>
           <w:szCs w:val="36"/>
         </w:rPr>
@@ -98,7 +98,7 @@
       </w:r>
       <w:r>
         <w:rPr>
-          <w:rFonts w:ascii="Arial Nova" w:eastAsia="Arial Nova" w:hAnsi="Arial Nova" w:cs="Arial Nova"/>
+          <w:rFonts w:ascii="Arial Nova" w:hAnsi="Arial Nova" w:eastAsia="Arial Nova" w:cs="Arial Nova"/>
           <w:sz w:val="36"/>
           <w:szCs w:val="36"/>
         </w:rPr>
@@ -108,7 +108,7 @@
     <w:p>
       <w:pPr>
         <w:rPr>
-          <w:rFonts w:ascii="Arial Nova" w:eastAsia="Arial Nova" w:hAnsi="Arial Nova" w:cs="Arial Nova"/>
+          <w:rFonts w:ascii="Arial Nova" w:hAnsi="Arial Nova" w:eastAsia="Arial Nova" w:cs="Arial Nova"/>
         </w:rPr>
       </w:pPr>
       <w:r>
@@ -116,7 +116,7 @@
       </w:r>
       <w:r>
         <w:rPr>
-          <w:rFonts w:ascii="Arial Nova" w:eastAsia="Arial Nova" w:hAnsi="Arial Nova" w:cs="Arial Nova"/>
+          <w:rFonts w:ascii="Arial Nova" w:hAnsi="Arial Nova" w:eastAsia="Arial Nova" w:cs="Arial Nova"/>
           <w:sz w:val="28"/>
           <w:szCs w:val="28"/>
         </w:rPr>
@@ -131,17 +131,17 @@
           <w:numId w:val="8"/>
         </w:numPr>
         <w:rPr>
-          <w:rFonts w:ascii="Arial Nova" w:eastAsia="Arial Nova" w:hAnsi="Arial Nova" w:cs="Arial Nova"/>
+          <w:rFonts w:ascii="Arial Nova" w:hAnsi="Arial Nova" w:eastAsia="Arial Nova" w:cs="Arial Nova"/>
           <w:sz w:val="24"/>
           <w:szCs w:val="24"/>
           <w:lang w:val="en-GB"/>
         </w:rPr>
       </w:pPr>
-      <w:hyperlink r:id="rId6" w:history="1">
+      <w:hyperlink w:history="1" r:id="rId6">
         <w:r>
           <w:rPr>
             <w:rStyle w:val="Hyperlink"/>
-            <w:rFonts w:ascii="Arial Nova" w:eastAsia="Arial Nova" w:hAnsi="Arial Nova" w:cs="Arial Nova"/>
+            <w:rFonts w:ascii="Arial Nova" w:hAnsi="Arial Nova" w:eastAsia="Arial Nova" w:cs="Arial Nova"/>
             <w:sz w:val="24"/>
             <w:szCs w:val="24"/>
             <w:lang w:val="en-GB"/>
@@ -158,7 +158,7 @@
           <w:numId w:val="8"/>
         </w:numPr>
         <w:rPr>
-          <w:rFonts w:ascii="Arial Nova" w:eastAsia="Arial Nova" w:hAnsi="Arial Nova" w:cs="Arial Nova"/>
+          <w:rFonts w:ascii="Arial Nova" w:hAnsi="Arial Nova" w:eastAsia="Arial Nova" w:cs="Arial Nova"/>
           <w:sz w:val="24"/>
           <w:szCs w:val="24"/>
           <w:lang w:val="en-GB"/>
@@ -166,7 +166,7 @@
       </w:pPr>
       <w:r>
         <w:rPr>
-          <w:rFonts w:ascii="Arial Nova" w:eastAsia="Arial Nova" w:hAnsi="Arial Nova" w:cs="Arial Nova"/>
+          <w:rFonts w:ascii="Arial Nova" w:hAnsi="Arial Nova" w:eastAsia="Arial Nova" w:cs="Arial Nova"/>
           <w:sz w:val="24"/>
           <w:szCs w:val="24"/>
           <w:lang w:val="en-GB"/>
@@ -177,7 +177,7 @@
         <w:r>
           <w:rPr>
             <w:rStyle w:val="Hyperlink"/>
-            <w:rFonts w:ascii="Arial Nova" w:eastAsia="Arial Nova" w:hAnsi="Arial Nova" w:cs="Arial Nova"/>
+            <w:rFonts w:ascii="Arial Nova" w:hAnsi="Arial Nova" w:eastAsia="Arial Nova" w:cs="Arial Nova"/>
             <w:color w:val="auto"/>
             <w:sz w:val="24"/>
             <w:szCs w:val="24"/>
@@ -196,7 +196,7 @@
         </w:numPr>
         <w:rPr>
           <w:rStyle w:val="Hyperlink"/>
-          <w:rFonts w:ascii="Arial Nova" w:eastAsia="Arial Nova" w:hAnsi="Arial Nova" w:cs="Arial Nova"/>
+          <w:rFonts w:ascii="Arial Nova" w:hAnsi="Arial Nova" w:eastAsia="Arial Nova" w:cs="Arial Nova"/>
           <w:color w:val="auto"/>
           <w:sz w:val="24"/>
           <w:szCs w:val="24"/>
@@ -206,7 +206,7 @@
       </w:pPr>
       <w:r>
         <w:rPr>
-          <w:rFonts w:ascii="Arial Nova" w:eastAsia="Arial Nova" w:hAnsi="Arial Nova" w:cs="Arial Nova"/>
+          <w:rFonts w:ascii="Arial Nova" w:hAnsi="Arial Nova" w:eastAsia="Arial Nova" w:cs="Arial Nova"/>
           <w:sz w:val="24"/>
           <w:szCs w:val="24"/>
           <w:lang w:val="en-GB"/>
@@ -217,7 +217,7 @@
         <w:r>
           <w:rPr>
             <w:rStyle w:val="Hyperlink"/>
-            <w:rFonts w:ascii="Arial Nova" w:eastAsia="Arial Nova" w:hAnsi="Arial Nova" w:cs="Arial Nova"/>
+            <w:rFonts w:ascii="Arial Nova" w:hAnsi="Arial Nova" w:eastAsia="Arial Nova" w:cs="Arial Nova"/>
             <w:color w:val="auto"/>
             <w:sz w:val="24"/>
             <w:szCs w:val="24"/>
@@ -235,7 +235,7 @@
           <w:numId w:val="8"/>
         </w:numPr>
         <w:rPr>
-          <w:rFonts w:ascii="Arial Nova" w:eastAsia="Arial Nova" w:hAnsi="Arial Nova" w:cs="Arial Nova"/>
+          <w:rFonts w:ascii="Arial Nova" w:hAnsi="Arial Nova" w:eastAsia="Arial Nova" w:cs="Arial Nova"/>
           <w:sz w:val="20"/>
           <w:szCs w:val="20"/>
           <w:lang w:val="en-GB"/>
@@ -243,7 +243,7 @@
       </w:pPr>
       <w:r>
         <w:rPr>
-          <w:rFonts w:ascii="Arial Nova" w:eastAsia="Arial Nova" w:hAnsi="Arial Nova" w:cs="Arial Nova"/>
+          <w:rFonts w:ascii="Arial Nova" w:hAnsi="Arial Nova" w:eastAsia="Arial Nova" w:cs="Arial Nova"/>
           <w:sz w:val="24"/>
           <w:szCs w:val="24"/>
           <w:lang w:val="en-GB"/>
@@ -254,7 +254,7 @@
     <w:p>
       <w:pPr>
         <w:rPr>
-          <w:rFonts w:ascii="Arial Nova" w:eastAsia="Arial Nova" w:hAnsi="Arial Nova" w:cs="Arial Nova"/>
+          <w:rFonts w:ascii="Arial Nova" w:hAnsi="Arial Nova" w:eastAsia="Arial Nova" w:cs="Arial Nova"/>
           <w:sz w:val="20"/>
           <w:szCs w:val="20"/>
           <w:lang w:val="en-GB"/>
@@ -264,7 +264,7 @@
     <w:p>
       <w:pPr>
         <w:rPr>
-          <w:rFonts w:ascii="Arial Nova" w:eastAsia="Arial Nova" w:hAnsi="Arial Nova" w:cs="Arial Nova"/>
+          <w:rFonts w:ascii="Arial Nova" w:hAnsi="Arial Nova" w:eastAsia="Arial Nova" w:cs="Arial Nova"/>
           <w:sz w:val="28"/>
           <w:szCs w:val="28"/>
           <w:lang w:val="en-GB"/>
@@ -273,7 +273,7 @@
       <w:proofErr w:type="spellStart"/>
       <w:r>
         <w:rPr>
-          <w:rFonts w:ascii="Arial Nova" w:eastAsia="Arial Nova" w:hAnsi="Arial Nova" w:cs="Arial Nova"/>
+          <w:rFonts w:ascii="Arial Nova" w:hAnsi="Arial Nova" w:eastAsia="Arial Nova" w:cs="Arial Nova"/>
           <w:sz w:val="28"/>
           <w:szCs w:val="28"/>
           <w:lang w:val="en-GB"/>
@@ -283,7 +283,7 @@
       <w:proofErr w:type="spellEnd"/>
       <w:r>
         <w:rPr>
-          <w:rFonts w:ascii="Arial Nova" w:eastAsia="Arial Nova" w:hAnsi="Arial Nova" w:cs="Arial Nova"/>
+          <w:rFonts w:ascii="Arial Nova" w:hAnsi="Arial Nova" w:eastAsia="Arial Nova" w:cs="Arial Nova"/>
           <w:sz w:val="28"/>
           <w:szCs w:val="28"/>
           <w:lang w:val="en-GB"/>
@@ -293,7 +293,7 @@
       <w:proofErr w:type="spellStart"/>
       <w:r>
         <w:rPr>
-          <w:rFonts w:ascii="Arial Nova" w:eastAsia="Arial Nova" w:hAnsi="Arial Nova" w:cs="Arial Nova"/>
+          <w:rFonts w:ascii="Arial Nova" w:hAnsi="Arial Nova" w:eastAsia="Arial Nova" w:cs="Arial Nova"/>
           <w:sz w:val="28"/>
           <w:szCs w:val="28"/>
           <w:lang w:val="en-GB"/>
@@ -303,7 +303,7 @@
       <w:proofErr w:type="spellEnd"/>
       <w:r>
         <w:rPr>
-          <w:rFonts w:ascii="Arial Nova" w:eastAsia="Arial Nova" w:hAnsi="Arial Nova" w:cs="Arial Nova"/>
+          <w:rFonts w:ascii="Arial Nova" w:hAnsi="Arial Nova" w:eastAsia="Arial Nova" w:cs="Arial Nova"/>
           <w:sz w:val="28"/>
           <w:szCs w:val="28"/>
           <w:lang w:val="en-GB"/>
@@ -314,15 +314,15 @@
     <w:p>
       <w:pPr>
         <w:rPr>
-          <w:rFonts w:ascii="Arial Nova" w:eastAsia="Arial Nova" w:hAnsi="Arial Nova" w:cs="Arial Nova"/>
-          <w:sz w:val="28"/>
-          <w:szCs w:val="28"/>
-        </w:rPr>
-      </w:pPr>
-      <w:proofErr w:type="spellStart"/>
-      <w:r>
-        <w:rPr>
-          <w:rFonts w:ascii="Arial Nova" w:eastAsia="Arial Nova" w:hAnsi="Arial Nova" w:cs="Arial Nova"/>
+          <w:rFonts w:ascii="Arial Nova" w:hAnsi="Arial Nova" w:eastAsia="Arial Nova" w:cs="Arial Nova"/>
+          <w:sz w:val="28"/>
+          <w:szCs w:val="28"/>
+        </w:rPr>
+      </w:pPr>
+      <w:proofErr w:type="spellStart"/>
+      <w:r>
+        <w:rPr>
+          <w:rFonts w:ascii="Arial Nova" w:hAnsi="Arial Nova" w:eastAsia="Arial Nova" w:cs="Arial Nova"/>
           <w:sz w:val="28"/>
           <w:szCs w:val="28"/>
         </w:rPr>
@@ -331,7 +331,7 @@
       <w:proofErr w:type="spellEnd"/>
       <w:r>
         <w:rPr>
-          <w:rFonts w:ascii="Arial Nova" w:eastAsia="Arial Nova" w:hAnsi="Arial Nova" w:cs="Arial Nova"/>
+          <w:rFonts w:ascii="Arial Nova" w:hAnsi="Arial Nova" w:eastAsia="Arial Nova" w:cs="Arial Nova"/>
           <w:sz w:val="28"/>
           <w:szCs w:val="28"/>
         </w:rPr>
@@ -340,7 +340,7 @@
       <w:proofErr w:type="spellStart"/>
       <w:r>
         <w:rPr>
-          <w:rFonts w:ascii="Arial Nova" w:eastAsia="Arial Nova" w:hAnsi="Arial Nova" w:cs="Arial Nova"/>
+          <w:rFonts w:ascii="Arial Nova" w:hAnsi="Arial Nova" w:eastAsia="Arial Nova" w:cs="Arial Nova"/>
           <w:sz w:val="28"/>
           <w:szCs w:val="28"/>
         </w:rPr>
@@ -349,7 +349,7 @@
       <w:proofErr w:type="spellEnd"/>
       <w:r>
         <w:rPr>
-          <w:rFonts w:ascii="Arial Nova" w:eastAsia="Arial Nova" w:hAnsi="Arial Nova" w:cs="Arial Nova"/>
+          <w:rFonts w:ascii="Arial Nova" w:hAnsi="Arial Nova" w:eastAsia="Arial Nova" w:cs="Arial Nova"/>
           <w:sz w:val="28"/>
           <w:szCs w:val="28"/>
         </w:rPr>
@@ -358,7 +358,7 @@
       <w:proofErr w:type="spellStart"/>
       <w:r>
         <w:rPr>
-          <w:rFonts w:ascii="Arial Nova" w:eastAsia="Arial Nova" w:hAnsi="Arial Nova" w:cs="Arial Nova"/>
+          <w:rFonts w:ascii="Arial Nova" w:hAnsi="Arial Nova" w:eastAsia="Arial Nova" w:cs="Arial Nova"/>
           <w:sz w:val="28"/>
           <w:szCs w:val="28"/>
         </w:rPr>
@@ -367,7 +367,7 @@
       <w:proofErr w:type="spellEnd"/>
       <w:r>
         <w:rPr>
-          <w:rFonts w:ascii="Arial Nova" w:eastAsia="Arial Nova" w:hAnsi="Arial Nova" w:cs="Arial Nova"/>
+          <w:rFonts w:ascii="Arial Nova" w:hAnsi="Arial Nova" w:eastAsia="Arial Nova" w:cs="Arial Nova"/>
           <w:sz w:val="28"/>
           <w:szCs w:val="28"/>
         </w:rPr>
@@ -376,7 +376,7 @@
       <w:proofErr w:type="spellStart"/>
       <w:r>
         <w:rPr>
-          <w:rFonts w:ascii="Arial Nova" w:eastAsia="Arial Nova" w:hAnsi="Arial Nova" w:cs="Arial Nova"/>
+          <w:rFonts w:ascii="Arial Nova" w:hAnsi="Arial Nova" w:eastAsia="Arial Nova" w:cs="Arial Nova"/>
           <w:sz w:val="28"/>
           <w:szCs w:val="28"/>
         </w:rPr>
@@ -385,7 +385,7 @@
       <w:proofErr w:type="spellEnd"/>
       <w:r>
         <w:rPr>
-          <w:rFonts w:ascii="Arial Nova" w:eastAsia="Arial Nova" w:hAnsi="Arial Nova" w:cs="Arial Nova"/>
+          <w:rFonts w:ascii="Arial Nova" w:hAnsi="Arial Nova" w:eastAsia="Arial Nova" w:cs="Arial Nova"/>
           <w:sz w:val="28"/>
           <w:szCs w:val="28"/>
         </w:rPr>
@@ -394,7 +394,7 @@
       <w:proofErr w:type="spellStart"/>
       <w:r>
         <w:rPr>
-          <w:rFonts w:ascii="Arial Nova" w:eastAsia="Arial Nova" w:hAnsi="Arial Nova" w:cs="Arial Nova"/>
+          <w:rFonts w:ascii="Arial Nova" w:hAnsi="Arial Nova" w:eastAsia="Arial Nova" w:cs="Arial Nova"/>
           <w:sz w:val="28"/>
           <w:szCs w:val="28"/>
         </w:rPr>
@@ -403,7 +403,7 @@
       <w:proofErr w:type="spellEnd"/>
       <w:r>
         <w:rPr>
-          <w:rFonts w:ascii="Arial Nova" w:eastAsia="Arial Nova" w:hAnsi="Arial Nova" w:cs="Arial Nova"/>
+          <w:rFonts w:ascii="Arial Nova" w:hAnsi="Arial Nova" w:eastAsia="Arial Nova" w:cs="Arial Nova"/>
           <w:sz w:val="28"/>
           <w:szCs w:val="28"/>
         </w:rPr>
@@ -412,7 +412,7 @@
       <w:proofErr w:type="spellStart"/>
       <w:r>
         <w:rPr>
-          <w:rFonts w:ascii="Arial Nova" w:eastAsia="Arial Nova" w:hAnsi="Arial Nova" w:cs="Arial Nova"/>
+          <w:rFonts w:ascii="Arial Nova" w:hAnsi="Arial Nova" w:eastAsia="Arial Nova" w:cs="Arial Nova"/>
           <w:sz w:val="28"/>
           <w:szCs w:val="28"/>
         </w:rPr>
@@ -421,7 +421,7 @@
       <w:proofErr w:type="spellEnd"/>
       <w:r>
         <w:rPr>
-          <w:rFonts w:ascii="Arial Nova" w:eastAsia="Arial Nova" w:hAnsi="Arial Nova" w:cs="Arial Nova"/>
+          <w:rFonts w:ascii="Arial Nova" w:hAnsi="Arial Nova" w:eastAsia="Arial Nova" w:cs="Arial Nova"/>
           <w:sz w:val="28"/>
           <w:szCs w:val="28"/>
         </w:rPr>
@@ -430,7 +430,7 @@
       <w:proofErr w:type="spellStart"/>
       <w:r>
         <w:rPr>
-          <w:rFonts w:ascii="Arial Nova" w:eastAsia="Arial Nova" w:hAnsi="Arial Nova" w:cs="Arial Nova"/>
+          <w:rFonts w:ascii="Arial Nova" w:hAnsi="Arial Nova" w:eastAsia="Arial Nova" w:cs="Arial Nova"/>
           <w:sz w:val="28"/>
           <w:szCs w:val="28"/>
         </w:rPr>
@@ -439,7 +439,7 @@
       <w:proofErr w:type="spellEnd"/>
       <w:r>
         <w:rPr>
-          <w:rFonts w:ascii="Arial Nova" w:eastAsia="Arial Nova" w:hAnsi="Arial Nova" w:cs="Arial Nova"/>
+          <w:rFonts w:ascii="Arial Nova" w:hAnsi="Arial Nova" w:eastAsia="Arial Nova" w:cs="Arial Nova"/>
           <w:sz w:val="28"/>
           <w:szCs w:val="28"/>
         </w:rPr>
@@ -447,7 +447,7 @@
       </w:r>
       <w:r>
         <w:rPr>
-          <w:rFonts w:ascii="Arial Nova" w:eastAsia="Arial Nova" w:hAnsi="Arial Nova" w:cs="Arial Nova"/>
+          <w:rFonts w:ascii="Arial Nova" w:hAnsi="Arial Nova" w:eastAsia="Arial Nova" w:cs="Arial Nova"/>
           <w:sz w:val="28"/>
           <w:szCs w:val="28"/>
         </w:rPr>
@@ -455,7 +455,7 @@
       </w:r>
       <w:r>
         <w:rPr>
-          <w:rFonts w:ascii="Arial Nova" w:eastAsia="Arial Nova" w:hAnsi="Arial Nova" w:cs="Arial Nova"/>
+          <w:rFonts w:ascii="Arial Nova" w:hAnsi="Arial Nova" w:eastAsia="Arial Nova" w:cs="Arial Nova"/>
           <w:sz w:val="28"/>
           <w:szCs w:val="28"/>
         </w:rPr>
@@ -463,7 +463,7 @@
       </w:r>
       <w:r>
         <w:rPr>
-          <w:rFonts w:ascii="Arial Nova" w:eastAsia="Arial Nova" w:hAnsi="Arial Nova" w:cs="Arial Nova"/>
+          <w:rFonts w:ascii="Arial Nova" w:hAnsi="Arial Nova" w:eastAsia="Arial Nova" w:cs="Arial Nova"/>
           <w:sz w:val="28"/>
           <w:szCs w:val="28"/>
         </w:rPr>
@@ -472,7 +472,7 @@
       <w:proofErr w:type="spellStart"/>
       <w:r>
         <w:rPr>
-          <w:rFonts w:ascii="Arial Nova" w:eastAsia="Arial Nova" w:hAnsi="Arial Nova" w:cs="Arial Nova"/>
+          <w:rFonts w:ascii="Arial Nova" w:hAnsi="Arial Nova" w:eastAsia="Arial Nova" w:cs="Arial Nova"/>
           <w:sz w:val="28"/>
           <w:szCs w:val="28"/>
         </w:rPr>
@@ -481,7 +481,7 @@
       <w:proofErr w:type="spellEnd"/>
       <w:r>
         <w:rPr>
-          <w:rFonts w:ascii="Arial Nova" w:eastAsia="Arial Nova" w:hAnsi="Arial Nova" w:cs="Arial Nova"/>
+          <w:rFonts w:ascii="Arial Nova" w:hAnsi="Arial Nova" w:eastAsia="Arial Nova" w:cs="Arial Nova"/>
           <w:sz w:val="28"/>
           <w:szCs w:val="28"/>
         </w:rPr>
@@ -490,7 +490,7 @@
       <w:proofErr w:type="spellStart"/>
       <w:r>
         <w:rPr>
-          <w:rFonts w:ascii="Arial Nova" w:eastAsia="Arial Nova" w:hAnsi="Arial Nova" w:cs="Arial Nova"/>
+          <w:rFonts w:ascii="Arial Nova" w:hAnsi="Arial Nova" w:eastAsia="Arial Nova" w:cs="Arial Nova"/>
           <w:sz w:val="28"/>
           <w:szCs w:val="28"/>
         </w:rPr>
@@ -499,7 +499,7 @@
       <w:proofErr w:type="spellEnd"/>
       <w:r>
         <w:rPr>
-          <w:rFonts w:ascii="Arial Nova" w:eastAsia="Arial Nova" w:hAnsi="Arial Nova" w:cs="Arial Nova"/>
+          <w:rFonts w:ascii="Arial Nova" w:hAnsi="Arial Nova" w:eastAsia="Arial Nova" w:cs="Arial Nova"/>
           <w:sz w:val="28"/>
           <w:szCs w:val="28"/>
         </w:rPr>
@@ -508,7 +508,7 @@
       <w:proofErr w:type="spellStart"/>
       <w:r>
         <w:rPr>
-          <w:rFonts w:ascii="Arial Nova" w:eastAsia="Arial Nova" w:hAnsi="Arial Nova" w:cs="Arial Nova"/>
+          <w:rFonts w:ascii="Arial Nova" w:hAnsi="Arial Nova" w:eastAsia="Arial Nova" w:cs="Arial Nova"/>
           <w:sz w:val="28"/>
           <w:szCs w:val="28"/>
         </w:rPr>
@@ -517,7 +517,7 @@
       <w:proofErr w:type="spellEnd"/>
       <w:r>
         <w:rPr>
-          <w:rFonts w:ascii="Arial Nova" w:eastAsia="Arial Nova" w:hAnsi="Arial Nova" w:cs="Arial Nova"/>
+          <w:rFonts w:ascii="Arial Nova" w:hAnsi="Arial Nova" w:eastAsia="Arial Nova" w:cs="Arial Nova"/>
           <w:sz w:val="28"/>
           <w:szCs w:val="28"/>
         </w:rPr>
@@ -526,7 +526,7 @@
       <w:proofErr w:type="spellStart"/>
       <w:r>
         <w:rPr>
-          <w:rFonts w:ascii="Arial Nova" w:eastAsia="Arial Nova" w:hAnsi="Arial Nova" w:cs="Arial Nova"/>
+          <w:rFonts w:ascii="Arial Nova" w:hAnsi="Arial Nova" w:eastAsia="Arial Nova" w:cs="Arial Nova"/>
           <w:sz w:val="28"/>
           <w:szCs w:val="28"/>
         </w:rPr>
@@ -535,7 +535,7 @@
       <w:proofErr w:type="spellEnd"/>
       <w:r>
         <w:rPr>
-          <w:rFonts w:ascii="Arial Nova" w:eastAsia="Arial Nova" w:hAnsi="Arial Nova" w:cs="Arial Nova"/>
+          <w:rFonts w:ascii="Arial Nova" w:hAnsi="Arial Nova" w:eastAsia="Arial Nova" w:cs="Arial Nova"/>
           <w:sz w:val="28"/>
           <w:szCs w:val="28"/>
         </w:rPr>
@@ -544,7 +544,7 @@
       <w:proofErr w:type="spellStart"/>
       <w:r>
         <w:rPr>
-          <w:rFonts w:ascii="Arial Nova" w:eastAsia="Arial Nova" w:hAnsi="Arial Nova" w:cs="Arial Nova"/>
+          <w:rFonts w:ascii="Arial Nova" w:hAnsi="Arial Nova" w:eastAsia="Arial Nova" w:cs="Arial Nova"/>
           <w:sz w:val="28"/>
           <w:szCs w:val="28"/>
         </w:rPr>
@@ -553,7 +553,7 @@
       <w:proofErr w:type="spellEnd"/>
       <w:r>
         <w:rPr>
-          <w:rFonts w:ascii="Arial Nova" w:eastAsia="Arial Nova" w:hAnsi="Arial Nova" w:cs="Arial Nova"/>
+          <w:rFonts w:ascii="Arial Nova" w:hAnsi="Arial Nova" w:eastAsia="Arial Nova" w:cs="Arial Nova"/>
           <w:sz w:val="28"/>
           <w:szCs w:val="28"/>
         </w:rPr>
@@ -562,7 +562,7 @@
       <w:proofErr w:type="spellStart"/>
       <w:r>
         <w:rPr>
-          <w:rFonts w:ascii="Arial Nova" w:eastAsia="Arial Nova" w:hAnsi="Arial Nova" w:cs="Arial Nova"/>
+          <w:rFonts w:ascii="Arial Nova" w:hAnsi="Arial Nova" w:eastAsia="Arial Nova" w:cs="Arial Nova"/>
           <w:sz w:val="28"/>
           <w:szCs w:val="28"/>
         </w:rPr>
@@ -571,7 +571,7 @@
       <w:proofErr w:type="spellEnd"/>
       <w:r>
         <w:rPr>
-          <w:rFonts w:ascii="Arial Nova" w:eastAsia="Arial Nova" w:hAnsi="Arial Nova" w:cs="Arial Nova"/>
+          <w:rFonts w:ascii="Arial Nova" w:hAnsi="Arial Nova" w:eastAsia="Arial Nova" w:cs="Arial Nova"/>
           <w:sz w:val="28"/>
           <w:szCs w:val="28"/>
         </w:rPr>
@@ -580,7 +580,7 @@
       <w:proofErr w:type="spellStart"/>
       <w:r>
         <w:rPr>
-          <w:rFonts w:ascii="Arial Nova" w:eastAsia="Arial Nova" w:hAnsi="Arial Nova" w:cs="Arial Nova"/>
+          <w:rFonts w:ascii="Arial Nova" w:hAnsi="Arial Nova" w:eastAsia="Arial Nova" w:cs="Arial Nova"/>
           <w:sz w:val="28"/>
           <w:szCs w:val="28"/>
         </w:rPr>
@@ -589,7 +589,7 @@
       <w:proofErr w:type="spellEnd"/>
       <w:r>
         <w:rPr>
-          <w:rFonts w:ascii="Arial Nova" w:eastAsia="Arial Nova" w:hAnsi="Arial Nova" w:cs="Arial Nova"/>
+          <w:rFonts w:ascii="Arial Nova" w:hAnsi="Arial Nova" w:eastAsia="Arial Nova" w:cs="Arial Nova"/>
           <w:sz w:val="28"/>
           <w:szCs w:val="28"/>
         </w:rPr>
@@ -598,7 +598,7 @@
       <w:proofErr w:type="spellStart"/>
       <w:r>
         <w:rPr>
-          <w:rFonts w:ascii="Arial Nova" w:eastAsia="Arial Nova" w:hAnsi="Arial Nova" w:cs="Arial Nova"/>
+          <w:rFonts w:ascii="Arial Nova" w:hAnsi="Arial Nova" w:eastAsia="Arial Nova" w:cs="Arial Nova"/>
           <w:sz w:val="28"/>
           <w:szCs w:val="28"/>
         </w:rPr>
@@ -607,7 +607,7 @@
       <w:proofErr w:type="spellEnd"/>
       <w:r>
         <w:rPr>
-          <w:rFonts w:ascii="Arial Nova" w:eastAsia="Arial Nova" w:hAnsi="Arial Nova" w:cs="Arial Nova"/>
+          <w:rFonts w:ascii="Arial Nova" w:hAnsi="Arial Nova" w:eastAsia="Arial Nova" w:cs="Arial Nova"/>
           <w:sz w:val="28"/>
           <w:szCs w:val="28"/>
         </w:rPr>
@@ -616,7 +616,7 @@
       <w:proofErr w:type="spellStart"/>
       <w:r>
         <w:rPr>
-          <w:rFonts w:ascii="Arial Nova" w:eastAsia="Arial Nova" w:hAnsi="Arial Nova" w:cs="Arial Nova"/>
+          <w:rFonts w:ascii="Arial Nova" w:hAnsi="Arial Nova" w:eastAsia="Arial Nova" w:cs="Arial Nova"/>
           <w:sz w:val="28"/>
           <w:szCs w:val="28"/>
         </w:rPr>
@@ -625,7 +625,7 @@
       <w:proofErr w:type="spellEnd"/>
       <w:r>
         <w:rPr>
-          <w:rFonts w:ascii="Arial Nova" w:eastAsia="Arial Nova" w:hAnsi="Arial Nova" w:cs="Arial Nova"/>
+          <w:rFonts w:ascii="Arial Nova" w:hAnsi="Arial Nova" w:eastAsia="Arial Nova" w:cs="Arial Nova"/>
           <w:sz w:val="28"/>
           <w:szCs w:val="28"/>
         </w:rPr>
@@ -634,7 +634,7 @@
       <w:proofErr w:type="spellStart"/>
       <w:r>
         <w:rPr>
-          <w:rFonts w:ascii="Arial Nova" w:eastAsia="Arial Nova" w:hAnsi="Arial Nova" w:cs="Arial Nova"/>
+          <w:rFonts w:ascii="Arial Nova" w:hAnsi="Arial Nova" w:eastAsia="Arial Nova" w:cs="Arial Nova"/>
           <w:sz w:val="28"/>
           <w:szCs w:val="28"/>
         </w:rPr>
@@ -643,7 +643,7 @@
       <w:proofErr w:type="spellEnd"/>
       <w:r>
         <w:rPr>
-          <w:rFonts w:ascii="Arial Nova" w:eastAsia="Arial Nova" w:hAnsi="Arial Nova" w:cs="Arial Nova"/>
+          <w:rFonts w:ascii="Arial Nova" w:hAnsi="Arial Nova" w:eastAsia="Arial Nova" w:cs="Arial Nova"/>
           <w:sz w:val="28"/>
           <w:szCs w:val="28"/>
         </w:rPr>
@@ -652,7 +652,7 @@
       <w:proofErr w:type="spellStart"/>
       <w:r>
         <w:rPr>
-          <w:rFonts w:ascii="Arial Nova" w:eastAsia="Arial Nova" w:hAnsi="Arial Nova" w:cs="Arial Nova"/>
+          <w:rFonts w:ascii="Arial Nova" w:hAnsi="Arial Nova" w:eastAsia="Arial Nova" w:cs="Arial Nova"/>
           <w:sz w:val="28"/>
           <w:szCs w:val="28"/>
         </w:rPr>
@@ -661,7 +661,7 @@
       <w:proofErr w:type="spellEnd"/>
       <w:r>
         <w:rPr>
-          <w:rFonts w:ascii="Arial Nova" w:eastAsia="Arial Nova" w:hAnsi="Arial Nova" w:cs="Arial Nova"/>
+          <w:rFonts w:ascii="Arial Nova" w:hAnsi="Arial Nova" w:eastAsia="Arial Nova" w:cs="Arial Nova"/>
           <w:sz w:val="28"/>
           <w:szCs w:val="28"/>
         </w:rPr>
@@ -670,7 +670,7 @@
       <w:proofErr w:type="spellStart"/>
       <w:r>
         <w:rPr>
-          <w:rFonts w:ascii="Arial Nova" w:eastAsia="Arial Nova" w:hAnsi="Arial Nova" w:cs="Arial Nova"/>
+          <w:rFonts w:ascii="Arial Nova" w:hAnsi="Arial Nova" w:eastAsia="Arial Nova" w:cs="Arial Nova"/>
           <w:sz w:val="28"/>
           <w:szCs w:val="28"/>
         </w:rPr>
@@ -679,7 +679,7 @@
       <w:proofErr w:type="spellEnd"/>
       <w:r>
         <w:rPr>
-          <w:rFonts w:ascii="Arial Nova" w:eastAsia="Arial Nova" w:hAnsi="Arial Nova" w:cs="Arial Nova"/>
+          <w:rFonts w:ascii="Arial Nova" w:hAnsi="Arial Nova" w:eastAsia="Arial Nova" w:cs="Arial Nova"/>
           <w:sz w:val="28"/>
           <w:szCs w:val="28"/>
         </w:rPr>
@@ -689,24 +689,24 @@
     <w:p>
       <w:pPr>
         <w:rPr>
-          <w:rFonts w:ascii="Arial Nova" w:eastAsia="Arial Nova" w:hAnsi="Arial Nova" w:cs="Arial Nova"/>
-          <w:sz w:val="28"/>
-          <w:szCs w:val="28"/>
-        </w:rPr>
-      </w:pPr>
-    </w:p>
-    <w:p>
-      <w:pPr>
-        <w:rPr>
-          <w:rFonts w:ascii="Arial Nova" w:eastAsia="Arial Nova" w:hAnsi="Arial Nova" w:cs="Arial Nova"/>
-          <w:sz w:val="28"/>
-          <w:szCs w:val="28"/>
-        </w:rPr>
-      </w:pPr>
-      <w:proofErr w:type="spellStart"/>
-      <w:r>
-        <w:rPr>
-          <w:rFonts w:ascii="Arial Nova" w:eastAsia="Arial Nova" w:hAnsi="Arial Nova" w:cs="Arial Nova"/>
+          <w:rFonts w:ascii="Arial Nova" w:hAnsi="Arial Nova" w:eastAsia="Arial Nova" w:cs="Arial Nova"/>
+          <w:sz w:val="28"/>
+          <w:szCs w:val="28"/>
+        </w:rPr>
+      </w:pPr>
+    </w:p>
+    <w:p>
+      <w:pPr>
+        <w:rPr>
+          <w:rFonts w:ascii="Arial Nova" w:hAnsi="Arial Nova" w:eastAsia="Arial Nova" w:cs="Arial Nova"/>
+          <w:sz w:val="28"/>
+          <w:szCs w:val="28"/>
+        </w:rPr>
+      </w:pPr>
+      <w:proofErr w:type="spellStart"/>
+      <w:r>
+        <w:rPr>
+          <w:rFonts w:ascii="Arial Nova" w:hAnsi="Arial Nova" w:eastAsia="Arial Nova" w:cs="Arial Nova"/>
           <w:sz w:val="28"/>
           <w:szCs w:val="28"/>
         </w:rPr>
@@ -715,7 +715,7 @@
       <w:proofErr w:type="spellEnd"/>
       <w:r>
         <w:rPr>
-          <w:rFonts w:ascii="Arial Nova" w:eastAsia="Arial Nova" w:hAnsi="Arial Nova" w:cs="Arial Nova"/>
+          <w:rFonts w:ascii="Arial Nova" w:hAnsi="Arial Nova" w:eastAsia="Arial Nova" w:cs="Arial Nova"/>
           <w:sz w:val="28"/>
           <w:szCs w:val="28"/>
         </w:rPr>
@@ -724,7 +724,7 @@
       <w:proofErr w:type="spellStart"/>
       <w:r>
         <w:rPr>
-          <w:rFonts w:ascii="Arial Nova" w:eastAsia="Arial Nova" w:hAnsi="Arial Nova" w:cs="Arial Nova"/>
+          <w:rFonts w:ascii="Arial Nova" w:hAnsi="Arial Nova" w:eastAsia="Arial Nova" w:cs="Arial Nova"/>
           <w:sz w:val="28"/>
           <w:szCs w:val="28"/>
         </w:rPr>
@@ -733,7 +733,7 @@
       <w:proofErr w:type="spellEnd"/>
       <w:r>
         <w:rPr>
-          <w:rFonts w:ascii="Arial Nova" w:eastAsia="Arial Nova" w:hAnsi="Arial Nova" w:cs="Arial Nova"/>
+          <w:rFonts w:ascii="Arial Nova" w:hAnsi="Arial Nova" w:eastAsia="Arial Nova" w:cs="Arial Nova"/>
           <w:sz w:val="28"/>
           <w:szCs w:val="28"/>
         </w:rPr>
@@ -742,7 +742,7 @@
       <w:proofErr w:type="spellStart"/>
       <w:r>
         <w:rPr>
-          <w:rFonts w:ascii="Arial Nova" w:eastAsia="Arial Nova" w:hAnsi="Arial Nova" w:cs="Arial Nova"/>
+          <w:rFonts w:ascii="Arial Nova" w:hAnsi="Arial Nova" w:eastAsia="Arial Nova" w:cs="Arial Nova"/>
           <w:sz w:val="28"/>
           <w:szCs w:val="28"/>
         </w:rPr>
@@ -751,7 +751,7 @@
       <w:proofErr w:type="spellEnd"/>
       <w:r>
         <w:rPr>
-          <w:rFonts w:ascii="Arial Nova" w:eastAsia="Arial Nova" w:hAnsi="Arial Nova" w:cs="Arial Nova"/>
+          <w:rFonts w:ascii="Arial Nova" w:hAnsi="Arial Nova" w:eastAsia="Arial Nova" w:cs="Arial Nova"/>
           <w:sz w:val="28"/>
           <w:szCs w:val="28"/>
         </w:rPr>
@@ -760,7 +760,7 @@
       <w:proofErr w:type="spellStart"/>
       <w:r>
         <w:rPr>
-          <w:rFonts w:ascii="Arial Nova" w:eastAsia="Arial Nova" w:hAnsi="Arial Nova" w:cs="Arial Nova"/>
+          <w:rFonts w:ascii="Arial Nova" w:hAnsi="Arial Nova" w:eastAsia="Arial Nova" w:cs="Arial Nova"/>
           <w:sz w:val="28"/>
           <w:szCs w:val="28"/>
         </w:rPr>
@@ -771,7 +771,7 @@
     <w:p>
       <w:pPr>
         <w:rPr>
-          <w:rFonts w:ascii="Arial Nova" w:eastAsia="Arial Nova" w:hAnsi="Arial Nova" w:cs="Arial Nova"/>
+          <w:rFonts w:ascii="Arial Nova" w:hAnsi="Arial Nova" w:eastAsia="Arial Nova" w:cs="Arial Nova"/>
           <w:sz w:val="28"/>
           <w:szCs w:val="28"/>
           <w:u w:val="single"/>
@@ -780,7 +780,7 @@
       </w:pPr>
       <w:r>
         <w:rPr>
-          <w:rFonts w:ascii="Arial Nova" w:eastAsia="Arial Nova" w:hAnsi="Arial Nova" w:cs="Arial Nova"/>
+          <w:rFonts w:ascii="Arial Nova" w:hAnsi="Arial Nova" w:eastAsia="Arial Nova" w:cs="Arial Nova"/>
           <w:sz w:val="28"/>
           <w:szCs w:val="28"/>
           <w:lang w:val="en-GB"/>
@@ -791,14 +791,14 @@
     <w:p>
       <w:pPr>
         <w:rPr>
-          <w:rFonts w:ascii="Arial Nova" w:eastAsia="Arial Nova" w:hAnsi="Arial Nova" w:cs="Arial Nova"/>
-          <w:sz w:val="28"/>
-          <w:szCs w:val="28"/>
-        </w:rPr>
-      </w:pPr>
-      <w:r>
-        <w:rPr>
-          <w:rFonts w:ascii="Arial Nova" w:eastAsia="Arial Nova" w:hAnsi="Arial Nova" w:cs="Arial Nova"/>
+          <w:rFonts w:ascii="Arial Nova" w:hAnsi="Arial Nova" w:eastAsia="Arial Nova" w:cs="Arial Nova"/>
+          <w:sz w:val="28"/>
+          <w:szCs w:val="28"/>
+        </w:rPr>
+      </w:pPr>
+      <w:r>
+        <w:rPr>
+          <w:rFonts w:ascii="Arial Nova" w:hAnsi="Arial Nova" w:eastAsia="Arial Nova" w:cs="Arial Nova"/>
           <w:sz w:val="28"/>
           <w:szCs w:val="28"/>
         </w:rPr>
@@ -807,7 +807,7 @@
       <w:proofErr w:type="spellStart"/>
       <w:r>
         <w:rPr>
-          <w:rFonts w:ascii="Arial Nova" w:eastAsia="Arial Nova" w:hAnsi="Arial Nova" w:cs="Arial Nova"/>
+          <w:rFonts w:ascii="Arial Nova" w:hAnsi="Arial Nova" w:eastAsia="Arial Nova" w:cs="Arial Nova"/>
           <w:sz w:val="28"/>
           <w:szCs w:val="28"/>
         </w:rPr>
@@ -816,7 +816,7 @@
       <w:proofErr w:type="spellEnd"/>
       <w:r>
         <w:rPr>
-          <w:rFonts w:ascii="Arial Nova" w:eastAsia="Arial Nova" w:hAnsi="Arial Nova" w:cs="Arial Nova"/>
+          <w:rFonts w:ascii="Arial Nova" w:hAnsi="Arial Nova" w:eastAsia="Arial Nova" w:cs="Arial Nova"/>
           <w:sz w:val="28"/>
           <w:szCs w:val="28"/>
         </w:rPr>
@@ -825,7 +825,7 @@
       <w:proofErr w:type="spellStart"/>
       <w:r>
         <w:rPr>
-          <w:rFonts w:ascii="Arial Nova" w:eastAsia="Arial Nova" w:hAnsi="Arial Nova" w:cs="Arial Nova"/>
+          <w:rFonts w:ascii="Arial Nova" w:hAnsi="Arial Nova" w:eastAsia="Arial Nova" w:cs="Arial Nova"/>
           <w:sz w:val="28"/>
           <w:szCs w:val="28"/>
         </w:rPr>
@@ -834,7 +834,7 @@
       <w:proofErr w:type="spellEnd"/>
       <w:r>
         <w:rPr>
-          <w:rFonts w:ascii="Arial Nova" w:eastAsia="Arial Nova" w:hAnsi="Arial Nova" w:cs="Arial Nova"/>
+          <w:rFonts w:ascii="Arial Nova" w:hAnsi="Arial Nova" w:eastAsia="Arial Nova" w:cs="Arial Nova"/>
           <w:sz w:val="28"/>
           <w:szCs w:val="28"/>
         </w:rPr>
@@ -843,7 +843,7 @@
       <w:proofErr w:type="spellStart"/>
       <w:r>
         <w:rPr>
-          <w:rFonts w:ascii="Arial Nova" w:eastAsia="Arial Nova" w:hAnsi="Arial Nova" w:cs="Arial Nova"/>
+          <w:rFonts w:ascii="Arial Nova" w:hAnsi="Arial Nova" w:eastAsia="Arial Nova" w:cs="Arial Nova"/>
           <w:sz w:val="28"/>
           <w:szCs w:val="28"/>
         </w:rPr>
@@ -852,7 +852,7 @@
       <w:proofErr w:type="spellEnd"/>
       <w:r>
         <w:rPr>
-          <w:rFonts w:ascii="Arial Nova" w:eastAsia="Arial Nova" w:hAnsi="Arial Nova" w:cs="Arial Nova"/>
+          <w:rFonts w:ascii="Arial Nova" w:hAnsi="Arial Nova" w:eastAsia="Arial Nova" w:cs="Arial Nova"/>
           <w:sz w:val="28"/>
           <w:szCs w:val="28"/>
         </w:rPr>
@@ -861,7 +861,7 @@
       <w:proofErr w:type="spellStart"/>
       <w:r>
         <w:rPr>
-          <w:rFonts w:ascii="Arial Nova" w:eastAsia="Arial Nova" w:hAnsi="Arial Nova" w:cs="Arial Nova"/>
+          <w:rFonts w:ascii="Arial Nova" w:hAnsi="Arial Nova" w:eastAsia="Arial Nova" w:cs="Arial Nova"/>
           <w:sz w:val="28"/>
           <w:szCs w:val="28"/>
         </w:rPr>
@@ -870,7 +870,7 @@
       <w:proofErr w:type="spellEnd"/>
       <w:r>
         <w:rPr>
-          <w:rFonts w:ascii="Arial Nova" w:eastAsia="Arial Nova" w:hAnsi="Arial Nova" w:cs="Arial Nova"/>
+          <w:rFonts w:ascii="Arial Nova" w:hAnsi="Arial Nova" w:eastAsia="Arial Nova" w:cs="Arial Nova"/>
           <w:sz w:val="28"/>
           <w:szCs w:val="28"/>
         </w:rPr>
@@ -879,7 +879,7 @@
       <w:proofErr w:type="spellStart"/>
       <w:r>
         <w:rPr>
-          <w:rFonts w:ascii="Arial Nova" w:eastAsia="Arial Nova" w:hAnsi="Arial Nova" w:cs="Arial Nova"/>
+          <w:rFonts w:ascii="Arial Nova" w:hAnsi="Arial Nova" w:eastAsia="Arial Nova" w:cs="Arial Nova"/>
           <w:sz w:val="28"/>
           <w:szCs w:val="28"/>
         </w:rPr>
@@ -888,7 +888,7 @@
       <w:proofErr w:type="spellEnd"/>
       <w:r>
         <w:rPr>
-          <w:rFonts w:ascii="Arial Nova" w:eastAsia="Arial Nova" w:hAnsi="Arial Nova" w:cs="Arial Nova"/>
+          <w:rFonts w:ascii="Arial Nova" w:hAnsi="Arial Nova" w:eastAsia="Arial Nova" w:cs="Arial Nova"/>
           <w:sz w:val="28"/>
           <w:szCs w:val="28"/>
         </w:rPr>
@@ -897,7 +897,7 @@
       <w:proofErr w:type="spellStart"/>
       <w:r>
         <w:rPr>
-          <w:rFonts w:ascii="Arial Nova" w:eastAsia="Arial Nova" w:hAnsi="Arial Nova" w:cs="Arial Nova"/>
+          <w:rFonts w:ascii="Arial Nova" w:hAnsi="Arial Nova" w:eastAsia="Arial Nova" w:cs="Arial Nova"/>
           <w:sz w:val="28"/>
           <w:szCs w:val="28"/>
         </w:rPr>
@@ -906,7 +906,7 @@
       <w:proofErr w:type="spellEnd"/>
       <w:r>
         <w:rPr>
-          <w:rFonts w:ascii="Arial Nova" w:eastAsia="Arial Nova" w:hAnsi="Arial Nova" w:cs="Arial Nova"/>
+          <w:rFonts w:ascii="Arial Nova" w:hAnsi="Arial Nova" w:eastAsia="Arial Nova" w:cs="Arial Nova"/>
           <w:sz w:val="28"/>
           <w:szCs w:val="28"/>
         </w:rPr>
@@ -915,7 +915,7 @@
       <w:proofErr w:type="spellStart"/>
       <w:r>
         <w:rPr>
-          <w:rFonts w:ascii="Arial Nova" w:eastAsia="Arial Nova" w:hAnsi="Arial Nova" w:cs="Arial Nova"/>
+          <w:rFonts w:ascii="Arial Nova" w:hAnsi="Arial Nova" w:eastAsia="Arial Nova" w:cs="Arial Nova"/>
           <w:sz w:val="28"/>
           <w:szCs w:val="28"/>
         </w:rPr>
@@ -924,7 +924,7 @@
       <w:proofErr w:type="spellEnd"/>
       <w:r>
         <w:rPr>
-          <w:rFonts w:ascii="Arial Nova" w:eastAsia="Arial Nova" w:hAnsi="Arial Nova" w:cs="Arial Nova"/>
+          <w:rFonts w:ascii="Arial Nova" w:hAnsi="Arial Nova" w:eastAsia="Arial Nova" w:cs="Arial Nova"/>
           <w:sz w:val="28"/>
           <w:szCs w:val="28"/>
         </w:rPr>
@@ -933,7 +933,7 @@
       <w:proofErr w:type="spellStart"/>
       <w:r>
         <w:rPr>
-          <w:rFonts w:ascii="Arial Nova" w:eastAsia="Arial Nova" w:hAnsi="Arial Nova" w:cs="Arial Nova"/>
+          <w:rFonts w:ascii="Arial Nova" w:hAnsi="Arial Nova" w:eastAsia="Arial Nova" w:cs="Arial Nova"/>
           <w:sz w:val="28"/>
           <w:szCs w:val="28"/>
         </w:rPr>
@@ -942,7 +942,7 @@
       <w:proofErr w:type="spellEnd"/>
       <w:r>
         <w:rPr>
-          <w:rFonts w:ascii="Arial Nova" w:eastAsia="Arial Nova" w:hAnsi="Arial Nova" w:cs="Arial Nova"/>
+          <w:rFonts w:ascii="Arial Nova" w:hAnsi="Arial Nova" w:eastAsia="Arial Nova" w:cs="Arial Nova"/>
           <w:sz w:val="28"/>
           <w:szCs w:val="28"/>
         </w:rPr>
@@ -951,7 +951,7 @@
       <w:proofErr w:type="spellStart"/>
       <w:r>
         <w:rPr>
-          <w:rFonts w:ascii="Arial Nova" w:eastAsia="Arial Nova" w:hAnsi="Arial Nova" w:cs="Arial Nova"/>
+          <w:rFonts w:ascii="Arial Nova" w:hAnsi="Arial Nova" w:eastAsia="Arial Nova" w:cs="Arial Nova"/>
           <w:sz w:val="28"/>
           <w:szCs w:val="28"/>
         </w:rPr>
@@ -960,7 +960,7 @@
       <w:proofErr w:type="spellEnd"/>
       <w:r>
         <w:rPr>
-          <w:rFonts w:ascii="Arial Nova" w:eastAsia="Arial Nova" w:hAnsi="Arial Nova" w:cs="Arial Nova"/>
+          <w:rFonts w:ascii="Arial Nova" w:hAnsi="Arial Nova" w:eastAsia="Arial Nova" w:cs="Arial Nova"/>
           <w:sz w:val="28"/>
           <w:szCs w:val="28"/>
         </w:rPr>
@@ -969,7 +969,7 @@
       <w:proofErr w:type="spellStart"/>
       <w:r>
         <w:rPr>
-          <w:rFonts w:ascii="Arial Nova" w:eastAsia="Arial Nova" w:hAnsi="Arial Nova" w:cs="Arial Nova"/>
+          <w:rFonts w:ascii="Arial Nova" w:hAnsi="Arial Nova" w:eastAsia="Arial Nova" w:cs="Arial Nova"/>
           <w:sz w:val="28"/>
           <w:szCs w:val="28"/>
         </w:rPr>
@@ -978,7 +978,7 @@
       <w:proofErr w:type="spellEnd"/>
       <w:r>
         <w:rPr>
-          <w:rFonts w:ascii="Arial Nova" w:eastAsia="Arial Nova" w:hAnsi="Arial Nova" w:cs="Arial Nova"/>
+          <w:rFonts w:ascii="Arial Nova" w:hAnsi="Arial Nova" w:eastAsia="Arial Nova" w:cs="Arial Nova"/>
           <w:sz w:val="28"/>
           <w:szCs w:val="28"/>
         </w:rPr>
@@ -987,7 +987,7 @@
       <w:proofErr w:type="spellStart"/>
       <w:r>
         <w:rPr>
-          <w:rFonts w:ascii="Arial Nova" w:eastAsia="Arial Nova" w:hAnsi="Arial Nova" w:cs="Arial Nova"/>
+          <w:rFonts w:ascii="Arial Nova" w:hAnsi="Arial Nova" w:eastAsia="Arial Nova" w:cs="Arial Nova"/>
           <w:sz w:val="28"/>
           <w:szCs w:val="28"/>
         </w:rPr>
@@ -996,7 +996,7 @@
       <w:proofErr w:type="spellEnd"/>
       <w:r>
         <w:rPr>
-          <w:rFonts w:ascii="Arial Nova" w:eastAsia="Arial Nova" w:hAnsi="Arial Nova" w:cs="Arial Nova"/>
+          <w:rFonts w:ascii="Arial Nova" w:hAnsi="Arial Nova" w:eastAsia="Arial Nova" w:cs="Arial Nova"/>
           <w:sz w:val="28"/>
           <w:szCs w:val="28"/>
         </w:rPr>
@@ -1005,7 +1005,7 @@
       <w:proofErr w:type="spellStart"/>
       <w:r>
         <w:rPr>
-          <w:rFonts w:ascii="Arial Nova" w:eastAsia="Arial Nova" w:hAnsi="Arial Nova" w:cs="Arial Nova"/>
+          <w:rFonts w:ascii="Arial Nova" w:hAnsi="Arial Nova" w:eastAsia="Arial Nova" w:cs="Arial Nova"/>
           <w:sz w:val="28"/>
           <w:szCs w:val="28"/>
         </w:rPr>
@@ -1014,7 +1014,7 @@
       <w:proofErr w:type="spellEnd"/>
       <w:r>
         <w:rPr>
-          <w:rFonts w:ascii="Arial Nova" w:eastAsia="Arial Nova" w:hAnsi="Arial Nova" w:cs="Arial Nova"/>
+          <w:rFonts w:ascii="Arial Nova" w:hAnsi="Arial Nova" w:eastAsia="Arial Nova" w:cs="Arial Nova"/>
           <w:sz w:val="28"/>
           <w:szCs w:val="28"/>
         </w:rPr>
@@ -1023,7 +1023,7 @@
       <w:proofErr w:type="spellStart"/>
       <w:r>
         <w:rPr>
-          <w:rFonts w:ascii="Arial Nova" w:eastAsia="Arial Nova" w:hAnsi="Arial Nova" w:cs="Arial Nova"/>
+          <w:rFonts w:ascii="Arial Nova" w:hAnsi="Arial Nova" w:eastAsia="Arial Nova" w:cs="Arial Nova"/>
           <w:sz w:val="28"/>
           <w:szCs w:val="28"/>
         </w:rPr>
@@ -1032,7 +1032,7 @@
       <w:proofErr w:type="spellEnd"/>
       <w:r>
         <w:rPr>
-          <w:rFonts w:ascii="Arial Nova" w:eastAsia="Arial Nova" w:hAnsi="Arial Nova" w:cs="Arial Nova"/>
+          <w:rFonts w:ascii="Arial Nova" w:hAnsi="Arial Nova" w:eastAsia="Arial Nova" w:cs="Arial Nova"/>
           <w:sz w:val="28"/>
           <w:szCs w:val="28"/>
         </w:rPr>
@@ -1041,7 +1041,7 @@
       <w:proofErr w:type="spellStart"/>
       <w:r>
         <w:rPr>
-          <w:rFonts w:ascii="Arial Nova" w:eastAsia="Arial Nova" w:hAnsi="Arial Nova" w:cs="Arial Nova"/>
+          <w:rFonts w:ascii="Arial Nova" w:hAnsi="Arial Nova" w:eastAsia="Arial Nova" w:cs="Arial Nova"/>
           <w:sz w:val="28"/>
           <w:szCs w:val="28"/>
         </w:rPr>
@@ -1050,7 +1050,7 @@
       <w:proofErr w:type="spellEnd"/>
       <w:r>
         <w:rPr>
-          <w:rFonts w:ascii="Arial Nova" w:eastAsia="Arial Nova" w:hAnsi="Arial Nova" w:cs="Arial Nova"/>
+          <w:rFonts w:ascii="Arial Nova" w:hAnsi="Arial Nova" w:eastAsia="Arial Nova" w:cs="Arial Nova"/>
           <w:sz w:val="28"/>
           <w:szCs w:val="28"/>
         </w:rPr>
@@ -1059,7 +1059,7 @@
       <w:proofErr w:type="spellStart"/>
       <w:r>
         <w:rPr>
-          <w:rFonts w:ascii="Arial Nova" w:eastAsia="Arial Nova" w:hAnsi="Arial Nova" w:cs="Arial Nova"/>
+          <w:rFonts w:ascii="Arial Nova" w:hAnsi="Arial Nova" w:eastAsia="Arial Nova" w:cs="Arial Nova"/>
           <w:sz w:val="28"/>
           <w:szCs w:val="28"/>
         </w:rPr>
@@ -1068,7 +1068,7 @@
       <w:proofErr w:type="spellEnd"/>
       <w:r>
         <w:rPr>
-          <w:rFonts w:ascii="Arial Nova" w:eastAsia="Arial Nova" w:hAnsi="Arial Nova" w:cs="Arial Nova"/>
+          <w:rFonts w:ascii="Arial Nova" w:hAnsi="Arial Nova" w:eastAsia="Arial Nova" w:cs="Arial Nova"/>
           <w:sz w:val="28"/>
           <w:szCs w:val="28"/>
         </w:rPr>
@@ -1077,7 +1077,7 @@
       <w:proofErr w:type="spellStart"/>
       <w:r>
         <w:rPr>
-          <w:rFonts w:ascii="Arial Nova" w:eastAsia="Arial Nova" w:hAnsi="Arial Nova" w:cs="Arial Nova"/>
+          <w:rFonts w:ascii="Arial Nova" w:hAnsi="Arial Nova" w:eastAsia="Arial Nova" w:cs="Arial Nova"/>
           <w:sz w:val="28"/>
           <w:szCs w:val="28"/>
         </w:rPr>
@@ -1086,7 +1086,7 @@
       <w:proofErr w:type="spellEnd"/>
       <w:r>
         <w:rPr>
-          <w:rFonts w:ascii="Arial Nova" w:eastAsia="Arial Nova" w:hAnsi="Arial Nova" w:cs="Arial Nova"/>
+          <w:rFonts w:ascii="Arial Nova" w:hAnsi="Arial Nova" w:eastAsia="Arial Nova" w:cs="Arial Nova"/>
           <w:sz w:val="28"/>
           <w:szCs w:val="28"/>
         </w:rPr>
@@ -1095,7 +1095,7 @@
       <w:proofErr w:type="spellStart"/>
       <w:r>
         <w:rPr>
-          <w:rFonts w:ascii="Arial Nova" w:eastAsia="Arial Nova" w:hAnsi="Arial Nova" w:cs="Arial Nova"/>
+          <w:rFonts w:ascii="Arial Nova" w:hAnsi="Arial Nova" w:eastAsia="Arial Nova" w:cs="Arial Nova"/>
           <w:sz w:val="28"/>
           <w:szCs w:val="28"/>
         </w:rPr>
@@ -1104,7 +1104,7 @@
       <w:proofErr w:type="spellEnd"/>
       <w:r>
         <w:rPr>
-          <w:rFonts w:ascii="Arial Nova" w:eastAsia="Arial Nova" w:hAnsi="Arial Nova" w:cs="Arial Nova"/>
+          <w:rFonts w:ascii="Arial Nova" w:hAnsi="Arial Nova" w:eastAsia="Arial Nova" w:cs="Arial Nova"/>
           <w:sz w:val="28"/>
           <w:szCs w:val="28"/>
         </w:rPr>
@@ -1113,7 +1113,7 @@
       <w:proofErr w:type="spellStart"/>
       <w:r>
         <w:rPr>
-          <w:rFonts w:ascii="Arial Nova" w:eastAsia="Arial Nova" w:hAnsi="Arial Nova" w:cs="Arial Nova"/>
+          <w:rFonts w:ascii="Arial Nova" w:hAnsi="Arial Nova" w:eastAsia="Arial Nova" w:cs="Arial Nova"/>
           <w:sz w:val="28"/>
           <w:szCs w:val="28"/>
         </w:rPr>
@@ -1122,7 +1122,7 @@
       <w:proofErr w:type="spellEnd"/>
       <w:r>
         <w:rPr>
-          <w:rFonts w:ascii="Arial Nova" w:eastAsia="Arial Nova" w:hAnsi="Arial Nova" w:cs="Arial Nova"/>
+          <w:rFonts w:ascii="Arial Nova" w:hAnsi="Arial Nova" w:eastAsia="Arial Nova" w:cs="Arial Nova"/>
           <w:sz w:val="28"/>
           <w:szCs w:val="28"/>
         </w:rPr>
@@ -1131,7 +1131,7 @@
       <w:proofErr w:type="spellStart"/>
       <w:r>
         <w:rPr>
-          <w:rFonts w:ascii="Arial Nova" w:eastAsia="Arial Nova" w:hAnsi="Arial Nova" w:cs="Arial Nova"/>
+          <w:rFonts w:ascii="Arial Nova" w:hAnsi="Arial Nova" w:eastAsia="Arial Nova" w:cs="Arial Nova"/>
           <w:sz w:val="28"/>
           <w:szCs w:val="28"/>
         </w:rPr>
@@ -1140,7 +1140,7 @@
       <w:proofErr w:type="spellEnd"/>
       <w:r>
         <w:rPr>
-          <w:rFonts w:ascii="Arial Nova" w:eastAsia="Arial Nova" w:hAnsi="Arial Nova" w:cs="Arial Nova"/>
+          <w:rFonts w:ascii="Arial Nova" w:hAnsi="Arial Nova" w:eastAsia="Arial Nova" w:cs="Arial Nova"/>
           <w:sz w:val="28"/>
           <w:szCs w:val="28"/>
         </w:rPr>
@@ -1150,14 +1150,14 @@
     <w:p>
       <w:pPr>
         <w:rPr>
-          <w:rFonts w:ascii="Arial Nova" w:eastAsia="Arial Nova" w:hAnsi="Arial Nova" w:cs="Arial Nova"/>
-          <w:sz w:val="28"/>
-          <w:szCs w:val="28"/>
-        </w:rPr>
-      </w:pPr>
-      <w:r>
-        <w:rPr>
-          <w:rFonts w:ascii="Arial Nova" w:eastAsia="Arial Nova" w:hAnsi="Arial Nova" w:cs="Arial Nova"/>
+          <w:rFonts w:ascii="Arial Nova" w:hAnsi="Arial Nova" w:eastAsia="Arial Nova" w:cs="Arial Nova"/>
+          <w:sz w:val="28"/>
+          <w:szCs w:val="28"/>
+        </w:rPr>
+      </w:pPr>
+      <w:r>
+        <w:rPr>
+          <w:rFonts w:ascii="Arial Nova" w:hAnsi="Arial Nova" w:eastAsia="Arial Nova" w:cs="Arial Nova"/>
           <w:sz w:val="28"/>
           <w:szCs w:val="28"/>
         </w:rPr>
@@ -1167,23 +1167,23 @@
     <w:p>
       <w:pPr>
         <w:rPr>
-          <w:rFonts w:ascii="Arial Nova" w:eastAsia="Arial Nova" w:hAnsi="Arial Nova" w:cs="Arial Nova"/>
-          <w:sz w:val="28"/>
-          <w:szCs w:val="28"/>
-        </w:rPr>
-      </w:pPr>
-    </w:p>
-    <w:p>
-      <w:pPr>
-        <w:rPr>
-          <w:rFonts w:ascii="Arial Nova" w:eastAsia="Arial Nova" w:hAnsi="Arial Nova" w:cs="Arial Nova"/>
-          <w:sz w:val="28"/>
-          <w:szCs w:val="28"/>
-        </w:rPr>
-      </w:pPr>
-      <w:r>
-        <w:rPr>
-          <w:rFonts w:ascii="Arial Nova" w:eastAsia="Arial Nova" w:hAnsi="Arial Nova" w:cs="Arial Nova"/>
+          <w:rFonts w:ascii="Arial Nova" w:hAnsi="Arial Nova" w:eastAsia="Arial Nova" w:cs="Arial Nova"/>
+          <w:sz w:val="28"/>
+          <w:szCs w:val="28"/>
+        </w:rPr>
+      </w:pPr>
+    </w:p>
+    <w:p>
+      <w:pPr>
+        <w:rPr>
+          <w:rFonts w:ascii="Arial Nova" w:hAnsi="Arial Nova" w:eastAsia="Arial Nova" w:cs="Arial Nova"/>
+          <w:sz w:val="28"/>
+          <w:szCs w:val="28"/>
+        </w:rPr>
+      </w:pPr>
+      <w:r>
+        <w:rPr>
+          <w:rFonts w:ascii="Arial Nova" w:hAnsi="Arial Nova" w:eastAsia="Arial Nova" w:cs="Arial Nova"/>
           <w:sz w:val="28"/>
           <w:szCs w:val="28"/>
         </w:rPr>
@@ -1191,7 +1191,7 @@
       </w:r>
       <w:r>
         <w:rPr>
-          <w:rFonts w:ascii="Arial Nova" w:eastAsia="Arial Nova" w:hAnsi="Arial Nova" w:cs="Arial Nova"/>
+          <w:rFonts w:ascii="Arial Nova" w:hAnsi="Arial Nova" w:eastAsia="Arial Nova" w:cs="Arial Nova"/>
           <w:sz w:val="28"/>
           <w:szCs w:val="28"/>
         </w:rPr>
@@ -1199,7 +1199,7 @@
       </w:r>
       <w:r>
         <w:rPr>
-          <w:rFonts w:ascii="Arial Nova" w:eastAsia="Arial Nova" w:hAnsi="Arial Nova" w:cs="Arial Nova"/>
+          <w:rFonts w:ascii="Arial Nova" w:hAnsi="Arial Nova" w:eastAsia="Arial Nova" w:cs="Arial Nova"/>
           <w:sz w:val="28"/>
           <w:szCs w:val="28"/>
         </w:rPr>
@@ -1207,7 +1207,7 @@
       </w:r>
       <w:r>
         <w:rPr>
-          <w:rFonts w:ascii="Arial Nova" w:eastAsia="Arial Nova" w:hAnsi="Arial Nova" w:cs="Arial Nova"/>
+          <w:rFonts w:ascii="Arial Nova" w:hAnsi="Arial Nova" w:eastAsia="Arial Nova" w:cs="Arial Nova"/>
           <w:sz w:val="28"/>
           <w:szCs w:val="28"/>
         </w:rPr>
@@ -1215,7 +1215,7 @@
       </w:r>
       <w:r>
         <w:rPr>
-          <w:rFonts w:ascii="Arial Nova" w:eastAsia="Arial Nova" w:hAnsi="Arial Nova" w:cs="Arial Nova"/>
+          <w:rFonts w:ascii="Arial Nova" w:hAnsi="Arial Nova" w:eastAsia="Arial Nova" w:cs="Arial Nova"/>
           <w:sz w:val="28"/>
           <w:szCs w:val="28"/>
         </w:rPr>
@@ -1223,7 +1223,7 @@
       </w:r>
       <w:r>
         <w:rPr>
-          <w:rFonts w:ascii="Arial Nova" w:eastAsia="Arial Nova" w:hAnsi="Arial Nova" w:cs="Arial Nova"/>
+          <w:rFonts w:ascii="Arial Nova" w:hAnsi="Arial Nova" w:eastAsia="Arial Nova" w:cs="Arial Nova"/>
           <w:sz w:val="28"/>
           <w:szCs w:val="28"/>
         </w:rPr>
@@ -1231,7 +1231,7 @@
       </w:r>
       <w:r>
         <w:rPr>
-          <w:rFonts w:ascii="Arial Nova" w:eastAsia="Arial Nova" w:hAnsi="Arial Nova" w:cs="Arial Nova"/>
+          <w:rFonts w:ascii="Arial Nova" w:hAnsi="Arial Nova" w:eastAsia="Arial Nova" w:cs="Arial Nova"/>
           <w:sz w:val="28"/>
           <w:szCs w:val="28"/>
         </w:rPr>
@@ -1240,7 +1240,7 @@
       <w:proofErr w:type="spellStart"/>
       <w:r>
         <w:rPr>
-          <w:rFonts w:ascii="Arial Nova" w:eastAsia="Arial Nova" w:hAnsi="Arial Nova" w:cs="Arial Nova"/>
+          <w:rFonts w:ascii="Arial Nova" w:hAnsi="Arial Nova" w:eastAsia="Arial Nova" w:cs="Arial Nova"/>
           <w:sz w:val="28"/>
           <w:szCs w:val="28"/>
         </w:rPr>
@@ -1249,7 +1249,7 @@
       <w:proofErr w:type="spellEnd"/>
       <w:r>
         <w:rPr>
-          <w:rFonts w:ascii="Arial Nova" w:eastAsia="Arial Nova" w:hAnsi="Arial Nova" w:cs="Arial Nova"/>
+          <w:rFonts w:ascii="Arial Nova" w:hAnsi="Arial Nova" w:eastAsia="Arial Nova" w:cs="Arial Nova"/>
           <w:sz w:val="28"/>
           <w:szCs w:val="28"/>
         </w:rPr>
@@ -1259,16 +1259,16 @@
     <w:p>
       <w:pPr>
         <w:rPr>
-          <w:rFonts w:ascii="Arial Nova" w:eastAsia="Arial Nova" w:hAnsi="Arial Nova" w:cs="Arial Nova"/>
-          <w:sz w:val="28"/>
-          <w:szCs w:val="28"/>
-        </w:rPr>
-      </w:pPr>
-    </w:p>
-    <w:p>
-      <w:pPr>
-        <w:rPr>
-          <w:rFonts w:ascii="Arial Nova" w:eastAsia="Arial Nova" w:hAnsi="Arial Nova" w:cs="Arial Nova"/>
+          <w:rFonts w:ascii="Arial Nova" w:hAnsi="Arial Nova" w:eastAsia="Arial Nova" w:cs="Arial Nova"/>
+          <w:sz w:val="28"/>
+          <w:szCs w:val="28"/>
+        </w:rPr>
+      </w:pPr>
+    </w:p>
+    <w:p>
+      <w:pPr>
+        <w:rPr>
+          <w:rFonts w:ascii="Arial Nova" w:hAnsi="Arial Nova" w:eastAsia="Arial Nova" w:cs="Arial Nova"/>
           <w:color w:val="526069"/>
           <w:sz w:val="21"/>
           <w:szCs w:val="21"/>
@@ -1278,16 +1278,16 @@
     <w:p>
       <w:pPr>
         <w:rPr>
-          <w:rFonts w:ascii="Arial Nova" w:eastAsia="Arial Nova" w:hAnsi="Arial Nova" w:cs="Arial Nova"/>
-          <w:sz w:val="28"/>
-          <w:szCs w:val="28"/>
-        </w:rPr>
-      </w:pPr>
-    </w:p>
-    <w:p>
-      <w:pPr>
-        <w:rPr>
-          <w:rFonts w:ascii="Arial Nova" w:eastAsia="Arial Nova" w:hAnsi="Arial Nova" w:cs="Arial Nova"/>
+          <w:rFonts w:ascii="Arial Nova" w:hAnsi="Arial Nova" w:eastAsia="Arial Nova" w:cs="Arial Nova"/>
+          <w:sz w:val="28"/>
+          <w:szCs w:val="28"/>
+        </w:rPr>
+      </w:pPr>
+    </w:p>
+    <w:p>
+      <w:pPr>
+        <w:rPr>
+          <w:rFonts w:ascii="Arial Nova" w:hAnsi="Arial Nova" w:eastAsia="Arial Nova" w:cs="Arial Nova"/>
           <w:sz w:val="28"/>
           <w:szCs w:val="28"/>
           <w:lang w:val="en-GB"/>
@@ -1296,7 +1296,7 @@
       <w:proofErr w:type="spellStart"/>
       <w:r>
         <w:rPr>
-          <w:rFonts w:ascii="Arial Nova" w:eastAsia="Arial Nova" w:hAnsi="Arial Nova" w:cs="Arial Nova"/>
+          <w:rFonts w:ascii="Arial Nova" w:hAnsi="Arial Nova" w:eastAsia="Arial Nova" w:cs="Arial Nova"/>
           <w:sz w:val="28"/>
           <w:szCs w:val="28"/>
           <w:lang w:val="en-GB"/>
@@ -1306,7 +1306,7 @@
       <w:proofErr w:type="spellEnd"/>
       <w:r>
         <w:rPr>
-          <w:rFonts w:ascii="Arial Nova" w:eastAsia="Arial Nova" w:hAnsi="Arial Nova" w:cs="Arial Nova"/>
+          <w:rFonts w:ascii="Arial Nova" w:hAnsi="Arial Nova" w:eastAsia="Arial Nova" w:cs="Arial Nova"/>
           <w:sz w:val="28"/>
           <w:szCs w:val="28"/>
           <w:lang w:val="en-GB"/>
@@ -1316,7 +1316,7 @@
       <w:proofErr w:type="spellStart"/>
       <w:r>
         <w:rPr>
-          <w:rFonts w:ascii="Arial Nova" w:eastAsia="Arial Nova" w:hAnsi="Arial Nova" w:cs="Arial Nova"/>
+          <w:rFonts w:ascii="Arial Nova" w:hAnsi="Arial Nova" w:eastAsia="Arial Nova" w:cs="Arial Nova"/>
           <w:sz w:val="28"/>
           <w:szCs w:val="28"/>
           <w:lang w:val="en-GB"/>
@@ -1326,7 +1326,7 @@
       <w:proofErr w:type="spellEnd"/>
       <w:r>
         <w:rPr>
-          <w:rFonts w:ascii="Arial Nova" w:eastAsia="Arial Nova" w:hAnsi="Arial Nova" w:cs="Arial Nova"/>
+          <w:rFonts w:ascii="Arial Nova" w:hAnsi="Arial Nova" w:eastAsia="Arial Nova" w:cs="Arial Nova"/>
           <w:sz w:val="28"/>
           <w:szCs w:val="28"/>
           <w:lang w:val="en-GB"/>
@@ -1342,7 +1342,7 @@
           <w:numId w:val="6"/>
         </w:numPr>
         <w:rPr>
-          <w:rFonts w:ascii="Arial Nova" w:eastAsia="Arial Nova" w:hAnsi="Arial Nova" w:cs="Arial Nova"/>
+          <w:rFonts w:ascii="Arial Nova" w:hAnsi="Arial Nova" w:eastAsia="Arial Nova" w:cs="Arial Nova"/>
           <w:sz w:val="24"/>
           <w:szCs w:val="24"/>
           <w:lang w:val="en-GB"/>
@@ -1351,7 +1351,7 @@
       <w:proofErr w:type="spellStart"/>
       <w:r>
         <w:rPr>
-          <w:rFonts w:ascii="Arial Nova" w:eastAsia="Arial Nova" w:hAnsi="Arial Nova" w:cs="Arial Nova"/>
+          <w:rFonts w:ascii="Arial Nova" w:hAnsi="Arial Nova" w:eastAsia="Arial Nova" w:cs="Arial Nova"/>
           <w:sz w:val="24"/>
           <w:szCs w:val="24"/>
           <w:lang w:val="en-GB"/>
@@ -1361,7 +1361,7 @@
       <w:proofErr w:type="spellEnd"/>
       <w:r>
         <w:rPr>
-          <w:rFonts w:ascii="Arial Nova" w:eastAsia="Arial Nova" w:hAnsi="Arial Nova" w:cs="Arial Nova"/>
+          <w:rFonts w:ascii="Arial Nova" w:hAnsi="Arial Nova" w:eastAsia="Arial Nova" w:cs="Arial Nova"/>
           <w:sz w:val="24"/>
           <w:szCs w:val="24"/>
           <w:lang w:val="en-GB"/>
@@ -1371,7 +1371,7 @@
       <w:proofErr w:type="spellStart"/>
       <w:r>
         <w:rPr>
-          <w:rFonts w:ascii="Arial Nova" w:eastAsia="Arial Nova" w:hAnsi="Arial Nova" w:cs="Arial Nova"/>
+          <w:rFonts w:ascii="Arial Nova" w:hAnsi="Arial Nova" w:eastAsia="Arial Nova" w:cs="Arial Nova"/>
           <w:sz w:val="24"/>
           <w:szCs w:val="24"/>
           <w:lang w:val="en-GB"/>
@@ -1388,14 +1388,14 @@
           <w:numId w:val="6"/>
         </w:numPr>
         <w:rPr>
-          <w:rFonts w:ascii="Arial Nova" w:eastAsia="Arial Nova" w:hAnsi="Arial Nova" w:cs="Arial Nova"/>
-          <w:sz w:val="24"/>
-          <w:szCs w:val="24"/>
-        </w:rPr>
-      </w:pPr>
-      <w:r>
-        <w:rPr>
-          <w:rFonts w:ascii="Arial Nova" w:eastAsia="Arial Nova" w:hAnsi="Arial Nova" w:cs="Arial Nova"/>
+          <w:rFonts w:ascii="Arial Nova" w:hAnsi="Arial Nova" w:eastAsia="Arial Nova" w:cs="Arial Nova"/>
+          <w:sz w:val="24"/>
+          <w:szCs w:val="24"/>
+        </w:rPr>
+      </w:pPr>
+      <w:r>
+        <w:rPr>
+          <w:rFonts w:ascii="Arial Nova" w:hAnsi="Arial Nova" w:eastAsia="Arial Nova" w:cs="Arial Nova"/>
           <w:sz w:val="24"/>
           <w:szCs w:val="24"/>
         </w:rPr>
@@ -1403,7 +1403,7 @@
       </w:r>
       <w:r>
         <w:rPr>
-          <w:rFonts w:ascii="Arial Nova" w:eastAsia="Arial Nova" w:hAnsi="Arial Nova" w:cs="Arial Nova"/>
+          <w:rFonts w:ascii="Arial Nova" w:hAnsi="Arial Nova" w:eastAsia="Arial Nova" w:cs="Arial Nova"/>
           <w:sz w:val="24"/>
           <w:szCs w:val="24"/>
         </w:rPr>
@@ -1411,7 +1411,7 @@
       </w:r>
       <w:r>
         <w:rPr>
-          <w:rFonts w:ascii="Arial Nova" w:eastAsia="Arial Nova" w:hAnsi="Arial Nova" w:cs="Arial Nova"/>
+          <w:rFonts w:ascii="Arial Nova" w:hAnsi="Arial Nova" w:eastAsia="Arial Nova" w:cs="Arial Nova"/>
           <w:sz w:val="24"/>
           <w:szCs w:val="24"/>
         </w:rPr>
@@ -1419,7 +1419,7 @@
       </w:r>
       <w:r>
         <w:rPr>
-          <w:rFonts w:ascii="Arial Nova" w:eastAsia="Arial Nova" w:hAnsi="Arial Nova" w:cs="Arial Nova"/>
+          <w:rFonts w:ascii="Arial Nova" w:hAnsi="Arial Nova" w:eastAsia="Arial Nova" w:cs="Arial Nova"/>
           <w:sz w:val="24"/>
           <w:szCs w:val="24"/>
         </w:rPr>
@@ -1427,7 +1427,7 @@
       </w:r>
       <w:r>
         <w:rPr>
-          <w:rFonts w:ascii="Arial Nova" w:eastAsia="Arial Nova" w:hAnsi="Arial Nova" w:cs="Arial Nova"/>
+          <w:rFonts w:ascii="Arial Nova" w:hAnsi="Arial Nova" w:eastAsia="Arial Nova" w:cs="Arial Nova"/>
           <w:sz w:val="24"/>
           <w:szCs w:val="24"/>
         </w:rPr>
@@ -1435,7 +1435,7 @@
       </w:r>
       <w:r>
         <w:rPr>
-          <w:rFonts w:ascii="Arial Nova" w:eastAsia="Arial Nova" w:hAnsi="Arial Nova" w:cs="Arial Nova"/>
+          <w:rFonts w:ascii="Arial Nova" w:hAnsi="Arial Nova" w:eastAsia="Arial Nova" w:cs="Arial Nova"/>
           <w:sz w:val="24"/>
           <w:szCs w:val="24"/>
         </w:rPr>
@@ -1443,7 +1443,7 @@
       </w:r>
       <w:r>
         <w:rPr>
-          <w:rFonts w:ascii="Arial Nova" w:eastAsia="Arial Nova" w:hAnsi="Arial Nova" w:cs="Arial Nova"/>
+          <w:rFonts w:ascii="Arial Nova" w:hAnsi="Arial Nova" w:eastAsia="Arial Nova" w:cs="Arial Nova"/>
           <w:sz w:val="24"/>
           <w:szCs w:val="24"/>
         </w:rPr>
@@ -1451,7 +1451,7 @@
       </w:r>
       <w:r>
         <w:rPr>
-          <w:rFonts w:ascii="Arial Nova" w:eastAsia="Arial Nova" w:hAnsi="Arial Nova" w:cs="Arial Nova"/>
+          <w:rFonts w:ascii="Arial Nova" w:hAnsi="Arial Nova" w:eastAsia="Arial Nova" w:cs="Arial Nova"/>
           <w:sz w:val="24"/>
           <w:szCs w:val="24"/>
         </w:rPr>
@@ -1459,7 +1459,7 @@
       </w:r>
       <w:r>
         <w:rPr>
-          <w:rFonts w:ascii="Arial Nova" w:eastAsia="Arial Nova" w:hAnsi="Arial Nova" w:cs="Arial Nova"/>
+          <w:rFonts w:ascii="Arial Nova" w:hAnsi="Arial Nova" w:eastAsia="Arial Nova" w:cs="Arial Nova"/>
           <w:sz w:val="24"/>
           <w:szCs w:val="24"/>
         </w:rPr>
@@ -1474,14 +1474,14 @@
           <w:numId w:val="6"/>
         </w:numPr>
         <w:rPr>
-          <w:rFonts w:ascii="Arial Nova" w:eastAsia="Arial Nova" w:hAnsi="Arial Nova" w:cs="Arial Nova"/>
-          <w:sz w:val="24"/>
-          <w:szCs w:val="24"/>
-        </w:rPr>
-      </w:pPr>
-      <w:r>
-        <w:rPr>
-          <w:rFonts w:ascii="Arial Nova" w:eastAsia="Arial Nova" w:hAnsi="Arial Nova" w:cs="Arial Nova"/>
+          <w:rFonts w:ascii="Arial Nova" w:hAnsi="Arial Nova" w:eastAsia="Arial Nova" w:cs="Arial Nova"/>
+          <w:sz w:val="24"/>
+          <w:szCs w:val="24"/>
+        </w:rPr>
+      </w:pPr>
+      <w:r>
+        <w:rPr>
+          <w:rFonts w:ascii="Arial Nova" w:hAnsi="Arial Nova" w:eastAsia="Arial Nova" w:cs="Arial Nova"/>
           <w:sz w:val="24"/>
           <w:szCs w:val="24"/>
         </w:rPr>
@@ -1489,7 +1489,7 @@
       </w:r>
       <w:r>
         <w:rPr>
-          <w:rFonts w:ascii="Arial Nova" w:eastAsia="Arial Nova" w:hAnsi="Arial Nova" w:cs="Arial Nova"/>
+          <w:rFonts w:ascii="Arial Nova" w:hAnsi="Arial Nova" w:eastAsia="Arial Nova" w:cs="Arial Nova"/>
           <w:sz w:val="24"/>
           <w:szCs w:val="24"/>
         </w:rPr>
@@ -1497,7 +1497,7 @@
       </w:r>
       <w:r>
         <w:rPr>
-          <w:rFonts w:ascii="Arial Nova" w:eastAsia="Arial Nova" w:hAnsi="Arial Nova" w:cs="Arial Nova"/>
+          <w:rFonts w:ascii="Arial Nova" w:hAnsi="Arial Nova" w:eastAsia="Arial Nova" w:cs="Arial Nova"/>
           <w:sz w:val="24"/>
           <w:szCs w:val="24"/>
         </w:rPr>
@@ -1505,7 +1505,7 @@
       </w:r>
       <w:r>
         <w:rPr>
-          <w:rFonts w:ascii="Arial Nova" w:eastAsia="Arial Nova" w:hAnsi="Arial Nova" w:cs="Arial Nova"/>
+          <w:rFonts w:ascii="Arial Nova" w:hAnsi="Arial Nova" w:eastAsia="Arial Nova" w:cs="Arial Nova"/>
           <w:sz w:val="24"/>
           <w:szCs w:val="24"/>
         </w:rPr>
@@ -1513,7 +1513,7 @@
       </w:r>
       <w:r>
         <w:rPr>
-          <w:rFonts w:ascii="Arial Nova" w:eastAsia="Arial Nova" w:hAnsi="Arial Nova" w:cs="Arial Nova"/>
+          <w:rFonts w:ascii="Arial Nova" w:hAnsi="Arial Nova" w:eastAsia="Arial Nova" w:cs="Arial Nova"/>
           <w:sz w:val="24"/>
           <w:szCs w:val="24"/>
         </w:rPr>
@@ -1521,7 +1521,7 @@
       </w:r>
       <w:r>
         <w:rPr>
-          <w:rFonts w:ascii="Arial Nova" w:eastAsia="Arial Nova" w:hAnsi="Arial Nova" w:cs="Arial Nova"/>
+          <w:rFonts w:ascii="Arial Nova" w:hAnsi="Arial Nova" w:eastAsia="Arial Nova" w:cs="Arial Nova"/>
           <w:sz w:val="24"/>
           <w:szCs w:val="24"/>
         </w:rPr>
@@ -1536,14 +1536,14 @@
           <w:numId w:val="6"/>
         </w:numPr>
         <w:rPr>
-          <w:rFonts w:ascii="Arial Nova" w:eastAsia="Arial Nova" w:hAnsi="Arial Nova" w:cs="Arial Nova"/>
-          <w:sz w:val="24"/>
-          <w:szCs w:val="24"/>
-        </w:rPr>
-      </w:pPr>
-      <w:r>
-        <w:rPr>
-          <w:rFonts w:ascii="Arial Nova" w:eastAsia="Arial Nova" w:hAnsi="Arial Nova" w:cs="Arial Nova"/>
+          <w:rFonts w:ascii="Arial Nova" w:hAnsi="Arial Nova" w:eastAsia="Arial Nova" w:cs="Arial Nova"/>
+          <w:sz w:val="24"/>
+          <w:szCs w:val="24"/>
+        </w:rPr>
+      </w:pPr>
+      <w:r>
+        <w:rPr>
+          <w:rFonts w:ascii="Arial Nova" w:hAnsi="Arial Nova" w:eastAsia="Arial Nova" w:cs="Arial Nova"/>
           <w:sz w:val="24"/>
           <w:szCs w:val="24"/>
         </w:rPr>
@@ -1551,7 +1551,7 @@
       </w:r>
       <w:r>
         <w:rPr>
-          <w:rFonts w:ascii="Arial Nova" w:eastAsia="Arial Nova" w:hAnsi="Arial Nova" w:cs="Arial Nova"/>
+          <w:rFonts w:ascii="Arial Nova" w:hAnsi="Arial Nova" w:eastAsia="Arial Nova" w:cs="Arial Nova"/>
           <w:sz w:val="24"/>
           <w:szCs w:val="24"/>
         </w:rPr>
@@ -1559,7 +1559,7 @@
       </w:r>
       <w:r>
         <w:rPr>
-          <w:rFonts w:ascii="Arial Nova" w:eastAsia="Arial Nova" w:hAnsi="Arial Nova" w:cs="Arial Nova"/>
+          <w:rFonts w:ascii="Arial Nova" w:hAnsi="Arial Nova" w:eastAsia="Arial Nova" w:cs="Arial Nova"/>
           <w:sz w:val="24"/>
           <w:szCs w:val="24"/>
         </w:rPr>
@@ -1567,7 +1567,7 @@
       </w:r>
       <w:r>
         <w:rPr>
-          <w:rFonts w:ascii="Arial Nova" w:eastAsia="Arial Nova" w:hAnsi="Arial Nova" w:cs="Arial Nova"/>
+          <w:rFonts w:ascii="Arial Nova" w:hAnsi="Arial Nova" w:eastAsia="Arial Nova" w:cs="Arial Nova"/>
           <w:sz w:val="24"/>
           <w:szCs w:val="24"/>
         </w:rPr>
@@ -1582,14 +1582,14 @@
           <w:numId w:val="6"/>
         </w:numPr>
         <w:rPr>
-          <w:rFonts w:ascii="Arial Nova" w:eastAsia="Arial Nova" w:hAnsi="Arial Nova" w:cs="Arial Nova"/>
-          <w:sz w:val="24"/>
-          <w:szCs w:val="24"/>
-        </w:rPr>
-      </w:pPr>
-      <w:r>
-        <w:rPr>
-          <w:rFonts w:ascii="Arial Nova" w:eastAsia="Arial Nova" w:hAnsi="Arial Nova" w:cs="Arial Nova"/>
+          <w:rFonts w:ascii="Arial Nova" w:hAnsi="Arial Nova" w:eastAsia="Arial Nova" w:cs="Arial Nova"/>
+          <w:sz w:val="24"/>
+          <w:szCs w:val="24"/>
+        </w:rPr>
+      </w:pPr>
+      <w:r>
+        <w:rPr>
+          <w:rFonts w:ascii="Arial Nova" w:hAnsi="Arial Nova" w:eastAsia="Arial Nova" w:cs="Arial Nova"/>
           <w:sz w:val="24"/>
           <w:szCs w:val="24"/>
         </w:rPr>
@@ -1598,7 +1598,7 @@
       <w:proofErr w:type="spellStart"/>
       <w:r>
         <w:rPr>
-          <w:rFonts w:ascii="Arial Nova" w:eastAsia="Arial Nova" w:hAnsi="Arial Nova" w:cs="Arial Nova"/>
+          <w:rFonts w:ascii="Arial Nova" w:hAnsi="Arial Nova" w:eastAsia="Arial Nova" w:cs="Arial Nova"/>
           <w:sz w:val="24"/>
           <w:szCs w:val="24"/>
         </w:rPr>
@@ -1607,7 +1607,7 @@
       <w:proofErr w:type="spellEnd"/>
       <w:r>
         <w:rPr>
-          <w:rFonts w:ascii="Arial Nova" w:eastAsia="Arial Nova" w:hAnsi="Arial Nova" w:cs="Arial Nova"/>
+          <w:rFonts w:ascii="Arial Nova" w:hAnsi="Arial Nova" w:eastAsia="Arial Nova" w:cs="Arial Nova"/>
           <w:sz w:val="24"/>
           <w:szCs w:val="24"/>
         </w:rPr>
@@ -1615,7 +1615,7 @@
       </w:r>
       <w:r>
         <w:rPr>
-          <w:rFonts w:ascii="Arial Nova" w:eastAsia="Arial Nova" w:hAnsi="Arial Nova" w:cs="Arial Nova"/>
+          <w:rFonts w:ascii="Arial Nova" w:hAnsi="Arial Nova" w:eastAsia="Arial Nova" w:cs="Arial Nova"/>
           <w:sz w:val="24"/>
           <w:szCs w:val="24"/>
         </w:rPr>
@@ -1623,7 +1623,7 @@
       </w:r>
       <w:r>
         <w:rPr>
-          <w:rFonts w:ascii="Arial Nova" w:eastAsia="Arial Nova" w:hAnsi="Arial Nova" w:cs="Arial Nova"/>
+          <w:rFonts w:ascii="Arial Nova" w:hAnsi="Arial Nova" w:eastAsia="Arial Nova" w:cs="Arial Nova"/>
           <w:sz w:val="24"/>
           <w:szCs w:val="24"/>
         </w:rPr>
@@ -1631,7 +1631,7 @@
       </w:r>
       <w:r>
         <w:rPr>
-          <w:rFonts w:ascii="Arial Nova" w:eastAsia="Arial Nova" w:hAnsi="Arial Nova" w:cs="Arial Nova"/>
+          <w:rFonts w:ascii="Arial Nova" w:hAnsi="Arial Nova" w:eastAsia="Arial Nova" w:cs="Arial Nova"/>
           <w:sz w:val="24"/>
           <w:szCs w:val="24"/>
         </w:rPr>
@@ -1646,14 +1646,14 @@
           <w:numId w:val="6"/>
         </w:numPr>
         <w:rPr>
-          <w:rFonts w:ascii="Arial Nova" w:eastAsia="Arial Nova" w:hAnsi="Arial Nova" w:cs="Arial Nova"/>
-          <w:sz w:val="24"/>
-          <w:szCs w:val="24"/>
-        </w:rPr>
-      </w:pPr>
-      <w:r>
-        <w:rPr>
-          <w:rFonts w:ascii="Arial Nova" w:eastAsia="Arial Nova" w:hAnsi="Arial Nova" w:cs="Arial Nova"/>
+          <w:rFonts w:ascii="Arial Nova" w:hAnsi="Arial Nova" w:eastAsia="Arial Nova" w:cs="Arial Nova"/>
+          <w:sz w:val="24"/>
+          <w:szCs w:val="24"/>
+        </w:rPr>
+      </w:pPr>
+      <w:r>
+        <w:rPr>
+          <w:rFonts w:ascii="Arial Nova" w:hAnsi="Arial Nova" w:eastAsia="Arial Nova" w:cs="Arial Nova"/>
           <w:sz w:val="24"/>
           <w:szCs w:val="24"/>
         </w:rPr>
@@ -1661,7 +1661,7 @@
       </w:r>
       <w:r>
         <w:rPr>
-          <w:rFonts w:ascii="Arial Nova" w:eastAsia="Arial Nova" w:hAnsi="Arial Nova" w:cs="Arial Nova"/>
+          <w:rFonts w:ascii="Arial Nova" w:hAnsi="Arial Nova" w:eastAsia="Arial Nova" w:cs="Arial Nova"/>
           <w:sz w:val="24"/>
           <w:szCs w:val="24"/>
         </w:rPr>
@@ -1669,7 +1669,7 @@
       </w:r>
       <w:r>
         <w:rPr>
-          <w:rFonts w:ascii="Arial Nova" w:eastAsia="Arial Nova" w:hAnsi="Arial Nova" w:cs="Arial Nova"/>
+          <w:rFonts w:ascii="Arial Nova" w:hAnsi="Arial Nova" w:eastAsia="Arial Nova" w:cs="Arial Nova"/>
           <w:sz w:val="24"/>
           <w:szCs w:val="24"/>
         </w:rPr>
@@ -1677,7 +1677,7 @@
       </w:r>
       <w:r>
         <w:rPr>
-          <w:rFonts w:ascii="Arial Nova" w:eastAsia="Arial Nova" w:hAnsi="Arial Nova" w:cs="Arial Nova"/>
+          <w:rFonts w:ascii="Arial Nova" w:hAnsi="Arial Nova" w:eastAsia="Arial Nova" w:cs="Arial Nova"/>
           <w:sz w:val="24"/>
           <w:szCs w:val="24"/>
         </w:rPr>
@@ -1692,14 +1692,14 @@
           <w:numId w:val="6"/>
         </w:numPr>
         <w:rPr>
-          <w:rFonts w:ascii="Arial Nova" w:eastAsia="Arial Nova" w:hAnsi="Arial Nova" w:cs="Arial Nova"/>
-          <w:sz w:val="24"/>
-          <w:szCs w:val="24"/>
-        </w:rPr>
-      </w:pPr>
-      <w:r>
-        <w:rPr>
-          <w:rFonts w:ascii="Arial Nova" w:eastAsia="Arial Nova" w:hAnsi="Arial Nova" w:cs="Arial Nova"/>
+          <w:rFonts w:ascii="Arial Nova" w:hAnsi="Arial Nova" w:eastAsia="Arial Nova" w:cs="Arial Nova"/>
+          <w:sz w:val="24"/>
+          <w:szCs w:val="24"/>
+        </w:rPr>
+      </w:pPr>
+      <w:r>
+        <w:rPr>
+          <w:rFonts w:ascii="Arial Nova" w:hAnsi="Arial Nova" w:eastAsia="Arial Nova" w:cs="Arial Nova"/>
           <w:sz w:val="24"/>
           <w:szCs w:val="24"/>
         </w:rPr>
@@ -1707,7 +1707,7 @@
       </w:r>
       <w:r>
         <w:rPr>
-          <w:rFonts w:ascii="Arial Nova" w:eastAsia="Arial Nova" w:hAnsi="Arial Nova" w:cs="Arial Nova"/>
+          <w:rFonts w:ascii="Arial Nova" w:hAnsi="Arial Nova" w:eastAsia="Arial Nova" w:cs="Arial Nova"/>
           <w:sz w:val="24"/>
           <w:szCs w:val="24"/>
         </w:rPr>
@@ -1715,7 +1715,7 @@
       </w:r>
       <w:r>
         <w:rPr>
-          <w:rFonts w:ascii="Arial Nova" w:eastAsia="Arial Nova" w:hAnsi="Arial Nova" w:cs="Arial Nova"/>
+          <w:rFonts w:ascii="Arial Nova" w:hAnsi="Arial Nova" w:eastAsia="Arial Nova" w:cs="Arial Nova"/>
           <w:sz w:val="24"/>
           <w:szCs w:val="24"/>
         </w:rPr>
@@ -1723,7 +1723,7 @@
       </w:r>
       <w:r>
         <w:rPr>
-          <w:rFonts w:ascii="Arial Nova" w:eastAsia="Arial Nova" w:hAnsi="Arial Nova" w:cs="Arial Nova"/>
+          <w:rFonts w:ascii="Arial Nova" w:hAnsi="Arial Nova" w:eastAsia="Arial Nova" w:cs="Arial Nova"/>
           <w:sz w:val="24"/>
           <w:szCs w:val="24"/>
         </w:rPr>
@@ -1731,7 +1731,7 @@
       </w:r>
       <w:r>
         <w:rPr>
-          <w:rFonts w:ascii="Arial Nova" w:eastAsia="Arial Nova" w:hAnsi="Arial Nova" w:cs="Arial Nova"/>
+          <w:rFonts w:ascii="Arial Nova" w:hAnsi="Arial Nova" w:eastAsia="Arial Nova" w:cs="Arial Nova"/>
           <w:sz w:val="24"/>
           <w:szCs w:val="24"/>
         </w:rPr>
@@ -1739,7 +1739,7 @@
       </w:r>
       <w:r>
         <w:rPr>
-          <w:rFonts w:ascii="Arial Nova" w:eastAsia="Arial Nova" w:hAnsi="Arial Nova" w:cs="Arial Nova"/>
+          <w:rFonts w:ascii="Arial Nova" w:hAnsi="Arial Nova" w:eastAsia="Arial Nova" w:cs="Arial Nova"/>
           <w:sz w:val="24"/>
           <w:szCs w:val="24"/>
         </w:rPr>
@@ -1749,7 +1749,7 @@
     <w:p>
       <w:pPr>
         <w:rPr>
-          <w:rFonts w:ascii="Arial Nova" w:eastAsia="Arial Nova" w:hAnsi="Arial Nova" w:cs="Arial Nova"/>
+          <w:rFonts w:ascii="Arial Nova" w:hAnsi="Arial Nova" w:eastAsia="Arial Nova" w:cs="Arial Nova"/>
           <w:color w:val="526069"/>
           <w:sz w:val="21"/>
           <w:szCs w:val="21"/>
@@ -1759,7 +1759,7 @@
     <w:p>
       <w:pPr>
         <w:rPr>
-          <w:rFonts w:ascii="Arial Nova" w:eastAsia="Arial Nova" w:hAnsi="Arial Nova" w:cs="Arial Nova"/>
+          <w:rFonts w:ascii="Arial Nova" w:hAnsi="Arial Nova" w:eastAsia="Arial Nova" w:cs="Arial Nova"/>
           <w:sz w:val="28"/>
           <w:szCs w:val="28"/>
           <w:lang w:val="en-GB"/>
@@ -1768,7 +1768,7 @@
       <w:proofErr w:type="spellStart"/>
       <w:r>
         <w:rPr>
-          <w:rFonts w:ascii="Arial Nova" w:eastAsia="Arial Nova" w:hAnsi="Arial Nova" w:cs="Arial Nova"/>
+          <w:rFonts w:ascii="Arial Nova" w:hAnsi="Arial Nova" w:eastAsia="Arial Nova" w:cs="Arial Nova"/>
           <w:sz w:val="28"/>
           <w:szCs w:val="28"/>
           <w:lang w:val="en-GB"/>
@@ -1778,7 +1778,7 @@
       <w:proofErr w:type="spellEnd"/>
       <w:r>
         <w:rPr>
-          <w:rFonts w:ascii="Arial Nova" w:eastAsia="Arial Nova" w:hAnsi="Arial Nova" w:cs="Arial Nova"/>
+          <w:rFonts w:ascii="Arial Nova" w:hAnsi="Arial Nova" w:eastAsia="Arial Nova" w:cs="Arial Nova"/>
           <w:sz w:val="28"/>
           <w:szCs w:val="28"/>
           <w:lang w:val="en-GB"/>
@@ -1788,7 +1788,7 @@
       <w:proofErr w:type="spellStart"/>
       <w:r>
         <w:rPr>
-          <w:rFonts w:ascii="Arial Nova" w:eastAsia="Arial Nova" w:hAnsi="Arial Nova" w:cs="Arial Nova"/>
+          <w:rFonts w:ascii="Arial Nova" w:hAnsi="Arial Nova" w:eastAsia="Arial Nova" w:cs="Arial Nova"/>
           <w:sz w:val="28"/>
           <w:szCs w:val="28"/>
           <w:lang w:val="en-GB"/>
@@ -1798,7 +1798,7 @@
       <w:proofErr w:type="spellEnd"/>
       <w:r>
         <w:rPr>
-          <w:rFonts w:ascii="Arial Nova" w:eastAsia="Arial Nova" w:hAnsi="Arial Nova" w:cs="Arial Nova"/>
+          <w:rFonts w:ascii="Arial Nova" w:hAnsi="Arial Nova" w:eastAsia="Arial Nova" w:cs="Arial Nova"/>
           <w:sz w:val="28"/>
           <w:szCs w:val="28"/>
           <w:lang w:val="en-GB"/>
@@ -1814,14 +1814,14 @@
           <w:numId w:val="5"/>
         </w:numPr>
         <w:rPr>
-          <w:rFonts w:ascii="Arial Nova" w:eastAsia="Arial Nova" w:hAnsi="Arial Nova" w:cs="Arial Nova"/>
-          <w:sz w:val="28"/>
-          <w:szCs w:val="28"/>
-        </w:rPr>
-      </w:pPr>
-      <w:r>
-        <w:rPr>
-          <w:rFonts w:ascii="Arial Nova" w:eastAsia="Arial Nova" w:hAnsi="Arial Nova" w:cs="Arial Nova"/>
+          <w:rFonts w:ascii="Arial Nova" w:hAnsi="Arial Nova" w:eastAsia="Arial Nova" w:cs="Arial Nova"/>
+          <w:sz w:val="28"/>
+          <w:szCs w:val="28"/>
+        </w:rPr>
+      </w:pPr>
+      <w:r>
+        <w:rPr>
+          <w:rFonts w:ascii="Arial Nova" w:hAnsi="Arial Nova" w:eastAsia="Arial Nova" w:cs="Arial Nova"/>
           <w:sz w:val="24"/>
           <w:szCs w:val="24"/>
         </w:rPr>
@@ -1836,14 +1836,14 @@
           <w:numId w:val="5"/>
         </w:numPr>
         <w:rPr>
-          <w:rFonts w:ascii="Arial Nova" w:eastAsia="Arial Nova" w:hAnsi="Arial Nova" w:cs="Arial Nova"/>
-          <w:sz w:val="24"/>
-          <w:szCs w:val="24"/>
-        </w:rPr>
-      </w:pPr>
-      <w:r>
-        <w:rPr>
-          <w:rFonts w:ascii="Arial Nova" w:eastAsia="Arial Nova" w:hAnsi="Arial Nova" w:cs="Arial Nova"/>
+          <w:rFonts w:ascii="Arial Nova" w:hAnsi="Arial Nova" w:eastAsia="Arial Nova" w:cs="Arial Nova"/>
+          <w:sz w:val="24"/>
+          <w:szCs w:val="24"/>
+        </w:rPr>
+      </w:pPr>
+      <w:r>
+        <w:rPr>
+          <w:rFonts w:ascii="Arial Nova" w:hAnsi="Arial Nova" w:eastAsia="Arial Nova" w:cs="Arial Nova"/>
           <w:sz w:val="24"/>
           <w:szCs w:val="24"/>
         </w:rPr>
@@ -1858,14 +1858,14 @@
           <w:numId w:val="5"/>
         </w:numPr>
         <w:rPr>
-          <w:rFonts w:ascii="Arial Nova" w:eastAsia="Arial Nova" w:hAnsi="Arial Nova" w:cs="Arial Nova"/>
-          <w:sz w:val="24"/>
-          <w:szCs w:val="24"/>
-        </w:rPr>
-      </w:pPr>
-      <w:r>
-        <w:rPr>
-          <w:rFonts w:ascii="Arial Nova" w:eastAsia="Arial Nova" w:hAnsi="Arial Nova" w:cs="Arial Nova"/>
+          <w:rFonts w:ascii="Arial Nova" w:hAnsi="Arial Nova" w:eastAsia="Arial Nova" w:cs="Arial Nova"/>
+          <w:sz w:val="24"/>
+          <w:szCs w:val="24"/>
+        </w:rPr>
+      </w:pPr>
+      <w:r>
+        <w:rPr>
+          <w:rFonts w:ascii="Arial Nova" w:hAnsi="Arial Nova" w:eastAsia="Arial Nova" w:cs="Arial Nova"/>
           <w:sz w:val="24"/>
           <w:szCs w:val="24"/>
         </w:rPr>
@@ -1873,7 +1873,7 @@
       </w:r>
       <w:r>
         <w:rPr>
-          <w:rFonts w:ascii="Arial Nova" w:eastAsia="Arial Nova" w:hAnsi="Arial Nova" w:cs="Arial Nova"/>
+          <w:rFonts w:ascii="Arial Nova" w:hAnsi="Arial Nova" w:eastAsia="Arial Nova" w:cs="Arial Nova"/>
           <w:sz w:val="24"/>
           <w:szCs w:val="24"/>
         </w:rPr>
@@ -1881,7 +1881,7 @@
       </w:r>
       <w:r>
         <w:rPr>
-          <w:rFonts w:ascii="Arial Nova" w:eastAsia="Arial Nova" w:hAnsi="Arial Nova" w:cs="Arial Nova"/>
+          <w:rFonts w:ascii="Arial Nova" w:hAnsi="Arial Nova" w:eastAsia="Arial Nova" w:cs="Arial Nova"/>
           <w:sz w:val="24"/>
           <w:szCs w:val="24"/>
         </w:rPr>
@@ -1896,7 +1896,7 @@
           <w:numId w:val="5"/>
         </w:numPr>
         <w:rPr>
-          <w:rFonts w:ascii="Arial Nova" w:eastAsia="Arial Nova" w:hAnsi="Arial Nova" w:cs="Arial Nova"/>
+          <w:rFonts w:ascii="Arial Nova" w:hAnsi="Arial Nova" w:eastAsia="Arial Nova" w:cs="Arial Nova"/>
           <w:sz w:val="24"/>
           <w:szCs w:val="24"/>
           <w:lang w:val="en-GB"/>
@@ -1905,7 +1905,7 @@
       <w:proofErr w:type="spellStart"/>
       <w:r>
         <w:rPr>
-          <w:rFonts w:ascii="Arial Nova" w:eastAsia="Arial Nova" w:hAnsi="Arial Nova" w:cs="Arial Nova"/>
+          <w:rFonts w:ascii="Arial Nova" w:hAnsi="Arial Nova" w:eastAsia="Arial Nova" w:cs="Arial Nova"/>
           <w:sz w:val="24"/>
           <w:szCs w:val="24"/>
           <w:lang w:val="en-GB"/>
@@ -1915,7 +1915,7 @@
       <w:proofErr w:type="spellEnd"/>
       <w:r>
         <w:rPr>
-          <w:rFonts w:ascii="Arial Nova" w:eastAsia="Arial Nova" w:hAnsi="Arial Nova" w:cs="Arial Nova"/>
+          <w:rFonts w:ascii="Arial Nova" w:hAnsi="Arial Nova" w:eastAsia="Arial Nova" w:cs="Arial Nova"/>
           <w:sz w:val="24"/>
           <w:szCs w:val="24"/>
           <w:lang w:val="en-GB"/>
@@ -1925,7 +1925,7 @@
       <w:proofErr w:type="spellStart"/>
       <w:r>
         <w:rPr>
-          <w:rFonts w:ascii="Arial Nova" w:eastAsia="Arial Nova" w:hAnsi="Arial Nova" w:cs="Arial Nova"/>
+          <w:rFonts w:ascii="Arial Nova" w:hAnsi="Arial Nova" w:eastAsia="Arial Nova" w:cs="Arial Nova"/>
           <w:sz w:val="24"/>
           <w:szCs w:val="24"/>
           <w:lang w:val="en-GB"/>
@@ -1934,7 +1934,7 @@
       </w:r>
       <w:r>
         <w:rPr>
-          <w:rFonts w:ascii="Arial Nova" w:eastAsia="Arial Nova" w:hAnsi="Arial Nova" w:cs="Arial Nova"/>
+          <w:rFonts w:ascii="Arial Nova" w:hAnsi="Arial Nova" w:eastAsia="Arial Nova" w:cs="Arial Nova"/>
           <w:sz w:val="24"/>
           <w:szCs w:val="24"/>
           <w:lang w:val="en-GB"/>
@@ -1944,7 +1944,7 @@
       <w:proofErr w:type="spellEnd"/>
       <w:r>
         <w:rPr>
-          <w:rFonts w:ascii="Arial Nova" w:eastAsia="Arial Nova" w:hAnsi="Arial Nova" w:cs="Arial Nova"/>
+          <w:rFonts w:ascii="Arial Nova" w:hAnsi="Arial Nova" w:eastAsia="Arial Nova" w:cs="Arial Nova"/>
           <w:sz w:val="24"/>
           <w:szCs w:val="24"/>
           <w:lang w:val="en-GB"/>
@@ -1960,7 +1960,7 @@
           <w:numId w:val="5"/>
         </w:numPr>
         <w:rPr>
-          <w:rFonts w:ascii="Arial Nova" w:eastAsia="Arial Nova" w:hAnsi="Arial Nova" w:cs="Arial Nova"/>
+          <w:rFonts w:ascii="Arial Nova" w:hAnsi="Arial Nova" w:eastAsia="Arial Nova" w:cs="Arial Nova"/>
           <w:sz w:val="24"/>
           <w:szCs w:val="24"/>
           <w:lang w:val="en-GB"/>
@@ -1969,7 +1969,7 @@
       <w:proofErr w:type="spellStart"/>
       <w:r>
         <w:rPr>
-          <w:rFonts w:ascii="Arial Nova" w:eastAsia="Arial Nova" w:hAnsi="Arial Nova" w:cs="Arial Nova"/>
+          <w:rFonts w:ascii="Arial Nova" w:hAnsi="Arial Nova" w:eastAsia="Arial Nova" w:cs="Arial Nova"/>
           <w:sz w:val="24"/>
           <w:szCs w:val="24"/>
           <w:lang w:val="en-GB"/>
@@ -1979,7 +1979,7 @@
       <w:proofErr w:type="spellEnd"/>
       <w:r>
         <w:rPr>
-          <w:rFonts w:ascii="Arial Nova" w:eastAsia="Arial Nova" w:hAnsi="Arial Nova" w:cs="Arial Nova"/>
+          <w:rFonts w:ascii="Arial Nova" w:hAnsi="Arial Nova" w:eastAsia="Arial Nova" w:cs="Arial Nova"/>
           <w:sz w:val="24"/>
           <w:szCs w:val="24"/>
           <w:lang w:val="en-GB"/>
@@ -1989,7 +1989,7 @@
       <w:proofErr w:type="spellStart"/>
       <w:r>
         <w:rPr>
-          <w:rFonts w:ascii="Arial Nova" w:eastAsia="Arial Nova" w:hAnsi="Arial Nova" w:cs="Arial Nova"/>
+          <w:rFonts w:ascii="Arial Nova" w:hAnsi="Arial Nova" w:eastAsia="Arial Nova" w:cs="Arial Nova"/>
           <w:sz w:val="24"/>
           <w:szCs w:val="24"/>
           <w:lang w:val="en-GB"/>
@@ -1999,7 +1999,7 @@
       <w:proofErr w:type="spellEnd"/>
       <w:r>
         <w:rPr>
-          <w:rFonts w:ascii="Arial Nova" w:eastAsia="Arial Nova" w:hAnsi="Arial Nova" w:cs="Arial Nova"/>
+          <w:rFonts w:ascii="Arial Nova" w:hAnsi="Arial Nova" w:eastAsia="Arial Nova" w:cs="Arial Nova"/>
           <w:sz w:val="24"/>
           <w:szCs w:val="24"/>
           <w:lang w:val="en-GB"/>
@@ -2015,14 +2015,14 @@
           <w:numId w:val="5"/>
         </w:numPr>
         <w:rPr>
-          <w:rFonts w:ascii="Arial Nova" w:eastAsia="Arial Nova" w:hAnsi="Arial Nova" w:cs="Arial Nova"/>
-          <w:sz w:val="24"/>
-          <w:szCs w:val="24"/>
-        </w:rPr>
-      </w:pPr>
-      <w:r>
-        <w:rPr>
-          <w:rFonts w:ascii="Arial Nova" w:eastAsia="Arial Nova" w:hAnsi="Arial Nova" w:cs="Arial Nova"/>
+          <w:rFonts w:ascii="Arial Nova" w:hAnsi="Arial Nova" w:eastAsia="Arial Nova" w:cs="Arial Nova"/>
+          <w:sz w:val="24"/>
+          <w:szCs w:val="24"/>
+        </w:rPr>
+      </w:pPr>
+      <w:r>
+        <w:rPr>
+          <w:rFonts w:ascii="Arial Nova" w:hAnsi="Arial Nova" w:eastAsia="Arial Nova" w:cs="Arial Nova"/>
           <w:sz w:val="24"/>
           <w:szCs w:val="24"/>
         </w:rPr>
@@ -2031,7 +2031,7 @@
       <w:proofErr w:type="spellStart"/>
       <w:r>
         <w:rPr>
-          <w:rFonts w:ascii="Arial Nova" w:eastAsia="Arial Nova" w:hAnsi="Arial Nova" w:cs="Arial Nova"/>
+          <w:rFonts w:ascii="Arial Nova" w:hAnsi="Arial Nova" w:eastAsia="Arial Nova" w:cs="Arial Nova"/>
           <w:sz w:val="24"/>
           <w:szCs w:val="24"/>
         </w:rPr>
@@ -2040,7 +2040,7 @@
       <w:proofErr w:type="spellEnd"/>
       <w:r>
         <w:rPr>
-          <w:rFonts w:ascii="Arial Nova" w:eastAsia="Arial Nova" w:hAnsi="Arial Nova" w:cs="Arial Nova"/>
+          <w:rFonts w:ascii="Arial Nova" w:hAnsi="Arial Nova" w:eastAsia="Arial Nova" w:cs="Arial Nova"/>
           <w:sz w:val="24"/>
           <w:szCs w:val="24"/>
         </w:rPr>
@@ -2056,14 +2056,14 @@
         </w:numPr>
         <w:spacing w:line="259" w:lineRule="auto"/>
         <w:rPr>
-          <w:rFonts w:ascii="Arial Nova" w:eastAsia="Arial Nova" w:hAnsi="Arial Nova" w:cs="Arial Nova"/>
-          <w:sz w:val="24"/>
-          <w:szCs w:val="24"/>
-        </w:rPr>
-      </w:pPr>
-      <w:r>
-        <w:rPr>
-          <w:rFonts w:ascii="Arial Nova" w:eastAsia="Arial Nova" w:hAnsi="Arial Nova" w:cs="Arial Nova"/>
+          <w:rFonts w:ascii="Arial Nova" w:hAnsi="Arial Nova" w:eastAsia="Arial Nova" w:cs="Arial Nova"/>
+          <w:sz w:val="24"/>
+          <w:szCs w:val="24"/>
+        </w:rPr>
+      </w:pPr>
+      <w:r>
+        <w:rPr>
+          <w:rFonts w:ascii="Arial Nova" w:hAnsi="Arial Nova" w:eastAsia="Arial Nova" w:cs="Arial Nova"/>
           <w:sz w:val="24"/>
           <w:szCs w:val="24"/>
         </w:rPr>
@@ -2071,7 +2071,7 @@
       </w:r>
       <w:r>
         <w:rPr>
-          <w:rFonts w:ascii="Arial Nova" w:eastAsia="Arial Nova" w:hAnsi="Arial Nova" w:cs="Arial Nova"/>
+          <w:rFonts w:ascii="Arial Nova" w:hAnsi="Arial Nova" w:eastAsia="Arial Nova" w:cs="Arial Nova"/>
           <w:sz w:val="24"/>
           <w:szCs w:val="24"/>
         </w:rPr>
@@ -2079,7 +2079,7 @@
       </w:r>
       <w:r>
         <w:rPr>
-          <w:rFonts w:ascii="Arial Nova" w:eastAsia="Arial Nova" w:hAnsi="Arial Nova" w:cs="Arial Nova"/>
+          <w:rFonts w:ascii="Arial Nova" w:hAnsi="Arial Nova" w:eastAsia="Arial Nova" w:cs="Arial Nova"/>
           <w:sz w:val="24"/>
           <w:szCs w:val="24"/>
         </w:rPr>
@@ -2087,7 +2087,7 @@
       </w:r>
       <w:r>
         <w:rPr>
-          <w:rFonts w:ascii="Arial Nova" w:eastAsia="Arial Nova" w:hAnsi="Arial Nova" w:cs="Arial Nova"/>
+          <w:rFonts w:ascii="Arial Nova" w:hAnsi="Arial Nova" w:eastAsia="Arial Nova" w:cs="Arial Nova"/>
           <w:sz w:val="24"/>
           <w:szCs w:val="24"/>
         </w:rPr>
@@ -2095,7 +2095,7 @@
       </w:r>
       <w:r>
         <w:rPr>
-          <w:rFonts w:ascii="Arial Nova" w:eastAsia="Arial Nova" w:hAnsi="Arial Nova" w:cs="Arial Nova"/>
+          <w:rFonts w:ascii="Arial Nova" w:hAnsi="Arial Nova" w:eastAsia="Arial Nova" w:cs="Arial Nova"/>
           <w:sz w:val="24"/>
           <w:szCs w:val="24"/>
         </w:rPr>
@@ -2103,7 +2103,7 @@
       </w:r>
       <w:r>
         <w:rPr>
-          <w:rFonts w:ascii="Arial Nova" w:eastAsia="Arial Nova" w:hAnsi="Arial Nova" w:cs="Arial Nova"/>
+          <w:rFonts w:ascii="Arial Nova" w:hAnsi="Arial Nova" w:eastAsia="Arial Nova" w:cs="Arial Nova"/>
           <w:sz w:val="24"/>
           <w:szCs w:val="24"/>
         </w:rPr>
@@ -2119,14 +2119,14 @@
         </w:numPr>
         <w:spacing w:line="259" w:lineRule="auto"/>
         <w:rPr>
-          <w:rFonts w:ascii="Arial Nova" w:eastAsia="Arial Nova" w:hAnsi="Arial Nova" w:cs="Arial Nova"/>
-          <w:sz w:val="24"/>
-          <w:szCs w:val="24"/>
-        </w:rPr>
-      </w:pPr>
-      <w:r>
-        <w:rPr>
-          <w:rFonts w:ascii="Arial Nova" w:eastAsia="Arial Nova" w:hAnsi="Arial Nova" w:cs="Arial Nova"/>
+          <w:rFonts w:ascii="Arial Nova" w:hAnsi="Arial Nova" w:eastAsia="Arial Nova" w:cs="Arial Nova"/>
+          <w:sz w:val="24"/>
+          <w:szCs w:val="24"/>
+        </w:rPr>
+      </w:pPr>
+      <w:r>
+        <w:rPr>
+          <w:rFonts w:ascii="Arial Nova" w:hAnsi="Arial Nova" w:eastAsia="Arial Nova" w:cs="Arial Nova"/>
           <w:sz w:val="24"/>
           <w:szCs w:val="24"/>
         </w:rPr>
@@ -2142,14 +2142,14 @@
         </w:numPr>
         <w:spacing w:line="259" w:lineRule="auto"/>
         <w:rPr>
-          <w:rFonts w:ascii="Arial Nova" w:eastAsia="Arial Nova" w:hAnsi="Arial Nova" w:cs="Arial Nova"/>
-          <w:sz w:val="24"/>
-          <w:szCs w:val="24"/>
-        </w:rPr>
-      </w:pPr>
-      <w:r>
-        <w:rPr>
-          <w:rFonts w:ascii="Arial Nova" w:eastAsia="Arial Nova" w:hAnsi="Arial Nova" w:cs="Arial Nova"/>
+          <w:rFonts w:ascii="Arial Nova" w:hAnsi="Arial Nova" w:eastAsia="Arial Nova" w:cs="Arial Nova"/>
+          <w:sz w:val="24"/>
+          <w:szCs w:val="24"/>
+        </w:rPr>
+      </w:pPr>
+      <w:r>
+        <w:rPr>
+          <w:rFonts w:ascii="Arial Nova" w:hAnsi="Arial Nova" w:eastAsia="Arial Nova" w:cs="Arial Nova"/>
           <w:sz w:val="24"/>
           <w:szCs w:val="24"/>
         </w:rPr>
@@ -2157,7 +2157,7 @@
       </w:r>
       <w:r>
         <w:rPr>
-          <w:rFonts w:ascii="Arial Nova" w:eastAsia="Arial Nova" w:hAnsi="Arial Nova" w:cs="Arial Nova"/>
+          <w:rFonts w:ascii="Arial Nova" w:hAnsi="Arial Nova" w:eastAsia="Arial Nova" w:cs="Arial Nova"/>
           <w:sz w:val="24"/>
           <w:szCs w:val="24"/>
         </w:rPr>
@@ -2165,7 +2165,7 @@
       </w:r>
       <w:r>
         <w:rPr>
-          <w:rFonts w:ascii="Arial Nova" w:eastAsia="Arial Nova" w:hAnsi="Arial Nova" w:cs="Arial Nova"/>
+          <w:rFonts w:ascii="Arial Nova" w:hAnsi="Arial Nova" w:eastAsia="Arial Nova" w:cs="Arial Nova"/>
           <w:sz w:val="24"/>
           <w:szCs w:val="24"/>
         </w:rPr>
@@ -2173,7 +2173,7 @@
       </w:r>
       <w:r>
         <w:rPr>
-          <w:rFonts w:ascii="Arial Nova" w:eastAsia="Arial Nova" w:hAnsi="Arial Nova" w:cs="Arial Nova"/>
+          <w:rFonts w:ascii="Arial Nova" w:hAnsi="Arial Nova" w:eastAsia="Arial Nova" w:cs="Arial Nova"/>
           <w:sz w:val="24"/>
           <w:szCs w:val="24"/>
         </w:rPr>
@@ -2181,7 +2181,7 @@
       </w:r>
       <w:r>
         <w:rPr>
-          <w:rFonts w:ascii="Arial Nova" w:eastAsia="Arial Nova" w:hAnsi="Arial Nova" w:cs="Arial Nova"/>
+          <w:rFonts w:ascii="Arial Nova" w:hAnsi="Arial Nova" w:eastAsia="Arial Nova" w:cs="Arial Nova"/>
           <w:sz w:val="24"/>
           <w:szCs w:val="24"/>
         </w:rPr>
@@ -2189,7 +2189,7 @@
       </w:r>
       <w:r>
         <w:rPr>
-          <w:rFonts w:ascii="Arial Nova" w:eastAsia="Arial Nova" w:hAnsi="Arial Nova" w:cs="Arial Nova"/>
+          <w:rFonts w:ascii="Arial Nova" w:hAnsi="Arial Nova" w:eastAsia="Arial Nova" w:cs="Arial Nova"/>
           <w:sz w:val="24"/>
           <w:szCs w:val="24"/>
         </w:rPr>
@@ -2197,7 +2197,7 @@
       </w:r>
       <w:r>
         <w:rPr>
-          <w:rFonts w:ascii="Arial Nova" w:eastAsia="Arial Nova" w:hAnsi="Arial Nova" w:cs="Arial Nova"/>
+          <w:rFonts w:ascii="Arial Nova" w:hAnsi="Arial Nova" w:eastAsia="Arial Nova" w:cs="Arial Nova"/>
           <w:sz w:val="24"/>
           <w:szCs w:val="24"/>
         </w:rPr>
@@ -2205,7 +2205,7 @@
       </w:r>
       <w:r>
         <w:rPr>
-          <w:rFonts w:ascii="Arial Nova" w:eastAsia="Arial Nova" w:hAnsi="Arial Nova" w:cs="Arial Nova"/>
+          <w:rFonts w:ascii="Arial Nova" w:hAnsi="Arial Nova" w:eastAsia="Arial Nova" w:cs="Arial Nova"/>
           <w:sz w:val="24"/>
           <w:szCs w:val="24"/>
         </w:rPr>
@@ -2213,7 +2213,7 @@
       </w:r>
       <w:r>
         <w:rPr>
-          <w:rFonts w:ascii="Arial Nova" w:eastAsia="Arial Nova" w:hAnsi="Arial Nova" w:cs="Arial Nova"/>
+          <w:rFonts w:ascii="Arial Nova" w:hAnsi="Arial Nova" w:eastAsia="Arial Nova" w:cs="Arial Nova"/>
           <w:sz w:val="24"/>
           <w:szCs w:val="24"/>
         </w:rPr>
@@ -2223,23 +2223,23 @@
     <w:p>
       <w:pPr>
         <w:rPr>
-          <w:rFonts w:ascii="Arial Nova" w:eastAsia="Arial Nova" w:hAnsi="Arial Nova" w:cs="Arial Nova"/>
-          <w:sz w:val="24"/>
-          <w:szCs w:val="24"/>
-        </w:rPr>
-      </w:pPr>
-    </w:p>
-    <w:p>
-      <w:pPr>
-        <w:rPr>
-          <w:rFonts w:ascii="Arial Nova" w:eastAsia="Arial Nova" w:hAnsi="Arial Nova" w:cs="Arial Nova"/>
-          <w:sz w:val="28"/>
-          <w:szCs w:val="28"/>
-        </w:rPr>
-      </w:pPr>
-      <w:r>
-        <w:rPr>
-          <w:rFonts w:ascii="Arial Nova" w:eastAsia="Arial Nova" w:hAnsi="Arial Nova" w:cs="Arial Nova"/>
+          <w:rFonts w:ascii="Arial Nova" w:hAnsi="Arial Nova" w:eastAsia="Arial Nova" w:cs="Arial Nova"/>
+          <w:sz w:val="24"/>
+          <w:szCs w:val="24"/>
+        </w:rPr>
+      </w:pPr>
+    </w:p>
+    <w:p>
+      <w:pPr>
+        <w:rPr>
+          <w:rFonts w:ascii="Arial Nova" w:hAnsi="Arial Nova" w:eastAsia="Arial Nova" w:cs="Arial Nova"/>
+          <w:sz w:val="28"/>
+          <w:szCs w:val="28"/>
+        </w:rPr>
+      </w:pPr>
+      <w:r>
+        <w:rPr>
+          <w:rFonts w:ascii="Arial Nova" w:hAnsi="Arial Nova" w:eastAsia="Arial Nova" w:cs="Arial Nova"/>
           <w:sz w:val="28"/>
           <w:szCs w:val="28"/>
         </w:rPr>
@@ -2247,7 +2247,7 @@
       </w:r>
       <w:r>
         <w:rPr>
-          <w:rFonts w:ascii="Arial Nova" w:eastAsia="Arial Nova" w:hAnsi="Arial Nova" w:cs="Arial Nova"/>
+          <w:rFonts w:ascii="Arial Nova" w:hAnsi="Arial Nova" w:eastAsia="Arial Nova" w:cs="Arial Nova"/>
           <w:sz w:val="28"/>
           <w:szCs w:val="28"/>
         </w:rPr>
@@ -2255,7 +2255,7 @@
       </w:r>
       <w:r>
         <w:rPr>
-          <w:rFonts w:ascii="Arial Nova" w:eastAsia="Arial Nova" w:hAnsi="Arial Nova" w:cs="Arial Nova"/>
+          <w:rFonts w:ascii="Arial Nova" w:hAnsi="Arial Nova" w:eastAsia="Arial Nova" w:cs="Arial Nova"/>
           <w:sz w:val="28"/>
           <w:szCs w:val="28"/>
         </w:rPr>
@@ -2263,7 +2263,7 @@
       </w:r>
       <w:r>
         <w:rPr>
-          <w:rFonts w:ascii="Arial Nova" w:eastAsia="Arial Nova" w:hAnsi="Arial Nova" w:cs="Arial Nova"/>
+          <w:rFonts w:ascii="Arial Nova" w:hAnsi="Arial Nova" w:eastAsia="Arial Nova" w:cs="Arial Nova"/>
           <w:sz w:val="28"/>
           <w:szCs w:val="28"/>
         </w:rPr>
@@ -2274,14 +2274,14 @@
       <w:pPr>
         <w:ind w:left="1440" w:hanging="1440"/>
         <w:rPr>
-          <w:rFonts w:ascii="Arial Nova" w:eastAsia="Arial Nova" w:hAnsi="Arial Nova" w:cs="Arial Nova"/>
-          <w:sz w:val="24"/>
-          <w:szCs w:val="24"/>
-        </w:rPr>
-      </w:pPr>
-      <w:r>
-        <w:rPr>
-          <w:rFonts w:ascii="Arial Nova" w:eastAsia="Arial Nova" w:hAnsi="Arial Nova" w:cs="Arial Nova"/>
+          <w:rFonts w:ascii="Arial Nova" w:hAnsi="Arial Nova" w:eastAsia="Arial Nova" w:cs="Arial Nova"/>
+          <w:sz w:val="24"/>
+          <w:szCs w:val="24"/>
+        </w:rPr>
+      </w:pPr>
+      <w:r>
+        <w:rPr>
+          <w:rFonts w:ascii="Arial Nova" w:hAnsi="Arial Nova" w:eastAsia="Arial Nova" w:cs="Arial Nova"/>
           <w:sz w:val="24"/>
           <w:szCs w:val="24"/>
         </w:rPr>
@@ -2292,7 +2292,7 @@
       </w:r>
       <w:r>
         <w:rPr>
-          <w:rFonts w:ascii="Arial Nova" w:eastAsia="Arial Nova" w:hAnsi="Arial Nova" w:cs="Arial Nova"/>
+          <w:rFonts w:ascii="Arial Nova" w:hAnsi="Arial Nova" w:eastAsia="Arial Nova" w:cs="Arial Nova"/>
           <w:sz w:val="24"/>
           <w:szCs w:val="24"/>
         </w:rPr>
@@ -2300,7 +2300,7 @@
       </w:r>
       <w:r>
         <w:rPr>
-          <w:rFonts w:ascii="Arial Nova" w:eastAsia="Arial Nova" w:hAnsi="Arial Nova" w:cs="Arial Nova"/>
+          <w:rFonts w:ascii="Arial Nova" w:hAnsi="Arial Nova" w:eastAsia="Arial Nova" w:cs="Arial Nova"/>
           <w:sz w:val="24"/>
           <w:szCs w:val="24"/>
         </w:rPr>
@@ -2308,7 +2308,7 @@
       </w:r>
       <w:r>
         <w:rPr>
-          <w:rFonts w:ascii="Arial Nova" w:eastAsia="Arial Nova" w:hAnsi="Arial Nova" w:cs="Arial Nova"/>
+          <w:rFonts w:ascii="Arial Nova" w:hAnsi="Arial Nova" w:eastAsia="Arial Nova" w:cs="Arial Nova"/>
           <w:sz w:val="24"/>
           <w:szCs w:val="24"/>
         </w:rPr>
@@ -2316,7 +2316,7 @@
       </w:r>
       <w:r>
         <w:rPr>
-          <w:rFonts w:ascii="Arial Nova" w:eastAsia="Arial Nova" w:hAnsi="Arial Nova" w:cs="Arial Nova"/>
+          <w:rFonts w:ascii="Arial Nova" w:hAnsi="Arial Nova" w:eastAsia="Arial Nova" w:cs="Arial Nova"/>
           <w:sz w:val="24"/>
           <w:szCs w:val="24"/>
         </w:rPr>
@@ -2324,7 +2324,7 @@
       </w:r>
       <w:r>
         <w:rPr>
-          <w:rFonts w:ascii="Arial Nova" w:eastAsia="Arial Nova" w:hAnsi="Arial Nova" w:cs="Arial Nova"/>
+          <w:rFonts w:ascii="Arial Nova" w:hAnsi="Arial Nova" w:eastAsia="Arial Nova" w:cs="Arial Nova"/>
           <w:sz w:val="24"/>
           <w:szCs w:val="24"/>
         </w:rPr>
@@ -2332,7 +2332,7 @@
       </w:r>
       <w:r>
         <w:rPr>
-          <w:rFonts w:ascii="Arial Nova" w:eastAsia="Arial Nova" w:hAnsi="Arial Nova" w:cs="Arial Nova"/>
+          <w:rFonts w:ascii="Arial Nova" w:hAnsi="Arial Nova" w:eastAsia="Arial Nova" w:cs="Arial Nova"/>
           <w:sz w:val="24"/>
           <w:szCs w:val="24"/>
         </w:rPr>
@@ -2340,7 +2340,7 @@
       </w:r>
       <w:r>
         <w:rPr>
-          <w:rFonts w:ascii="Arial Nova" w:eastAsia="Arial Nova" w:hAnsi="Arial Nova" w:cs="Arial Nova"/>
+          <w:rFonts w:ascii="Arial Nova" w:hAnsi="Arial Nova" w:eastAsia="Arial Nova" w:cs="Arial Nova"/>
           <w:sz w:val="24"/>
           <w:szCs w:val="24"/>
         </w:rPr>
@@ -2348,7 +2348,7 @@
       </w:r>
       <w:r>
         <w:rPr>
-          <w:rFonts w:ascii="Arial Nova" w:eastAsia="Arial Nova" w:hAnsi="Arial Nova" w:cs="Arial Nova"/>
+          <w:rFonts w:ascii="Arial Nova" w:hAnsi="Arial Nova" w:eastAsia="Arial Nova" w:cs="Arial Nova"/>
           <w:sz w:val="24"/>
           <w:szCs w:val="24"/>
         </w:rPr>
@@ -2356,7 +2356,7 @@
       </w:r>
       <w:r>
         <w:rPr>
-          <w:rFonts w:ascii="Arial Nova" w:eastAsia="Arial Nova" w:hAnsi="Arial Nova" w:cs="Arial Nova"/>
+          <w:rFonts w:ascii="Arial Nova" w:hAnsi="Arial Nova" w:eastAsia="Arial Nova" w:cs="Arial Nova"/>
           <w:sz w:val="24"/>
           <w:szCs w:val="24"/>
         </w:rPr>
@@ -2364,7 +2364,7 @@
       </w:r>
       <w:r>
         <w:rPr>
-          <w:rFonts w:ascii="Arial Nova" w:eastAsia="Arial Nova" w:hAnsi="Arial Nova" w:cs="Arial Nova"/>
+          <w:rFonts w:ascii="Arial Nova" w:hAnsi="Arial Nova" w:eastAsia="Arial Nova" w:cs="Arial Nova"/>
           <w:sz w:val="24"/>
           <w:szCs w:val="24"/>
         </w:rPr>
@@ -2372,7 +2372,7 @@
       </w:r>
       <w:r>
         <w:rPr>
-          <w:rFonts w:ascii="Arial Nova" w:eastAsia="Arial Nova" w:hAnsi="Arial Nova" w:cs="Arial Nova"/>
+          <w:rFonts w:ascii="Arial Nova" w:hAnsi="Arial Nova" w:eastAsia="Arial Nova" w:cs="Arial Nova"/>
           <w:sz w:val="24"/>
           <w:szCs w:val="24"/>
         </w:rPr>
@@ -2380,7 +2380,7 @@
       </w:r>
       <w:r>
         <w:rPr>
-          <w:rFonts w:ascii="Arial Nova" w:eastAsia="Arial Nova" w:hAnsi="Arial Nova" w:cs="Arial Nova"/>
+          <w:rFonts w:ascii="Arial Nova" w:hAnsi="Arial Nova" w:eastAsia="Arial Nova" w:cs="Arial Nova"/>
           <w:sz w:val="24"/>
           <w:szCs w:val="24"/>
         </w:rPr>
@@ -2388,7 +2388,7 @@
       </w:r>
       <w:r>
         <w:rPr>
-          <w:rFonts w:ascii="Arial Nova" w:eastAsia="Arial Nova" w:hAnsi="Arial Nova" w:cs="Arial Nova"/>
+          <w:rFonts w:ascii="Arial Nova" w:hAnsi="Arial Nova" w:eastAsia="Arial Nova" w:cs="Arial Nova"/>
           <w:sz w:val="24"/>
           <w:szCs w:val="24"/>
         </w:rPr>
@@ -2398,7 +2398,7 @@
     <w:p>
       <w:pPr>
         <w:rPr>
-          <w:rFonts w:ascii="Arial Nova" w:eastAsia="Arial Nova" w:hAnsi="Arial Nova" w:cs="Arial Nova"/>
+          <w:rFonts w:ascii="Arial Nova" w:hAnsi="Arial Nova" w:eastAsia="Arial Nova" w:cs="Arial Nova"/>
           <w:sz w:val="24"/>
           <w:szCs w:val="24"/>
           <w:u w:val="single"/>
@@ -2410,14 +2410,14 @@
         <w:spacing w:line="259" w:lineRule="auto"/>
         <w:ind w:left="1440" w:hanging="1440"/>
         <w:rPr>
-          <w:rFonts w:ascii="Arial Nova" w:eastAsia="Arial Nova" w:hAnsi="Arial Nova" w:cs="Arial Nova"/>
-          <w:sz w:val="24"/>
-          <w:szCs w:val="24"/>
-        </w:rPr>
-      </w:pPr>
-      <w:r>
-        <w:rPr>
-          <w:rFonts w:ascii="Arial Nova" w:eastAsia="Arial Nova" w:hAnsi="Arial Nova" w:cs="Arial Nova"/>
+          <w:rFonts w:ascii="Arial Nova" w:hAnsi="Arial Nova" w:eastAsia="Arial Nova" w:cs="Arial Nova"/>
+          <w:sz w:val="24"/>
+          <w:szCs w:val="24"/>
+        </w:rPr>
+      </w:pPr>
+      <w:r>
+        <w:rPr>
+          <w:rFonts w:ascii="Arial Nova" w:hAnsi="Arial Nova" w:eastAsia="Arial Nova" w:cs="Arial Nova"/>
           <w:sz w:val="24"/>
           <w:szCs w:val="24"/>
         </w:rPr>
@@ -2537,7 +2537,7 @@
       </w:r>
       <w:r>
         <w:rPr>
-          <w:rFonts w:ascii="Arial Nova" w:eastAsia="Arial Nova" w:hAnsi="Arial Nova" w:cs="Arial Nova"/>
+          <w:rFonts w:ascii="Arial Nova" w:hAnsi="Arial Nova" w:eastAsia="Arial Nova" w:cs="Arial Nova"/>
           <w:sz w:val="24"/>
           <w:szCs w:val="24"/>
         </w:rPr>
@@ -2545,7 +2545,7 @@
       </w:r>
       <w:r>
         <w:rPr>
-          <w:rFonts w:ascii="Arial Nova" w:eastAsia="Arial Nova" w:hAnsi="Arial Nova" w:cs="Arial Nova"/>
+          <w:rFonts w:ascii="Arial Nova" w:hAnsi="Arial Nova" w:eastAsia="Arial Nova" w:cs="Arial Nova"/>
           <w:sz w:val="24"/>
           <w:szCs w:val="24"/>
         </w:rPr>
@@ -2554,7 +2554,7 @@
       <w:proofErr w:type="spellStart"/>
       <w:r>
         <w:rPr>
-          <w:rFonts w:ascii="Arial Nova" w:eastAsia="Arial Nova" w:hAnsi="Arial Nova" w:cs="Arial Nova"/>
+          <w:rFonts w:ascii="Arial Nova" w:hAnsi="Arial Nova" w:eastAsia="Arial Nova" w:cs="Arial Nova"/>
           <w:sz w:val="24"/>
           <w:szCs w:val="24"/>
         </w:rPr>
@@ -2563,7 +2563,7 @@
       <w:proofErr w:type="spellEnd"/>
       <w:r>
         <w:rPr>
-          <w:rFonts w:ascii="Arial Nova" w:eastAsia="Arial Nova" w:hAnsi="Arial Nova" w:cs="Arial Nova"/>
+          <w:rFonts w:ascii="Arial Nova" w:hAnsi="Arial Nova" w:eastAsia="Arial Nova" w:cs="Arial Nova"/>
           <w:sz w:val="24"/>
           <w:szCs w:val="24"/>
         </w:rPr>
@@ -2572,7 +2572,7 @@
       <w:proofErr w:type="spellStart"/>
       <w:r>
         <w:rPr>
-          <w:rFonts w:ascii="Arial Nova" w:eastAsia="Arial Nova" w:hAnsi="Arial Nova" w:cs="Arial Nova"/>
+          <w:rFonts w:ascii="Arial Nova" w:hAnsi="Arial Nova" w:eastAsia="Arial Nova" w:cs="Arial Nova"/>
           <w:sz w:val="24"/>
           <w:szCs w:val="24"/>
         </w:rPr>
@@ -2581,7 +2581,7 @@
       <w:proofErr w:type="spellEnd"/>
       <w:r>
         <w:rPr>
-          <w:rFonts w:ascii="Arial Nova" w:eastAsia="Arial Nova" w:hAnsi="Arial Nova" w:cs="Arial Nova"/>
+          <w:rFonts w:ascii="Arial Nova" w:hAnsi="Arial Nova" w:eastAsia="Arial Nova" w:cs="Arial Nova"/>
           <w:sz w:val="24"/>
           <w:szCs w:val="24"/>
         </w:rPr>
@@ -2589,7 +2589,7 @@
       </w:r>
       <w:r>
         <w:rPr>
-          <w:rFonts w:ascii="Arial Nova" w:eastAsia="Arial Nova" w:hAnsi="Arial Nova" w:cs="Arial Nova"/>
+          <w:rFonts w:ascii="Arial Nova" w:hAnsi="Arial Nova" w:eastAsia="Arial Nova" w:cs="Arial Nova"/>
           <w:sz w:val="24"/>
           <w:szCs w:val="24"/>
         </w:rPr>
@@ -2601,7 +2601,7 @@
         <w:spacing w:line="259" w:lineRule="auto"/>
         <w:ind w:left="1440" w:hanging="1440"/>
         <w:rPr>
-          <w:rFonts w:ascii="Arial Nova" w:eastAsia="Arial Nova" w:hAnsi="Arial Nova" w:cs="Arial Nova"/>
+          <w:rFonts w:ascii="Arial Nova" w:hAnsi="Arial Nova" w:eastAsia="Arial Nova" w:cs="Arial Nova"/>
           <w:sz w:val="24"/>
           <w:szCs w:val="24"/>
         </w:rPr>
@@ -2619,7 +2619,7 @@
       </w:pPr>
       <w:r>
         <w:rPr>
-          <w:rFonts w:ascii="Arial Nova" w:eastAsia="Arial Nova" w:hAnsi="Arial Nova" w:cs="Arial Nova"/>
+          <w:rFonts w:ascii="Arial Nova" w:hAnsi="Arial Nova" w:eastAsia="Arial Nova" w:cs="Arial Nova"/>
           <w:sz w:val="24"/>
           <w:szCs w:val="24"/>
         </w:rPr>
@@ -2627,7 +2627,7 @@
       </w:r>
       <w:r>
         <w:rPr>
-          <w:rFonts w:ascii="Arial Nova" w:eastAsia="Arial Nova" w:hAnsi="Arial Nova" w:cs="Arial Nova"/>
+          <w:rFonts w:ascii="Arial Nova" w:hAnsi="Arial Nova" w:eastAsia="Arial Nova" w:cs="Arial Nova"/>
           <w:sz w:val="24"/>
           <w:szCs w:val="24"/>
         </w:rPr>
@@ -2641,7 +2641,7 @@
       </w:r>
       <w:r>
         <w:rPr>
-          <w:rFonts w:ascii="Arial Nova" w:eastAsia="Arial Nova" w:hAnsi="Arial Nova" w:cs="Arial Nova"/>
+          <w:rFonts w:ascii="Arial Nova" w:hAnsi="Arial Nova" w:eastAsia="Arial Nova" w:cs="Arial Nova"/>
           <w:sz w:val="24"/>
           <w:szCs w:val="24"/>
         </w:rPr>
@@ -2649,7 +2649,7 @@
       </w:r>
       <w:r>
         <w:rPr>
-          <w:rFonts w:ascii="Arial Nova" w:eastAsia="Arial Nova" w:hAnsi="Arial Nova" w:cs="Arial Nova"/>
+          <w:rFonts w:ascii="Arial Nova" w:hAnsi="Arial Nova" w:eastAsia="Arial Nova" w:cs="Arial Nova"/>
           <w:sz w:val="24"/>
           <w:szCs w:val="24"/>
         </w:rPr>
@@ -2657,7 +2657,7 @@
       </w:r>
       <w:r>
         <w:rPr>
-          <w:rFonts w:ascii="Arial Nova" w:eastAsia="Arial Nova" w:hAnsi="Arial Nova" w:cs="Arial Nova"/>
+          <w:rFonts w:ascii="Arial Nova" w:hAnsi="Arial Nova" w:eastAsia="Arial Nova" w:cs="Arial Nova"/>
           <w:sz w:val="24"/>
           <w:szCs w:val="24"/>
         </w:rPr>
@@ -2665,7 +2665,7 @@
       </w:r>
       <w:r>
         <w:rPr>
-          <w:rFonts w:ascii="Arial Nova" w:eastAsia="Arial Nova" w:hAnsi="Arial Nova" w:cs="Arial Nova"/>
+          <w:rFonts w:ascii="Arial Nova" w:hAnsi="Arial Nova" w:eastAsia="Arial Nova" w:cs="Arial Nova"/>
           <w:sz w:val="24"/>
           <w:szCs w:val="24"/>
         </w:rPr>
@@ -2673,7 +2673,7 @@
       </w:r>
       <w:r>
         <w:rPr>
-          <w:rFonts w:ascii="Arial Nova" w:eastAsia="Arial Nova" w:hAnsi="Arial Nova" w:cs="Arial Nova"/>
+          <w:rFonts w:ascii="Arial Nova" w:hAnsi="Arial Nova" w:eastAsia="Arial Nova" w:cs="Arial Nova"/>
           <w:sz w:val="24"/>
           <w:szCs w:val="24"/>
         </w:rPr>
@@ -2681,7 +2681,7 @@
       </w:r>
       <w:r>
         <w:rPr>
-          <w:rFonts w:ascii="Arial Nova" w:eastAsia="Arial Nova" w:hAnsi="Arial Nova" w:cs="Arial Nova"/>
+          <w:rFonts w:ascii="Arial Nova" w:hAnsi="Arial Nova" w:eastAsia="Arial Nova" w:cs="Arial Nova"/>
           <w:sz w:val="24"/>
           <w:szCs w:val="24"/>
         </w:rPr>
@@ -2689,7 +2689,7 @@
       </w:r>
       <w:r>
         <w:rPr>
-          <w:rFonts w:ascii="Arial Nova" w:eastAsia="Arial Nova" w:hAnsi="Arial Nova" w:cs="Arial Nova"/>
+          <w:rFonts w:ascii="Arial Nova" w:hAnsi="Arial Nova" w:eastAsia="Arial Nova" w:cs="Arial Nova"/>
           <w:sz w:val="24"/>
           <w:szCs w:val="24"/>
         </w:rPr>
@@ -2697,7 +2697,7 @@
       </w:r>
       <w:r>
         <w:rPr>
-          <w:rFonts w:ascii="Arial Nova" w:eastAsia="Arial Nova" w:hAnsi="Arial Nova" w:cs="Arial Nova"/>
+          <w:rFonts w:ascii="Arial Nova" w:hAnsi="Arial Nova" w:eastAsia="Arial Nova" w:cs="Arial Nova"/>
           <w:sz w:val="24"/>
           <w:szCs w:val="24"/>
         </w:rPr>
@@ -2705,7 +2705,7 @@
       </w:r>
       <w:r>
         <w:rPr>
-          <w:rFonts w:ascii="Arial Nova" w:eastAsia="Arial Nova" w:hAnsi="Arial Nova" w:cs="Arial Nova"/>
+          <w:rFonts w:ascii="Arial Nova" w:hAnsi="Arial Nova" w:eastAsia="Arial Nova" w:cs="Arial Nova"/>
           <w:sz w:val="24"/>
           <w:szCs w:val="24"/>
         </w:rPr>
@@ -2713,7 +2713,7 @@
       </w:r>
       <w:r>
         <w:rPr>
-          <w:rFonts w:ascii="Arial Nova" w:eastAsia="Arial Nova" w:hAnsi="Arial Nova" w:cs="Arial Nova"/>
+          <w:rFonts w:ascii="Arial Nova" w:hAnsi="Arial Nova" w:eastAsia="Arial Nova" w:cs="Arial Nova"/>
           <w:sz w:val="24"/>
           <w:szCs w:val="24"/>
         </w:rPr>
@@ -2725,7 +2725,7 @@
         <w:spacing w:line="259" w:lineRule="auto"/>
         <w:ind w:left="1440" w:hanging="1440"/>
         <w:rPr>
-          <w:rFonts w:ascii="Arial Nova" w:eastAsia="Arial Nova" w:hAnsi="Arial Nova" w:cs="Arial Nova"/>
+          <w:rFonts w:ascii="Arial Nova" w:hAnsi="Arial Nova" w:eastAsia="Arial Nova" w:cs="Arial Nova"/>
           <w:sz w:val="24"/>
           <w:szCs w:val="24"/>
         </w:rPr>
@@ -2736,14 +2736,14 @@
         <w:spacing w:line="259" w:lineRule="auto"/>
         <w:ind w:left="1440" w:hanging="1440"/>
         <w:rPr>
-          <w:rFonts w:ascii="Arial Nova" w:eastAsia="Arial Nova" w:hAnsi="Arial Nova" w:cs="Arial Nova"/>
-          <w:sz w:val="24"/>
-          <w:szCs w:val="24"/>
-        </w:rPr>
-      </w:pPr>
-      <w:r>
-        <w:rPr>
-          <w:rFonts w:ascii="Arial Nova" w:eastAsia="Arial Nova" w:hAnsi="Arial Nova" w:cs="Arial Nova"/>
+          <w:rFonts w:ascii="Arial Nova" w:hAnsi="Arial Nova" w:eastAsia="Arial Nova" w:cs="Arial Nova"/>
+          <w:sz w:val="24"/>
+          <w:szCs w:val="24"/>
+        </w:rPr>
+      </w:pPr>
+      <w:r>
+        <w:rPr>
+          <w:rFonts w:ascii="Arial Nova" w:hAnsi="Arial Nova" w:eastAsia="Arial Nova" w:cs="Arial Nova"/>
           <w:sz w:val="24"/>
           <w:szCs w:val="24"/>
         </w:rPr>
@@ -2751,16 +2751,23 @@
       </w:r>
       <w:r>
         <w:rPr>
-          <w:rFonts w:ascii="Arial Nova" w:eastAsia="Arial Nova" w:hAnsi="Arial Nova" w:cs="Arial Nova"/>
+          <w:rFonts w:ascii="Arial Nova" w:hAnsi="Arial Nova" w:eastAsia="Arial Nova" w:cs="Arial Nova"/>
           <w:sz w:val="24"/>
           <w:szCs w:val="24"/>
         </w:rPr>
         <w:tab/>
+      </w:r>
+      <w:r>
+        <w:rPr>
+          <w:rFonts w:ascii="Arial Nova" w:hAnsi="Arial Nova" w:eastAsia="Arial Nova" w:cs="Arial Nova"/>
+          <w:sz w:val="24"/>
+          <w:szCs w:val="24"/>
+        </w:rPr>
         <w:t>Tagliare i brani(con implementazione grafica)</w:t>
       </w:r>
       <w:r>
         <w:rPr>
-          <w:rFonts w:ascii="Arial Nova" w:eastAsia="Arial Nova" w:hAnsi="Arial Nova" w:cs="Arial Nova"/>
+          <w:rFonts w:ascii="Arial Nova" w:hAnsi="Arial Nova" w:eastAsia="Arial Nova" w:cs="Arial Nova"/>
           <w:sz w:val="24"/>
           <w:szCs w:val="24"/>
         </w:rPr>
@@ -2768,7 +2775,7 @@
       </w:r>
       <w:r>
         <w:rPr>
-          <w:rFonts w:ascii="Arial Nova" w:eastAsia="Arial Nova" w:hAnsi="Arial Nova" w:cs="Arial Nova"/>
+          <w:rFonts w:ascii="Arial Nova" w:hAnsi="Arial Nova" w:eastAsia="Arial Nova" w:cs="Arial Nova"/>
           <w:sz w:val="24"/>
           <w:szCs w:val="24"/>
         </w:rPr>
@@ -2838,14 +2845,14 @@
     <w:p>
       <w:pPr>
         <w:rPr>
-          <w:rFonts w:ascii="Arial Nova" w:eastAsia="Arial Nova" w:hAnsi="Arial Nova" w:cs="Arial Nova"/>
+          <w:rFonts w:ascii="Arial Nova" w:hAnsi="Arial Nova" w:eastAsia="Arial Nova" w:cs="Arial Nova"/>
           <w:sz w:val="48"/>
           <w:szCs w:val="48"/>
         </w:rPr>
       </w:pPr>
       <w:r>
         <w:rPr>
-          <w:rFonts w:ascii="Arial Nova" w:eastAsia="Arial Nova" w:hAnsi="Arial Nova" w:cs="Arial Nova"/>
+          <w:rFonts w:ascii="Arial Nova" w:hAnsi="Arial Nova" w:eastAsia="Arial Nova" w:cs="Arial Nova"/>
           <w:sz w:val="48"/>
           <w:szCs w:val="48"/>
         </w:rPr>
@@ -2853,7 +2860,7 @@
       </w:r>
       <w:r>
         <w:rPr>
-          <w:rFonts w:ascii="Arial Nova" w:eastAsia="Arial Nova" w:hAnsi="Arial Nova" w:cs="Arial Nova"/>
+          <w:rFonts w:ascii="Arial Nova" w:hAnsi="Arial Nova" w:eastAsia="Arial Nova" w:cs="Arial Nova"/>
           <w:sz w:val="48"/>
           <w:szCs w:val="48"/>
         </w:rPr>
@@ -2861,7 +2868,7 @@
       </w:r>
       <w:r>
         <w:rPr>
-          <w:rFonts w:ascii="Arial Nova" w:eastAsia="Arial Nova" w:hAnsi="Arial Nova" w:cs="Arial Nova"/>
+          <w:rFonts w:ascii="Arial Nova" w:hAnsi="Arial Nova" w:eastAsia="Arial Nova" w:cs="Arial Nova"/>
           <w:noProof/>
           <w:sz w:val="48"/>
           <w:szCs w:val="48"/>
@@ -2870,7 +2877,7 @@
       </w:r>
       <w:r>
         <w:rPr>
-          <w:rFonts w:ascii="Arial Nova" w:eastAsia="Arial Nova" w:hAnsi="Arial Nova" w:cs="Arial Nova"/>
+          <w:rFonts w:ascii="Arial Nova" w:hAnsi="Arial Nova" w:eastAsia="Arial Nova" w:cs="Arial Nova"/>
           <w:noProof/>
           <w:sz w:val="48"/>
           <w:szCs w:val="48"/>
@@ -2927,7 +2934,7 @@
       </w:r>
       <w:r>
         <w:rPr>
-          <w:rFonts w:ascii="Arial Nova" w:eastAsia="Arial Nova" w:hAnsi="Arial Nova" w:cs="Arial Nova"/>
+          <w:rFonts w:ascii="Arial Nova" w:hAnsi="Arial Nova" w:eastAsia="Arial Nova" w:cs="Arial Nova"/>
           <w:noProof/>
           <w:sz w:val="48"/>
           <w:szCs w:val="48"/>
@@ -2986,7 +2993,7 @@
     <w:p>
       <w:pPr>
         <w:rPr>
-          <w:rFonts w:ascii="Arial Nova" w:eastAsia="Arial Nova" w:hAnsi="Arial Nova" w:cs="Arial Nova"/>
+          <w:rFonts w:ascii="Arial Nova" w:hAnsi="Arial Nova" w:eastAsia="Arial Nova" w:cs="Arial Nova"/>
           <w:sz w:val="48"/>
           <w:szCs w:val="48"/>
           <w:lang w:val="en-GB"/>
@@ -2994,7 +3001,7 @@
       </w:pPr>
       <w:r>
         <w:rPr>
-          <w:rFonts w:ascii="Arial Nova" w:eastAsia="Arial Nova" w:hAnsi="Arial Nova" w:cs="Arial Nova"/>
+          <w:rFonts w:ascii="Arial Nova" w:hAnsi="Arial Nova" w:eastAsia="Arial Nova" w:cs="Arial Nova"/>
           <w:noProof/>
           <w:sz w:val="48"/>
           <w:szCs w:val="48"/>
@@ -3060,6 +3067,19 @@
 </w:document>
 </file>
 
+<file path=word/intelligence2.xml><?xml version="1.0" encoding="utf-8"?>
+<int2:intelligence xmlns:oel="http://schemas.microsoft.com/office/2019/extlst" xmlns:int2="http://schemas.microsoft.com/office/intelligence/2020/intelligence">
+  <int2:observations/>
+  <int2:intelligenceSettings>
+    <int2:extLst>
+      <oel:ext uri="74B372B9-2EFF-4315-9A3F-32BA87CA82B1">
+        <int2:goals int2:version="1" int2:formality="2"/>
+      </oel:ext>
+    </int2:extLst>
+  </int2:intelligenceSettings>
+</int2:intelligence>
+</file>
+
 <file path=word/numbering.xml><?xml version="1.0" encoding="utf-8"?>
 <w:numbering xmlns:wpc="http://schemas.microsoft.com/office/word/2010/wordprocessingCanvas" xmlns:cx="http://schemas.microsoft.com/office/drawing/2014/chartex" xmlns:cx1="http://schemas.microsoft.com/office/drawing/2015/9/8/chartex" xmlns:cx2="http://schemas.microsoft.com/office/drawing/2015/10/21/chartex" xmlns:cx3="http://schemas.microsoft.com/office/drawing/2016/5/9/chartex" xmlns:cx4="http://schemas.microsoft.com/office/drawing/2016/5/10/chartex" xmlns:cx5="http://schemas.microsoft.com/office/drawing/2016/5/11/chartex" xmlns:cx6="http://schemas.microsoft.com/office/drawing/2016/5/12/chartex" xmlns:cx7="http://schemas.microsoft.com/office/drawing/2016/5/13/chartex" xmlns:cx8="http://schemas.microsoft.com/office/drawing/2016/5/14/chartex" xmlns:mc="http://schemas.openxmlformats.org/markup-compatibility/2006" xmlns:aink="http://schemas.microsoft.com/office/drawing/2016/ink" xmlns:am3d="http://schemas.microsoft.com/office/drawing/2017/model3d" xmlns:o="urn:schemas-microsoft-com:office:office" xmlns:oel="http://schemas.microsoft.com/office/2019/extlst" xmlns:r="http://schemas.openxmlformats.org/officeDocument/2006/relationships" xmlns:m="http://schemas.openxmlformats.org/officeDocument/2006/math" xmlns:v="urn:schemas-microsoft-com:vml" xmlns:wp14="http://schemas.microsoft.com/office/word/2010/wordprocessingDrawing" xmlns:wp="http://schemas.openxmlformats.org/drawingml/2006/wordprocessingDrawing" xmlns:w10="urn:schemas-microsoft-com:office:word" xmlns:w="http://schemas.openxmlformats.org/wordprocessingml/2006/main" xmlns:w14="http://schemas.microsoft.com/office/word/2010/wordml" xmlns:w15="http://schemas.microsoft.com/office/word/2012/wordml" xmlns:w16cex="http://schemas.microsoft.com/office/word/2018/wordml/cex" xmlns:w16cid="http://schemas.microsoft.com/office/word/2016/wordml/cid" xmlns:w16="http://schemas.microsoft.com/office/word/2018/wordml" xmlns:w16sdtdh="http://schemas.microsoft.com/office/word/2020/wordml/sdtdatahash" xmlns:w16se="http://schemas.microsoft.com/office/word/2015/wordml/symex" xmlns:wpg="http://schemas.microsoft.com/office/word/2010/wordprocessingGroup" xmlns:wpi="http://schemas.microsoft.com/office/word/2010/wordprocessingInk" xmlns:wne="http://schemas.microsoft.com/office/word/2006/wordml" xmlns:wps="http://schemas.microsoft.com/office/word/2010/wordprocessingShape" mc:Ignorable="w14 w15 w16se w16cid w16 w16cex w16sdtdh wp14">
   <w:abstractNum w:abstractNumId="0" w15:restartNumberingAfterBreak="0">
@@ -3075,7 +3095,7 @@
         <w:ind w:left="720" w:hanging="360"/>
       </w:pPr>
       <w:rPr>
-        <w:rFonts w:ascii="Symbol" w:hAnsi="Symbol" w:hint="default"/>
+        <w:rFonts w:hint="default" w:ascii="Symbol" w:hAnsi="Symbol"/>
       </w:rPr>
     </w:lvl>
     <w:lvl w:ilvl="1" w:tplc="92462078">
@@ -3087,7 +3107,7 @@
         <w:ind w:left="1440" w:hanging="360"/>
       </w:pPr>
       <w:rPr>
-        <w:rFonts w:ascii="Courier New" w:hAnsi="Courier New" w:hint="default"/>
+        <w:rFonts w:hint="default" w:ascii="Courier New" w:hAnsi="Courier New"/>
       </w:rPr>
     </w:lvl>
     <w:lvl w:ilvl="2" w:tplc="16A86F14">
@@ -3099,7 +3119,7 @@
         <w:ind w:left="2160" w:hanging="360"/>
       </w:pPr>
       <w:rPr>
-        <w:rFonts w:ascii="Wingdings" w:hAnsi="Wingdings" w:hint="default"/>
+        <w:rFonts w:hint="default" w:ascii="Wingdings" w:hAnsi="Wingdings"/>
       </w:rPr>
     </w:lvl>
     <w:lvl w:ilvl="3" w:tplc="E388844A">
@@ -3111,7 +3131,7 @@
         <w:ind w:left="2880" w:hanging="360"/>
       </w:pPr>
       <w:rPr>
-        <w:rFonts w:ascii="Symbol" w:hAnsi="Symbol" w:hint="default"/>
+        <w:rFonts w:hint="default" w:ascii="Symbol" w:hAnsi="Symbol"/>
       </w:rPr>
     </w:lvl>
     <w:lvl w:ilvl="4" w:tplc="A68CC008">
@@ -3123,7 +3143,7 @@
         <w:ind w:left="3600" w:hanging="360"/>
       </w:pPr>
       <w:rPr>
-        <w:rFonts w:ascii="Courier New" w:hAnsi="Courier New" w:hint="default"/>
+        <w:rFonts w:hint="default" w:ascii="Courier New" w:hAnsi="Courier New"/>
       </w:rPr>
     </w:lvl>
     <w:lvl w:ilvl="5" w:tplc="AC2EE160">
@@ -3135,7 +3155,7 @@
         <w:ind w:left="4320" w:hanging="360"/>
       </w:pPr>
       <w:rPr>
-        <w:rFonts w:ascii="Wingdings" w:hAnsi="Wingdings" w:hint="default"/>
+        <w:rFonts w:hint="default" w:ascii="Wingdings" w:hAnsi="Wingdings"/>
       </w:rPr>
     </w:lvl>
     <w:lvl w:ilvl="6" w:tplc="DA3CE1A8">
@@ -3147,7 +3167,7 @@
         <w:ind w:left="5040" w:hanging="360"/>
       </w:pPr>
       <w:rPr>
-        <w:rFonts w:ascii="Symbol" w:hAnsi="Symbol" w:hint="default"/>
+        <w:rFonts w:hint="default" w:ascii="Symbol" w:hAnsi="Symbol"/>
       </w:rPr>
     </w:lvl>
     <w:lvl w:ilvl="7" w:tplc="8FB477C2">
@@ -3159,7 +3179,7 @@
         <w:ind w:left="5760" w:hanging="360"/>
       </w:pPr>
       <w:rPr>
-        <w:rFonts w:ascii="Courier New" w:hAnsi="Courier New" w:hint="default"/>
+        <w:rFonts w:hint="default" w:ascii="Courier New" w:hAnsi="Courier New"/>
       </w:rPr>
     </w:lvl>
     <w:lvl w:ilvl="8" w:tplc="BD90D6CC">
@@ -3171,7 +3191,7 @@
         <w:ind w:left="6480" w:hanging="360"/>
       </w:pPr>
       <w:rPr>
-        <w:rFonts w:ascii="Wingdings" w:hAnsi="Wingdings" w:hint="default"/>
+        <w:rFonts w:hint="default" w:ascii="Wingdings" w:hAnsi="Wingdings"/>
       </w:rPr>
     </w:lvl>
   </w:abstractNum>
@@ -3188,7 +3208,7 @@
         <w:ind w:left="720" w:hanging="360"/>
       </w:pPr>
       <w:rPr>
-        <w:rFonts w:ascii="Symbol" w:hAnsi="Symbol" w:hint="default"/>
+        <w:rFonts w:hint="default" w:ascii="Symbol" w:hAnsi="Symbol"/>
       </w:rPr>
     </w:lvl>
     <w:lvl w:ilvl="1" w:tplc="D52A6446">
@@ -3200,7 +3220,7 @@
         <w:ind w:left="1440" w:hanging="360"/>
       </w:pPr>
       <w:rPr>
-        <w:rFonts w:ascii="Courier New" w:hAnsi="Courier New" w:hint="default"/>
+        <w:rFonts w:hint="default" w:ascii="Courier New" w:hAnsi="Courier New"/>
       </w:rPr>
     </w:lvl>
     <w:lvl w:ilvl="2" w:tplc="33DE34B6">
@@ -3212,7 +3232,7 @@
         <w:ind w:left="2160" w:hanging="360"/>
       </w:pPr>
       <w:rPr>
-        <w:rFonts w:ascii="Wingdings" w:hAnsi="Wingdings" w:hint="default"/>
+        <w:rFonts w:hint="default" w:ascii="Wingdings" w:hAnsi="Wingdings"/>
       </w:rPr>
     </w:lvl>
     <w:lvl w:ilvl="3" w:tplc="BBBCB22E">
@@ -3224,7 +3244,7 @@
         <w:ind w:left="2880" w:hanging="360"/>
       </w:pPr>
       <w:rPr>
-        <w:rFonts w:ascii="Symbol" w:hAnsi="Symbol" w:hint="default"/>
+        <w:rFonts w:hint="default" w:ascii="Symbol" w:hAnsi="Symbol"/>
       </w:rPr>
     </w:lvl>
     <w:lvl w:ilvl="4" w:tplc="4198B166">
@@ -3236,7 +3256,7 @@
         <w:ind w:left="3600" w:hanging="360"/>
       </w:pPr>
       <w:rPr>
-        <w:rFonts w:ascii="Courier New" w:hAnsi="Courier New" w:hint="default"/>
+        <w:rFonts w:hint="default" w:ascii="Courier New" w:hAnsi="Courier New"/>
       </w:rPr>
     </w:lvl>
     <w:lvl w:ilvl="5" w:tplc="056C6516">
@@ -3248,7 +3268,7 @@
         <w:ind w:left="4320" w:hanging="360"/>
       </w:pPr>
       <w:rPr>
-        <w:rFonts w:ascii="Wingdings" w:hAnsi="Wingdings" w:hint="default"/>
+        <w:rFonts w:hint="default" w:ascii="Wingdings" w:hAnsi="Wingdings"/>
       </w:rPr>
     </w:lvl>
     <w:lvl w:ilvl="6" w:tplc="80FE1D06">
@@ -3260,7 +3280,7 @@
         <w:ind w:left="5040" w:hanging="360"/>
       </w:pPr>
       <w:rPr>
-        <w:rFonts w:ascii="Symbol" w:hAnsi="Symbol" w:hint="default"/>
+        <w:rFonts w:hint="default" w:ascii="Symbol" w:hAnsi="Symbol"/>
       </w:rPr>
     </w:lvl>
     <w:lvl w:ilvl="7" w:tplc="D3A04E9C">
@@ -3272,7 +3292,7 @@
         <w:ind w:left="5760" w:hanging="360"/>
       </w:pPr>
       <w:rPr>
-        <w:rFonts w:ascii="Courier New" w:hAnsi="Courier New" w:hint="default"/>
+        <w:rFonts w:hint="default" w:ascii="Courier New" w:hAnsi="Courier New"/>
       </w:rPr>
     </w:lvl>
     <w:lvl w:ilvl="8" w:tplc="3580E262">
@@ -3284,7 +3304,7 @@
         <w:ind w:left="6480" w:hanging="360"/>
       </w:pPr>
       <w:rPr>
-        <w:rFonts w:ascii="Wingdings" w:hAnsi="Wingdings" w:hint="default"/>
+        <w:rFonts w:hint="default" w:ascii="Wingdings" w:hAnsi="Wingdings"/>
       </w:rPr>
     </w:lvl>
   </w:abstractNum>
@@ -3301,7 +3321,7 @@
         <w:ind w:left="720" w:hanging="360"/>
       </w:pPr>
       <w:rPr>
-        <w:rFonts w:ascii="Symbol" w:hAnsi="Symbol" w:hint="default"/>
+        <w:rFonts w:hint="default" w:ascii="Symbol" w:hAnsi="Symbol"/>
       </w:rPr>
     </w:lvl>
     <w:lvl w:ilvl="1" w:tplc="64D476DA">
@@ -3313,7 +3333,7 @@
         <w:ind w:left="1440" w:hanging="360"/>
       </w:pPr>
       <w:rPr>
-        <w:rFonts w:ascii="Courier New" w:hAnsi="Courier New" w:hint="default"/>
+        <w:rFonts w:hint="default" w:ascii="Courier New" w:hAnsi="Courier New"/>
       </w:rPr>
     </w:lvl>
     <w:lvl w:ilvl="2" w:tplc="20444B68">
@@ -3325,7 +3345,7 @@
         <w:ind w:left="2160" w:hanging="360"/>
       </w:pPr>
       <w:rPr>
-        <w:rFonts w:ascii="Wingdings" w:hAnsi="Wingdings" w:hint="default"/>
+        <w:rFonts w:hint="default" w:ascii="Wingdings" w:hAnsi="Wingdings"/>
       </w:rPr>
     </w:lvl>
     <w:lvl w:ilvl="3" w:tplc="58CE34D6">
@@ -3337,7 +3357,7 @@
         <w:ind w:left="2880" w:hanging="360"/>
       </w:pPr>
       <w:rPr>
-        <w:rFonts w:ascii="Symbol" w:hAnsi="Symbol" w:hint="default"/>
+        <w:rFonts w:hint="default" w:ascii="Symbol" w:hAnsi="Symbol"/>
       </w:rPr>
     </w:lvl>
     <w:lvl w:ilvl="4" w:tplc="499C4E6A">
@@ -3349,7 +3369,7 @@
         <w:ind w:left="3600" w:hanging="360"/>
       </w:pPr>
       <w:rPr>
-        <w:rFonts w:ascii="Courier New" w:hAnsi="Courier New" w:hint="default"/>
+        <w:rFonts w:hint="default" w:ascii="Courier New" w:hAnsi="Courier New"/>
       </w:rPr>
     </w:lvl>
     <w:lvl w:ilvl="5" w:tplc="B610182E">
@@ -3361,7 +3381,7 @@
         <w:ind w:left="4320" w:hanging="360"/>
       </w:pPr>
       <w:rPr>
-        <w:rFonts w:ascii="Wingdings" w:hAnsi="Wingdings" w:hint="default"/>
+        <w:rFonts w:hint="default" w:ascii="Wingdings" w:hAnsi="Wingdings"/>
       </w:rPr>
     </w:lvl>
     <w:lvl w:ilvl="6" w:tplc="0F5A3A3E">
@@ -3373,7 +3393,7 @@
         <w:ind w:left="5040" w:hanging="360"/>
       </w:pPr>
       <w:rPr>
-        <w:rFonts w:ascii="Symbol" w:hAnsi="Symbol" w:hint="default"/>
+        <w:rFonts w:hint="default" w:ascii="Symbol" w:hAnsi="Symbol"/>
       </w:rPr>
     </w:lvl>
     <w:lvl w:ilvl="7" w:tplc="B27855CE">
@@ -3385,7 +3405,7 @@
         <w:ind w:left="5760" w:hanging="360"/>
       </w:pPr>
       <w:rPr>
-        <w:rFonts w:ascii="Courier New" w:hAnsi="Courier New" w:hint="default"/>
+        <w:rFonts w:hint="default" w:ascii="Courier New" w:hAnsi="Courier New"/>
       </w:rPr>
     </w:lvl>
     <w:lvl w:ilvl="8" w:tplc="1926411A">
@@ -3397,7 +3417,7 @@
         <w:ind w:left="6480" w:hanging="360"/>
       </w:pPr>
       <w:rPr>
-        <w:rFonts w:ascii="Wingdings" w:hAnsi="Wingdings" w:hint="default"/>
+        <w:rFonts w:hint="default" w:ascii="Wingdings" w:hAnsi="Wingdings"/>
       </w:rPr>
     </w:lvl>
   </w:abstractNum>
@@ -3414,7 +3434,7 @@
         <w:ind w:left="1080" w:hanging="360"/>
       </w:pPr>
       <w:rPr>
-        <w:rFonts w:ascii="Calibri" w:eastAsiaTheme="minorEastAsia" w:hAnsi="Calibri" w:cstheme="minorBidi" w:hint="default"/>
+        <w:rFonts w:hint="default" w:ascii="Calibri" w:hAnsi="Calibri" w:eastAsiaTheme="minorEastAsia" w:cstheme="minorBidi"/>
       </w:rPr>
     </w:lvl>
     <w:lvl w:ilvl="1" w:tplc="08090003">
@@ -3426,7 +3446,7 @@
         <w:ind w:left="1800" w:hanging="360"/>
       </w:pPr>
       <w:rPr>
-        <w:rFonts w:ascii="Courier New" w:hAnsi="Courier New" w:cs="Courier New" w:hint="default"/>
+        <w:rFonts w:hint="default" w:ascii="Courier New" w:hAnsi="Courier New" w:cs="Courier New"/>
       </w:rPr>
     </w:lvl>
     <w:lvl w:ilvl="2" w:tplc="08090005" w:tentative="1">
@@ -3438,7 +3458,7 @@
         <w:ind w:left="2520" w:hanging="360"/>
       </w:pPr>
       <w:rPr>
-        <w:rFonts w:ascii="Wingdings" w:hAnsi="Wingdings" w:hint="default"/>
+        <w:rFonts w:hint="default" w:ascii="Wingdings" w:hAnsi="Wingdings"/>
       </w:rPr>
     </w:lvl>
     <w:lvl w:ilvl="3" w:tplc="08090001" w:tentative="1">
@@ -3450,7 +3470,7 @@
         <w:ind w:left="3240" w:hanging="360"/>
       </w:pPr>
       <w:rPr>
-        <w:rFonts w:ascii="Symbol" w:hAnsi="Symbol" w:hint="default"/>
+        <w:rFonts w:hint="default" w:ascii="Symbol" w:hAnsi="Symbol"/>
       </w:rPr>
     </w:lvl>
     <w:lvl w:ilvl="4" w:tplc="08090003" w:tentative="1">
@@ -3462,7 +3482,7 @@
         <w:ind w:left="3960" w:hanging="360"/>
       </w:pPr>
       <w:rPr>
-        <w:rFonts w:ascii="Courier New" w:hAnsi="Courier New" w:cs="Courier New" w:hint="default"/>
+        <w:rFonts w:hint="default" w:ascii="Courier New" w:hAnsi="Courier New" w:cs="Courier New"/>
       </w:rPr>
     </w:lvl>
     <w:lvl w:ilvl="5" w:tplc="08090005" w:tentative="1">
@@ -3474,7 +3494,7 @@
         <w:ind w:left="4680" w:hanging="360"/>
       </w:pPr>
       <w:rPr>
-        <w:rFonts w:ascii="Wingdings" w:hAnsi="Wingdings" w:hint="default"/>
+        <w:rFonts w:hint="default" w:ascii="Wingdings" w:hAnsi="Wingdings"/>
       </w:rPr>
     </w:lvl>
     <w:lvl w:ilvl="6" w:tplc="08090001" w:tentative="1">
@@ -3486,7 +3506,7 @@
         <w:ind w:left="5400" w:hanging="360"/>
       </w:pPr>
       <w:rPr>
-        <w:rFonts w:ascii="Symbol" w:hAnsi="Symbol" w:hint="default"/>
+        <w:rFonts w:hint="default" w:ascii="Symbol" w:hAnsi="Symbol"/>
       </w:rPr>
     </w:lvl>
     <w:lvl w:ilvl="7" w:tplc="08090003" w:tentative="1">
@@ -3498,7 +3518,7 @@
         <w:ind w:left="6120" w:hanging="360"/>
       </w:pPr>
       <w:rPr>
-        <w:rFonts w:ascii="Courier New" w:hAnsi="Courier New" w:cs="Courier New" w:hint="default"/>
+        <w:rFonts w:hint="default" w:ascii="Courier New" w:hAnsi="Courier New" w:cs="Courier New"/>
       </w:rPr>
     </w:lvl>
     <w:lvl w:ilvl="8" w:tplc="08090005" w:tentative="1">
@@ -3510,7 +3530,7 @@
         <w:ind w:left="6840" w:hanging="360"/>
       </w:pPr>
       <w:rPr>
-        <w:rFonts w:ascii="Wingdings" w:hAnsi="Wingdings" w:hint="default"/>
+        <w:rFonts w:hint="default" w:ascii="Wingdings" w:hAnsi="Wingdings"/>
       </w:rPr>
     </w:lvl>
   </w:abstractNum>
@@ -3527,7 +3547,7 @@
         <w:ind w:left="720" w:hanging="360"/>
       </w:pPr>
       <w:rPr>
-        <w:rFonts w:ascii="Symbol" w:hAnsi="Symbol" w:hint="default"/>
+        <w:rFonts w:hint="default" w:ascii="Symbol" w:hAnsi="Symbol"/>
       </w:rPr>
     </w:lvl>
     <w:lvl w:ilvl="1" w:tplc="92707A1C">
@@ -3539,7 +3559,7 @@
         <w:ind w:left="1440" w:hanging="360"/>
       </w:pPr>
       <w:rPr>
-        <w:rFonts w:ascii="Courier New" w:hAnsi="Courier New" w:hint="default"/>
+        <w:rFonts w:hint="default" w:ascii="Courier New" w:hAnsi="Courier New"/>
       </w:rPr>
     </w:lvl>
     <w:lvl w:ilvl="2" w:tplc="0DDE672C">
@@ -3551,7 +3571,7 @@
         <w:ind w:left="2160" w:hanging="360"/>
       </w:pPr>
       <w:rPr>
-        <w:rFonts w:ascii="Wingdings" w:hAnsi="Wingdings" w:hint="default"/>
+        <w:rFonts w:hint="default" w:ascii="Wingdings" w:hAnsi="Wingdings"/>
       </w:rPr>
     </w:lvl>
     <w:lvl w:ilvl="3" w:tplc="5A2A62BC">
@@ -3563,7 +3583,7 @@
         <w:ind w:left="2880" w:hanging="360"/>
       </w:pPr>
       <w:rPr>
-        <w:rFonts w:ascii="Symbol" w:hAnsi="Symbol" w:hint="default"/>
+        <w:rFonts w:hint="default" w:ascii="Symbol" w:hAnsi="Symbol"/>
       </w:rPr>
     </w:lvl>
     <w:lvl w:ilvl="4" w:tplc="27343C6E">
@@ -3575,7 +3595,7 @@
         <w:ind w:left="3600" w:hanging="360"/>
       </w:pPr>
       <w:rPr>
-        <w:rFonts w:ascii="Courier New" w:hAnsi="Courier New" w:hint="default"/>
+        <w:rFonts w:hint="default" w:ascii="Courier New" w:hAnsi="Courier New"/>
       </w:rPr>
     </w:lvl>
     <w:lvl w:ilvl="5" w:tplc="D57EBE10">
@@ -3587,7 +3607,7 @@
         <w:ind w:left="4320" w:hanging="360"/>
       </w:pPr>
       <w:rPr>
-        <w:rFonts w:ascii="Wingdings" w:hAnsi="Wingdings" w:hint="default"/>
+        <w:rFonts w:hint="default" w:ascii="Wingdings" w:hAnsi="Wingdings"/>
       </w:rPr>
     </w:lvl>
     <w:lvl w:ilvl="6" w:tplc="E0A6D922">
@@ -3599,7 +3619,7 @@
         <w:ind w:left="5040" w:hanging="360"/>
       </w:pPr>
       <w:rPr>
-        <w:rFonts w:ascii="Symbol" w:hAnsi="Symbol" w:hint="default"/>
+        <w:rFonts w:hint="default" w:ascii="Symbol" w:hAnsi="Symbol"/>
       </w:rPr>
     </w:lvl>
     <w:lvl w:ilvl="7" w:tplc="AB94EE1E">
@@ -3611,7 +3631,7 @@
         <w:ind w:left="5760" w:hanging="360"/>
       </w:pPr>
       <w:rPr>
-        <w:rFonts w:ascii="Courier New" w:hAnsi="Courier New" w:hint="default"/>
+        <w:rFonts w:hint="default" w:ascii="Courier New" w:hAnsi="Courier New"/>
       </w:rPr>
     </w:lvl>
     <w:lvl w:ilvl="8" w:tplc="87AC6C6C">
@@ -3623,7 +3643,7 @@
         <w:ind w:left="6480" w:hanging="360"/>
       </w:pPr>
       <w:rPr>
-        <w:rFonts w:ascii="Wingdings" w:hAnsi="Wingdings" w:hint="default"/>
+        <w:rFonts w:hint="default" w:ascii="Wingdings" w:hAnsi="Wingdings"/>
       </w:rPr>
     </w:lvl>
   </w:abstractNum>
@@ -3640,7 +3660,7 @@
         <w:ind w:left="720" w:hanging="360"/>
       </w:pPr>
       <w:rPr>
-        <w:rFonts w:ascii="Symbol" w:hAnsi="Symbol" w:hint="default"/>
+        <w:rFonts w:hint="default" w:ascii="Symbol" w:hAnsi="Symbol"/>
       </w:rPr>
     </w:lvl>
     <w:lvl w:ilvl="1" w:tplc="20DE6806">
@@ -3652,7 +3672,7 @@
         <w:ind w:left="1440" w:hanging="360"/>
       </w:pPr>
       <w:rPr>
-        <w:rFonts w:ascii="Courier New" w:hAnsi="Courier New" w:hint="default"/>
+        <w:rFonts w:hint="default" w:ascii="Courier New" w:hAnsi="Courier New"/>
       </w:rPr>
     </w:lvl>
     <w:lvl w:ilvl="2" w:tplc="1C6473FA">
@@ -3664,7 +3684,7 @@
         <w:ind w:left="2160" w:hanging="360"/>
       </w:pPr>
       <w:rPr>
-        <w:rFonts w:ascii="Wingdings" w:hAnsi="Wingdings" w:hint="default"/>
+        <w:rFonts w:hint="default" w:ascii="Wingdings" w:hAnsi="Wingdings"/>
       </w:rPr>
     </w:lvl>
     <w:lvl w:ilvl="3" w:tplc="DFAEB738">
@@ -3676,7 +3696,7 @@
         <w:ind w:left="2880" w:hanging="360"/>
       </w:pPr>
       <w:rPr>
-        <w:rFonts w:ascii="Symbol" w:hAnsi="Symbol" w:hint="default"/>
+        <w:rFonts w:hint="default" w:ascii="Symbol" w:hAnsi="Symbol"/>
       </w:rPr>
     </w:lvl>
     <w:lvl w:ilvl="4" w:tplc="9648ED1A">
@@ -3688,7 +3708,7 @@
         <w:ind w:left="3600" w:hanging="360"/>
       </w:pPr>
       <w:rPr>
-        <w:rFonts w:ascii="Courier New" w:hAnsi="Courier New" w:hint="default"/>
+        <w:rFonts w:hint="default" w:ascii="Courier New" w:hAnsi="Courier New"/>
       </w:rPr>
     </w:lvl>
     <w:lvl w:ilvl="5" w:tplc="A6209D4E">
@@ -3700,7 +3720,7 @@
         <w:ind w:left="4320" w:hanging="360"/>
       </w:pPr>
       <w:rPr>
-        <w:rFonts w:ascii="Wingdings" w:hAnsi="Wingdings" w:hint="default"/>
+        <w:rFonts w:hint="default" w:ascii="Wingdings" w:hAnsi="Wingdings"/>
       </w:rPr>
     </w:lvl>
     <w:lvl w:ilvl="6" w:tplc="307ED5CE">
@@ -3712,7 +3732,7 @@
         <w:ind w:left="5040" w:hanging="360"/>
       </w:pPr>
       <w:rPr>
-        <w:rFonts w:ascii="Symbol" w:hAnsi="Symbol" w:hint="default"/>
+        <w:rFonts w:hint="default" w:ascii="Symbol" w:hAnsi="Symbol"/>
       </w:rPr>
     </w:lvl>
     <w:lvl w:ilvl="7" w:tplc="CBFC3538">
@@ -3724,7 +3744,7 @@
         <w:ind w:left="5760" w:hanging="360"/>
       </w:pPr>
       <w:rPr>
-        <w:rFonts w:ascii="Courier New" w:hAnsi="Courier New" w:hint="default"/>
+        <w:rFonts w:hint="default" w:ascii="Courier New" w:hAnsi="Courier New"/>
       </w:rPr>
     </w:lvl>
     <w:lvl w:ilvl="8" w:tplc="2DC64F66">
@@ -3736,7 +3756,7 @@
         <w:ind w:left="6480" w:hanging="360"/>
       </w:pPr>
       <w:rPr>
-        <w:rFonts w:ascii="Wingdings" w:hAnsi="Wingdings" w:hint="default"/>
+        <w:rFonts w:hint="default" w:ascii="Wingdings" w:hAnsi="Wingdings"/>
       </w:rPr>
     </w:lvl>
   </w:abstractNum>
@@ -3753,7 +3773,7 @@
         <w:ind w:left="720" w:hanging="360"/>
       </w:pPr>
       <w:rPr>
-        <w:rFonts w:ascii="Symbol" w:hAnsi="Symbol" w:hint="default"/>
+        <w:rFonts w:hint="default" w:ascii="Symbol" w:hAnsi="Symbol"/>
       </w:rPr>
     </w:lvl>
     <w:lvl w:ilvl="1" w:tplc="4BD46DDC">
@@ -3765,7 +3785,7 @@
         <w:ind w:left="1440" w:hanging="360"/>
       </w:pPr>
       <w:rPr>
-        <w:rFonts w:ascii="Courier New" w:hAnsi="Courier New" w:hint="default"/>
+        <w:rFonts w:hint="default" w:ascii="Courier New" w:hAnsi="Courier New"/>
       </w:rPr>
     </w:lvl>
     <w:lvl w:ilvl="2" w:tplc="FDA41B90">
@@ -3777,7 +3797,7 @@
         <w:ind w:left="2160" w:hanging="360"/>
       </w:pPr>
       <w:rPr>
-        <w:rFonts w:ascii="Wingdings" w:hAnsi="Wingdings" w:hint="default"/>
+        <w:rFonts w:hint="default" w:ascii="Wingdings" w:hAnsi="Wingdings"/>
       </w:rPr>
     </w:lvl>
     <w:lvl w:ilvl="3" w:tplc="CEBECC30">
@@ -3789,7 +3809,7 @@
         <w:ind w:left="2880" w:hanging="360"/>
       </w:pPr>
       <w:rPr>
-        <w:rFonts w:ascii="Symbol" w:hAnsi="Symbol" w:hint="default"/>
+        <w:rFonts w:hint="default" w:ascii="Symbol" w:hAnsi="Symbol"/>
       </w:rPr>
     </w:lvl>
     <w:lvl w:ilvl="4" w:tplc="C64AB468">
@@ -3801,7 +3821,7 @@
         <w:ind w:left="3600" w:hanging="360"/>
       </w:pPr>
       <w:rPr>
-        <w:rFonts w:ascii="Courier New" w:hAnsi="Courier New" w:hint="default"/>
+        <w:rFonts w:hint="default" w:ascii="Courier New" w:hAnsi="Courier New"/>
       </w:rPr>
     </w:lvl>
     <w:lvl w:ilvl="5" w:tplc="8E0A94A6">
@@ -3813,7 +3833,7 @@
         <w:ind w:left="4320" w:hanging="360"/>
       </w:pPr>
       <w:rPr>
-        <w:rFonts w:ascii="Wingdings" w:hAnsi="Wingdings" w:hint="default"/>
+        <w:rFonts w:hint="default" w:ascii="Wingdings" w:hAnsi="Wingdings"/>
       </w:rPr>
     </w:lvl>
     <w:lvl w:ilvl="6" w:tplc="3C607D80">
@@ -3825,7 +3845,7 @@
         <w:ind w:left="5040" w:hanging="360"/>
       </w:pPr>
       <w:rPr>
-        <w:rFonts w:ascii="Symbol" w:hAnsi="Symbol" w:hint="default"/>
+        <w:rFonts w:hint="default" w:ascii="Symbol" w:hAnsi="Symbol"/>
       </w:rPr>
     </w:lvl>
     <w:lvl w:ilvl="7" w:tplc="0D445228">
@@ -3837,7 +3857,7 @@
         <w:ind w:left="5760" w:hanging="360"/>
       </w:pPr>
       <w:rPr>
-        <w:rFonts w:ascii="Courier New" w:hAnsi="Courier New" w:hint="default"/>
+        <w:rFonts w:hint="default" w:ascii="Courier New" w:hAnsi="Courier New"/>
       </w:rPr>
     </w:lvl>
     <w:lvl w:ilvl="8" w:tplc="3F66C15C">
@@ -3849,7 +3869,7 @@
         <w:ind w:left="6480" w:hanging="360"/>
       </w:pPr>
       <w:rPr>
-        <w:rFonts w:ascii="Wingdings" w:hAnsi="Wingdings" w:hint="default"/>
+        <w:rFonts w:hint="default" w:ascii="Wingdings" w:hAnsi="Wingdings"/>
       </w:rPr>
     </w:lvl>
   </w:abstractNum>
@@ -3866,7 +3886,7 @@
         <w:ind w:left="720" w:hanging="360"/>
       </w:pPr>
       <w:rPr>
-        <w:rFonts w:ascii="Symbol" w:hAnsi="Symbol" w:hint="default"/>
+        <w:rFonts w:hint="default" w:ascii="Symbol" w:hAnsi="Symbol"/>
       </w:rPr>
     </w:lvl>
     <w:lvl w:ilvl="1" w:tplc="DCB47742">
@@ -3878,7 +3898,7 @@
         <w:ind w:left="1440" w:hanging="360"/>
       </w:pPr>
       <w:rPr>
-        <w:rFonts w:ascii="Courier New" w:hAnsi="Courier New" w:hint="default"/>
+        <w:rFonts w:hint="default" w:ascii="Courier New" w:hAnsi="Courier New"/>
       </w:rPr>
     </w:lvl>
     <w:lvl w:ilvl="2" w:tplc="85A0AFAA">
@@ -3890,7 +3910,7 @@
         <w:ind w:left="2160" w:hanging="360"/>
       </w:pPr>
       <w:rPr>
-        <w:rFonts w:ascii="Wingdings" w:hAnsi="Wingdings" w:hint="default"/>
+        <w:rFonts w:hint="default" w:ascii="Wingdings" w:hAnsi="Wingdings"/>
       </w:rPr>
     </w:lvl>
     <w:lvl w:ilvl="3" w:tplc="7B1C6FFA">
@@ -3902,7 +3922,7 @@
         <w:ind w:left="2880" w:hanging="360"/>
       </w:pPr>
       <w:rPr>
-        <w:rFonts w:ascii="Symbol" w:hAnsi="Symbol" w:hint="default"/>
+        <w:rFonts w:hint="default" w:ascii="Symbol" w:hAnsi="Symbol"/>
       </w:rPr>
     </w:lvl>
     <w:lvl w:ilvl="4" w:tplc="35B6D64C">
@@ -3914,7 +3934,7 @@
         <w:ind w:left="3600" w:hanging="360"/>
       </w:pPr>
       <w:rPr>
-        <w:rFonts w:ascii="Courier New" w:hAnsi="Courier New" w:hint="default"/>
+        <w:rFonts w:hint="default" w:ascii="Courier New" w:hAnsi="Courier New"/>
       </w:rPr>
     </w:lvl>
     <w:lvl w:ilvl="5" w:tplc="D0387D72">
@@ -3926,7 +3946,7 @@
         <w:ind w:left="4320" w:hanging="360"/>
       </w:pPr>
       <w:rPr>
-        <w:rFonts w:ascii="Wingdings" w:hAnsi="Wingdings" w:hint="default"/>
+        <w:rFonts w:hint="default" w:ascii="Wingdings" w:hAnsi="Wingdings"/>
       </w:rPr>
     </w:lvl>
     <w:lvl w:ilvl="6" w:tplc="02A24106">
@@ -3938,7 +3958,7 @@
         <w:ind w:left="5040" w:hanging="360"/>
       </w:pPr>
       <w:rPr>
-        <w:rFonts w:ascii="Symbol" w:hAnsi="Symbol" w:hint="default"/>
+        <w:rFonts w:hint="default" w:ascii="Symbol" w:hAnsi="Symbol"/>
       </w:rPr>
     </w:lvl>
     <w:lvl w:ilvl="7" w:tplc="089CCD0A">
@@ -3950,7 +3970,7 @@
         <w:ind w:left="5760" w:hanging="360"/>
       </w:pPr>
       <w:rPr>
-        <w:rFonts w:ascii="Courier New" w:hAnsi="Courier New" w:hint="default"/>
+        <w:rFonts w:hint="default" w:ascii="Courier New" w:hAnsi="Courier New"/>
       </w:rPr>
     </w:lvl>
     <w:lvl w:ilvl="8" w:tplc="B62EB41C">
@@ -3962,7 +3982,7 @@
         <w:ind w:left="6480" w:hanging="360"/>
       </w:pPr>
       <w:rPr>
-        <w:rFonts w:ascii="Wingdings" w:hAnsi="Wingdings" w:hint="default"/>
+        <w:rFonts w:hint="default" w:ascii="Wingdings" w:hAnsi="Wingdings"/>
       </w:rPr>
     </w:lvl>
   </w:abstractNum>
@@ -3994,11 +4014,11 @@
 </file>
 
 <file path=word/styles.xml><?xml version="1.0" encoding="utf-8"?>
-<w:styles xmlns:mc="http://schemas.openxmlformats.org/markup-compatibility/2006" xmlns:r="http://schemas.openxmlformats.org/officeDocument/2006/relationships" xmlns:w="http://schemas.openxmlformats.org/wordprocessingml/2006/main" xmlns:w14="http://schemas.microsoft.com/office/word/2010/wordml" xmlns:w15="http://schemas.microsoft.com/office/word/2012/wordml" xmlns:w16cex="http://schemas.microsoft.com/office/word/2018/wordml/cex" xmlns:w16cid="http://schemas.microsoft.com/office/word/2016/wordml/cid" xmlns:w16="http://schemas.microsoft.com/office/word/2018/wordml" xmlns:w16sdtdh="http://schemas.microsoft.com/office/word/2020/wordml/sdtdatahash" xmlns:w16se="http://schemas.microsoft.com/office/word/2015/wordml/symex" mc:Ignorable="w14 w15 w16se w16cid w16 w16cex w16sdtdh">
+<w:styles xmlns:wp14="http://schemas.microsoft.com/office/word/2010/wordprocessingDrawing" xmlns:mc="http://schemas.openxmlformats.org/markup-compatibility/2006" xmlns:r="http://schemas.openxmlformats.org/officeDocument/2006/relationships" xmlns:w="http://schemas.openxmlformats.org/wordprocessingml/2006/main" xmlns:w14="http://schemas.microsoft.com/office/word/2010/wordml" xmlns:w15="http://schemas.microsoft.com/office/word/2012/wordml" xmlns:w16cex="http://schemas.microsoft.com/office/word/2018/wordml/cex" xmlns:w16cid="http://schemas.microsoft.com/office/word/2016/wordml/cid" xmlns:w16="http://schemas.microsoft.com/office/word/2018/wordml" xmlns:w16sdtdh="http://schemas.microsoft.com/office/word/2020/wordml/sdtdatahash" xmlns:w16se="http://schemas.microsoft.com/office/word/2015/wordml/symex" mc:Ignorable="w14 w15 w16se w16cid w16 w16cex w16sdtdh wp14">
   <w:docDefaults>
     <w:rPrDefault>
       <w:rPr>
-        <w:rFonts w:asciiTheme="minorHAnsi" w:eastAsiaTheme="minorEastAsia" w:hAnsiTheme="minorHAnsi" w:cstheme="minorBidi"/>
+        <w:rFonts w:asciiTheme="minorHAnsi" w:hAnsiTheme="minorHAnsi" w:eastAsiaTheme="minorEastAsia" w:cstheme="minorBidi"/>
         <w:kern w:val="2"/>
         <w:sz w:val="22"/>
         <w:szCs w:val="22"/>
@@ -4011,14 +4031,14 @@
   <w:latentStyles w:defLockedState="0" w:defUIPriority="99" w:defSemiHidden="0" w:defUnhideWhenUsed="0" w:defQFormat="0" w:count="376">
     <w:lsdException w:name="Normal" w:uiPriority="0" w:qFormat="1"/>
     <w:lsdException w:name="heading 1" w:uiPriority="9" w:qFormat="1"/>
-    <w:lsdException w:name="heading 2" w:semiHidden="1" w:uiPriority="9" w:unhideWhenUsed="1" w:qFormat="1"/>
-    <w:lsdException w:name="heading 3" w:semiHidden="1" w:uiPriority="9" w:unhideWhenUsed="1" w:qFormat="1"/>
-    <w:lsdException w:name="heading 4" w:semiHidden="1" w:uiPriority="9" w:unhideWhenUsed="1" w:qFormat="1"/>
-    <w:lsdException w:name="heading 5" w:semiHidden="1" w:uiPriority="9" w:unhideWhenUsed="1" w:qFormat="1"/>
-    <w:lsdException w:name="heading 6" w:semiHidden="1" w:uiPriority="9" w:unhideWhenUsed="1" w:qFormat="1"/>
-    <w:lsdException w:name="heading 7" w:semiHidden="1" w:uiPriority="9" w:unhideWhenUsed="1" w:qFormat="1"/>
-    <w:lsdException w:name="heading 8" w:semiHidden="1" w:uiPriority="9" w:unhideWhenUsed="1" w:qFormat="1"/>
-    <w:lsdException w:name="heading 9" w:semiHidden="1" w:uiPriority="9" w:unhideWhenUsed="1" w:qFormat="1"/>
+    <w:lsdException w:name="heading 2" w:uiPriority="9" w:semiHidden="1" w:unhideWhenUsed="1" w:qFormat="1"/>
+    <w:lsdException w:name="heading 3" w:uiPriority="9" w:semiHidden="1" w:unhideWhenUsed="1" w:qFormat="1"/>
+    <w:lsdException w:name="heading 4" w:uiPriority="9" w:semiHidden="1" w:unhideWhenUsed="1" w:qFormat="1"/>
+    <w:lsdException w:name="heading 5" w:uiPriority="9" w:semiHidden="1" w:unhideWhenUsed="1" w:qFormat="1"/>
+    <w:lsdException w:name="heading 6" w:uiPriority="9" w:semiHidden="1" w:unhideWhenUsed="1" w:qFormat="1"/>
+    <w:lsdException w:name="heading 7" w:uiPriority="9" w:semiHidden="1" w:unhideWhenUsed="1" w:qFormat="1"/>
+    <w:lsdException w:name="heading 8" w:uiPriority="9" w:semiHidden="1" w:unhideWhenUsed="1" w:qFormat="1"/>
+    <w:lsdException w:name="heading 9" w:uiPriority="9" w:semiHidden="1" w:unhideWhenUsed="1" w:qFormat="1"/>
     <w:lsdException w:name="index 1" w:semiHidden="1" w:unhideWhenUsed="1"/>
     <w:lsdException w:name="index 2" w:semiHidden="1" w:unhideWhenUsed="1"/>
     <w:lsdException w:name="index 3" w:semiHidden="1" w:unhideWhenUsed="1"/>
@@ -4028,22 +4048,22 @@
     <w:lsdException w:name="index 7" w:semiHidden="1" w:unhideWhenUsed="1"/>
     <w:lsdException w:name="index 8" w:semiHidden="1" w:unhideWhenUsed="1"/>
     <w:lsdException w:name="index 9" w:semiHidden="1" w:unhideWhenUsed="1"/>
-    <w:lsdException w:name="toc 1" w:semiHidden="1" w:uiPriority="39" w:unhideWhenUsed="1"/>
-    <w:lsdException w:name="toc 2" w:semiHidden="1" w:uiPriority="39" w:unhideWhenUsed="1"/>
-    <w:lsdException w:name="toc 3" w:semiHidden="1" w:uiPriority="39" w:unhideWhenUsed="1"/>
-    <w:lsdException w:name="toc 4" w:semiHidden="1" w:uiPriority="39" w:unhideWhenUsed="1"/>
-    <w:lsdException w:name="toc 5" w:semiHidden="1" w:uiPriority="39" w:unhideWhenUsed="1"/>
-    <w:lsdException w:name="toc 6" w:semiHidden="1" w:uiPriority="39" w:unhideWhenUsed="1"/>
-    <w:lsdException w:name="toc 7" w:semiHidden="1" w:uiPriority="39" w:unhideWhenUsed="1"/>
-    <w:lsdException w:name="toc 8" w:semiHidden="1" w:uiPriority="39" w:unhideWhenUsed="1"/>
-    <w:lsdException w:name="toc 9" w:semiHidden="1" w:uiPriority="39" w:unhideWhenUsed="1"/>
+    <w:lsdException w:name="toc 1" w:uiPriority="39" w:semiHidden="1" w:unhideWhenUsed="1"/>
+    <w:lsdException w:name="toc 2" w:uiPriority="39" w:semiHidden="1" w:unhideWhenUsed="1"/>
+    <w:lsdException w:name="toc 3" w:uiPriority="39" w:semiHidden="1" w:unhideWhenUsed="1"/>
+    <w:lsdException w:name="toc 4" w:uiPriority="39" w:semiHidden="1" w:unhideWhenUsed="1"/>
+    <w:lsdException w:name="toc 5" w:uiPriority="39" w:semiHidden="1" w:unhideWhenUsed="1"/>
+    <w:lsdException w:name="toc 6" w:uiPriority="39" w:semiHidden="1" w:unhideWhenUsed="1"/>
+    <w:lsdException w:name="toc 7" w:uiPriority="39" w:semiHidden="1" w:unhideWhenUsed="1"/>
+    <w:lsdException w:name="toc 8" w:uiPriority="39" w:semiHidden="1" w:unhideWhenUsed="1"/>
+    <w:lsdException w:name="toc 9" w:uiPriority="39" w:semiHidden="1" w:unhideWhenUsed="1"/>
     <w:lsdException w:name="Normal Indent" w:semiHidden="1" w:unhideWhenUsed="1"/>
     <w:lsdException w:name="footnote text" w:semiHidden="1" w:unhideWhenUsed="1"/>
     <w:lsdException w:name="annotation text" w:semiHidden="1" w:unhideWhenUsed="1"/>
     <w:lsdException w:name="header" w:semiHidden="1" w:unhideWhenUsed="1"/>
     <w:lsdException w:name="footer" w:semiHidden="1" w:unhideWhenUsed="1"/>
     <w:lsdException w:name="index heading" w:semiHidden="1" w:unhideWhenUsed="1"/>
-    <w:lsdException w:name="caption" w:semiHidden="1" w:uiPriority="35" w:unhideWhenUsed="1" w:qFormat="1"/>
+    <w:lsdException w:name="caption" w:uiPriority="35" w:semiHidden="1" w:unhideWhenUsed="1" w:qFormat="1"/>
     <w:lsdException w:name="table of figures" w:semiHidden="1" w:unhideWhenUsed="1"/>
     <w:lsdException w:name="envelope address" w:semiHidden="1" w:unhideWhenUsed="1"/>
     <w:lsdException w:name="envelope return" w:semiHidden="1" w:unhideWhenUsed="1"/>
@@ -4074,7 +4094,7 @@
     <w:lsdException w:name="Title" w:uiPriority="10" w:qFormat="1"/>
     <w:lsdException w:name="Closing" w:semiHidden="1" w:unhideWhenUsed="1"/>
     <w:lsdException w:name="Signature" w:semiHidden="1" w:unhideWhenUsed="1"/>
-    <w:lsdException w:name="Default Paragraph Font" w:semiHidden="1" w:uiPriority="1" w:unhideWhenUsed="1"/>
+    <w:lsdException w:name="Default Paragraph Font" w:uiPriority="1" w:semiHidden="1" w:unhideWhenUsed="1"/>
     <w:lsdException w:name="Body Text" w:semiHidden="1" w:unhideWhenUsed="1"/>
     <w:lsdException w:name="Body Text Indent" w:semiHidden="1" w:unhideWhenUsed="1"/>
     <w:lsdException w:name="List Continue" w:semiHidden="1" w:unhideWhenUsed="1"/>
@@ -4274,8 +4294,8 @@
     <w:lsdException w:name="Subtle Reference" w:uiPriority="31" w:qFormat="1"/>
     <w:lsdException w:name="Intense Reference" w:uiPriority="32" w:qFormat="1"/>
     <w:lsdException w:name="Book Title" w:uiPriority="33" w:qFormat="1"/>
-    <w:lsdException w:name="Bibliography" w:semiHidden="1" w:uiPriority="37" w:unhideWhenUsed="1"/>
-    <w:lsdException w:name="TOC Heading" w:semiHidden="1" w:uiPriority="39" w:unhideWhenUsed="1" w:qFormat="1"/>
+    <w:lsdException w:name="Bibliography" w:uiPriority="37" w:semiHidden="1" w:unhideWhenUsed="1"/>
+    <w:lsdException w:name="TOC Heading" w:uiPriority="39" w:semiHidden="1" w:unhideWhenUsed="1" w:qFormat="1"/>
     <w:lsdException w:name="Plain Table 1" w:uiPriority="41"/>
     <w:lsdException w:name="Plain Table 2" w:uiPriority="42"/>
     <w:lsdException w:name="Plain Table 3" w:uiPriority="43"/>
@@ -4386,17 +4406,17 @@
     <w:lsdException w:name="Unresolved Mention" w:semiHidden="1" w:unhideWhenUsed="1"/>
     <w:lsdException w:name="Smart Link" w:semiHidden="1" w:unhideWhenUsed="1"/>
   </w:latentStyles>
-  <w:style w:type="paragraph" w:default="1" w:styleId="Normal">
+  <w:style w:type="paragraph" w:styleId="Normal" w:default="1">
     <w:name w:val="Normal"/>
     <w:qFormat/>
   </w:style>
-  <w:style w:type="character" w:default="1" w:styleId="DefaultParagraphFont">
+  <w:style w:type="character" w:styleId="DefaultParagraphFont" w:default="1">
     <w:name w:val="Default Paragraph Font"/>
     <w:uiPriority w:val="1"/>
     <w:semiHidden/>
     <w:unhideWhenUsed/>
   </w:style>
-  <w:style w:type="table" w:default="1" w:styleId="TableNormal">
+  <w:style w:type="table" w:styleId="TableNormal" w:default="1">
     <w:name w:val="Normal Table"/>
     <w:uiPriority w:val="99"/>
     <w:semiHidden/>
@@ -4411,7 +4431,7 @@
       </w:tblCellMar>
     </w:tblPr>
   </w:style>
-  <w:style w:type="numbering" w:default="1" w:styleId="NoList">
+  <w:style w:type="numbering" w:styleId="NoList" w:default="1">
     <w:name w:val="No List"/>
     <w:uiPriority w:val="99"/>
     <w:semiHidden/>

</xml_diff>

<commit_message>
add readme with todo things
</commit_message>
<xml_diff>
--- a/GestioneProgetto.docx
+++ b/GestioneProgetto.docx
@@ -79,7 +79,7 @@
     </w:p>
     <w:p>
       <w:pPr>
-        <w:pStyle w:val="Paragrafoelenco"/>
+        <w:pStyle w:val="ListParagraph"/>
         <w:numPr>
           <w:ilvl w:val="0"/>
           <w:numId w:val="8"/>
@@ -94,7 +94,7 @@
       <w:hyperlink r:id="rId5" w:history="1">
         <w:r>
           <w:rPr>
-            <w:rStyle w:val="Collegamentoipertestuale"/>
+            <w:rStyle w:val="Hyperlink"/>
             <w:rFonts w:ascii="Arial Nova" w:eastAsia="Arial Nova" w:hAnsi="Arial Nova" w:cs="Arial Nova"/>
             <w:sz w:val="24"/>
             <w:szCs w:val="24"/>
@@ -106,7 +106,7 @@
     </w:p>
     <w:p>
       <w:pPr>
-        <w:pStyle w:val="Paragrafoelenco"/>
+        <w:pStyle w:val="ListParagraph"/>
         <w:numPr>
           <w:ilvl w:val="0"/>
           <w:numId w:val="8"/>
@@ -130,7 +130,7 @@
       <w:hyperlink r:id="rId6">
         <w:r>
           <w:rPr>
-            <w:rStyle w:val="Collegamentoipertestuale"/>
+            <w:rStyle w:val="Hyperlink"/>
             <w:rFonts w:ascii="Arial Nova" w:eastAsia="Arial Nova" w:hAnsi="Arial Nova" w:cs="Arial Nova"/>
             <w:color w:val="auto"/>
             <w:sz w:val="24"/>
@@ -143,13 +143,13 @@
     </w:p>
     <w:p>
       <w:pPr>
-        <w:pStyle w:val="Paragrafoelenco"/>
+        <w:pStyle w:val="ListParagraph"/>
         <w:numPr>
           <w:ilvl w:val="0"/>
           <w:numId w:val="8"/>
         </w:numPr>
         <w:rPr>
-          <w:rStyle w:val="Collegamentoipertestuale"/>
+          <w:rStyle w:val="Hyperlink"/>
           <w:rFonts w:ascii="Arial Nova" w:eastAsia="Arial Nova" w:hAnsi="Arial Nova" w:cs="Arial Nova"/>
           <w:color w:val="auto"/>
           <w:sz w:val="24"/>
@@ -170,7 +170,7 @@
       <w:hyperlink r:id="rId7">
         <w:r>
           <w:rPr>
-            <w:rStyle w:val="Collegamentoipertestuale"/>
+            <w:rStyle w:val="Hyperlink"/>
             <w:rFonts w:ascii="Arial Nova" w:eastAsia="Arial Nova" w:hAnsi="Arial Nova" w:cs="Arial Nova"/>
             <w:color w:val="auto"/>
             <w:sz w:val="24"/>
@@ -183,7 +183,7 @@
     </w:p>
     <w:p>
       <w:pPr>
-        <w:pStyle w:val="Paragrafoelenco"/>
+        <w:pStyle w:val="ListParagraph"/>
         <w:numPr>
           <w:ilvl w:val="0"/>
           <w:numId w:val="8"/>
@@ -231,27 +231,7 @@
           <w:szCs w:val="28"/>
           <w:lang w:val="en-GB"/>
         </w:rPr>
-        <w:t xml:space="preserve">Progetto </w:t>
-      </w:r>
-      <w:proofErr w:type="spellStart"/>
-      <w:r>
-        <w:rPr>
-          <w:rFonts w:ascii="Arial Nova" w:eastAsia="Arial Nova" w:hAnsi="Arial Nova" w:cs="Arial Nova"/>
-          <w:sz w:val="28"/>
-          <w:szCs w:val="28"/>
-          <w:lang w:val="en-GB"/>
-        </w:rPr>
-        <w:t>scelto</w:t>
-      </w:r>
-      <w:proofErr w:type="spellEnd"/>
-      <w:r>
-        <w:rPr>
-          <w:rFonts w:ascii="Arial Nova" w:eastAsia="Arial Nova" w:hAnsi="Arial Nova" w:cs="Arial Nova"/>
-          <w:sz w:val="28"/>
-          <w:szCs w:val="28"/>
-          <w:lang w:val="en-GB"/>
-        </w:rPr>
-        <w:t>:</w:t>
+        <w:t>Progetto scelto:</w:t>
       </w:r>
     </w:p>
     <w:p>
@@ -292,25 +272,7 @@
           <w:sz w:val="28"/>
           <w:szCs w:val="28"/>
         </w:rPr>
-        <w:t>ogni cartella è una playlist ed essa può contenere dei brani mp3. Pensiamo di utilizzare la libreria “</w:t>
-      </w:r>
-      <w:proofErr w:type="spellStart"/>
-      <w:r>
-        <w:rPr>
-          <w:rFonts w:ascii="Arial Nova" w:eastAsia="Arial Nova" w:hAnsi="Arial Nova" w:cs="Arial Nova"/>
-          <w:sz w:val="28"/>
-          <w:szCs w:val="28"/>
-        </w:rPr>
-        <w:t>JavaFX</w:t>
-      </w:r>
-      <w:proofErr w:type="spellEnd"/>
-      <w:r>
-        <w:rPr>
-          <w:rFonts w:ascii="Arial Nova" w:eastAsia="Arial Nova" w:hAnsi="Arial Nova" w:cs="Arial Nova"/>
-          <w:sz w:val="28"/>
-          <w:szCs w:val="28"/>
-        </w:rPr>
-        <w:t>” per l’implementazione grafica e per la manipolazione di file audio.</w:t>
+        <w:t>ogni cartella è una playlist ed essa può contenere dei brani mp3. Pensiamo di utilizzare la libreria “JavaFX” per l’implementazione grafica e per la manipolazione di file audio.</w:t>
       </w:r>
     </w:p>
     <w:p>
@@ -371,25 +333,7 @@
           <w:sz w:val="28"/>
           <w:szCs w:val="28"/>
         </w:rPr>
-        <w:t xml:space="preserve">Mia madre dà lezioni di ballo a ragazzi disabili per un’associazione no profit. Essendo considerato in famiglia quello più bravo con i computer ero solito a passare i miei </w:t>
-      </w:r>
-      <w:proofErr w:type="gramStart"/>
-      <w:r>
-        <w:rPr>
-          <w:rFonts w:ascii="Arial Nova" w:eastAsia="Arial Nova" w:hAnsi="Arial Nova" w:cs="Arial Nova"/>
-          <w:sz w:val="28"/>
-          <w:szCs w:val="28"/>
-        </w:rPr>
-        <w:t>weekend</w:t>
-      </w:r>
-      <w:proofErr w:type="gramEnd"/>
-      <w:r>
-        <w:rPr>
-          <w:rFonts w:ascii="Arial Nova" w:eastAsia="Arial Nova" w:hAnsi="Arial Nova" w:cs="Arial Nova"/>
-          <w:sz w:val="28"/>
-          <w:szCs w:val="28"/>
-        </w:rPr>
-        <w:t xml:space="preserve"> scaricando musica e creando playlist, un compito che con il tempo divenne sempre più impegnativo, viste le numerose canzoni su cui lavorare.</w:t>
+        <w:t>Mia madre dà lezioni di ballo a ragazzi disabili per un’associazione no profit. Essendo considerato in famiglia quello più bravo con i computer ero solito a passare i miei weekend scaricando musica e creando playlist, un compito che con il tempo divenne sempre più impegnativo, viste le numerose canzoni su cui lavorare.</w:t>
       </w:r>
     </w:p>
     <w:p>
@@ -520,7 +464,6 @@
           <w:lang w:val="en-GB"/>
         </w:rPr>
       </w:pPr>
-      <w:proofErr w:type="spellStart"/>
       <w:r>
         <w:rPr>
           <w:rFonts w:ascii="Arial Nova" w:eastAsia="Arial Nova" w:hAnsi="Arial Nova" w:cs="Arial Nova"/>
@@ -528,9 +471,8 @@
           <w:szCs w:val="28"/>
           <w:lang w:val="en-GB"/>
         </w:rPr>
-        <w:t>Funzionalità</w:t>
-      </w:r>
-      <w:proofErr w:type="spellEnd"/>
+        <w:t xml:space="preserve">Funzionalità </w:t>
+      </w:r>
       <w:r>
         <w:rPr>
           <w:rFonts w:ascii="Arial Nova" w:eastAsia="Arial Nova" w:hAnsi="Arial Nova" w:cs="Arial Nova"/>
@@ -538,9 +480,8 @@
           <w:szCs w:val="28"/>
           <w:lang w:val="en-GB"/>
         </w:rPr>
-        <w:t xml:space="preserve"> </w:t>
-      </w:r>
-      <w:proofErr w:type="spellStart"/>
+        <w:t>obbligatorie</w:t>
+      </w:r>
       <w:r>
         <w:rPr>
           <w:rFonts w:ascii="Arial Nova" w:eastAsia="Arial Nova" w:hAnsi="Arial Nova" w:cs="Arial Nova"/>
@@ -548,22 +489,12 @@
           <w:szCs w:val="28"/>
           <w:lang w:val="en-GB"/>
         </w:rPr>
-        <w:t>obbligatorie</w:t>
-      </w:r>
-      <w:proofErr w:type="spellEnd"/>
-      <w:r>
-        <w:rPr>
-          <w:rFonts w:ascii="Arial Nova" w:eastAsia="Arial Nova" w:hAnsi="Arial Nova" w:cs="Arial Nova"/>
-          <w:sz w:val="28"/>
-          <w:szCs w:val="28"/>
-          <w:lang w:val="en-GB"/>
-        </w:rPr>
         <w:t>:</w:t>
       </w:r>
     </w:p>
     <w:p>
       <w:pPr>
-        <w:pStyle w:val="Paragrafoelenco"/>
+        <w:pStyle w:val="ListParagraph"/>
         <w:numPr>
           <w:ilvl w:val="0"/>
           <w:numId w:val="6"/>
@@ -575,7 +506,6 @@
           <w:lang w:val="en-GB"/>
         </w:rPr>
       </w:pPr>
-      <w:proofErr w:type="spellStart"/>
       <w:r>
         <w:rPr>
           <w:rFonts w:ascii="Arial Nova" w:eastAsia="Arial Nova" w:hAnsi="Arial Nova" w:cs="Arial Nova"/>
@@ -583,33 +513,12 @@
           <w:szCs w:val="24"/>
           <w:lang w:val="en-GB"/>
         </w:rPr>
-        <w:t>Implementazione</w:t>
-      </w:r>
-      <w:proofErr w:type="spellEnd"/>
-      <w:r>
-        <w:rPr>
-          <w:rFonts w:ascii="Arial Nova" w:eastAsia="Arial Nova" w:hAnsi="Arial Nova" w:cs="Arial Nova"/>
-          <w:sz w:val="24"/>
-          <w:szCs w:val="24"/>
-          <w:lang w:val="en-GB"/>
-        </w:rPr>
-        <w:t xml:space="preserve"> </w:t>
-      </w:r>
-      <w:proofErr w:type="spellStart"/>
-      <w:r>
-        <w:rPr>
-          <w:rFonts w:ascii="Arial Nova" w:eastAsia="Arial Nova" w:hAnsi="Arial Nova" w:cs="Arial Nova"/>
-          <w:sz w:val="24"/>
-          <w:szCs w:val="24"/>
-          <w:lang w:val="en-GB"/>
-        </w:rPr>
-        <w:t>grafica</w:t>
-      </w:r>
-      <w:proofErr w:type="spellEnd"/>
-    </w:p>
-    <w:p>
-      <w:pPr>
-        <w:pStyle w:val="Paragrafoelenco"/>
+        <w:t>Implementazione grafica</w:t>
+      </w:r>
+    </w:p>
+    <w:p>
+      <w:pPr>
+        <w:pStyle w:val="ListParagraph"/>
         <w:numPr>
           <w:ilvl w:val="0"/>
           <w:numId w:val="6"/>
@@ -695,7 +604,7 @@
     </w:p>
     <w:p>
       <w:pPr>
-        <w:pStyle w:val="Paragrafoelenco"/>
+        <w:pStyle w:val="ListParagraph"/>
         <w:numPr>
           <w:ilvl w:val="0"/>
           <w:numId w:val="6"/>
@@ -757,7 +666,7 @@
     </w:p>
     <w:p>
       <w:pPr>
-        <w:pStyle w:val="Paragrafoelenco"/>
+        <w:pStyle w:val="ListParagraph"/>
         <w:numPr>
           <w:ilvl w:val="0"/>
           <w:numId w:val="6"/>
@@ -803,7 +712,7 @@
     </w:p>
     <w:p>
       <w:pPr>
-        <w:pStyle w:val="Paragrafoelenco"/>
+        <w:pStyle w:val="ListParagraph"/>
         <w:numPr>
           <w:ilvl w:val="0"/>
           <w:numId w:val="6"/>
@@ -820,25 +729,7 @@
           <w:sz w:val="24"/>
           <w:szCs w:val="24"/>
         </w:rPr>
-        <w:t xml:space="preserve">Controlli base per la riproduzione: Play/Pause, </w:t>
-      </w:r>
-      <w:proofErr w:type="spellStart"/>
-      <w:r>
-        <w:rPr>
-          <w:rFonts w:ascii="Arial Nova" w:eastAsia="Arial Nova" w:hAnsi="Arial Nova" w:cs="Arial Nova"/>
-          <w:sz w:val="24"/>
-          <w:szCs w:val="24"/>
-        </w:rPr>
-        <w:t>Prev</w:t>
-      </w:r>
-      <w:proofErr w:type="spellEnd"/>
-      <w:r>
-        <w:rPr>
-          <w:rFonts w:ascii="Arial Nova" w:eastAsia="Arial Nova" w:hAnsi="Arial Nova" w:cs="Arial Nova"/>
-          <w:sz w:val="24"/>
-          <w:szCs w:val="24"/>
-        </w:rPr>
-        <w:t xml:space="preserve">/Next, Volume, </w:t>
+        <w:t xml:space="preserve">Controlli base per la riproduzione: Play/Pause, Prev/Next, Volume, </w:t>
       </w:r>
       <w:r>
         <w:rPr>
@@ -867,7 +758,7 @@
     </w:p>
     <w:p>
       <w:pPr>
-        <w:pStyle w:val="Paragrafoelenco"/>
+        <w:pStyle w:val="ListParagraph"/>
         <w:numPr>
           <w:ilvl w:val="0"/>
           <w:numId w:val="6"/>
@@ -884,7 +775,6 @@
           <w:sz w:val="24"/>
           <w:szCs w:val="24"/>
         </w:rPr>
-        <w:lastRenderedPageBreak/>
         <w:t xml:space="preserve">Riproduzione </w:t>
       </w:r>
       <w:r>
@@ -914,7 +804,7 @@
     </w:p>
     <w:p>
       <w:pPr>
-        <w:pStyle w:val="Paragrafoelenco"/>
+        <w:pStyle w:val="ListParagraph"/>
         <w:numPr>
           <w:ilvl w:val="0"/>
           <w:numId w:val="6"/>
@@ -993,7 +883,6 @@
           <w:lang w:val="en-GB"/>
         </w:rPr>
       </w:pPr>
-      <w:proofErr w:type="spellStart"/>
       <w:r>
         <w:rPr>
           <w:rFonts w:ascii="Arial Nova" w:eastAsia="Arial Nova" w:hAnsi="Arial Nova" w:cs="Arial Nova"/>
@@ -1001,42 +890,12 @@
           <w:szCs w:val="28"/>
           <w:lang w:val="en-GB"/>
         </w:rPr>
-        <w:t>Funzionalità</w:t>
-      </w:r>
-      <w:proofErr w:type="spellEnd"/>
-      <w:r>
-        <w:rPr>
-          <w:rFonts w:ascii="Arial Nova" w:eastAsia="Arial Nova" w:hAnsi="Arial Nova" w:cs="Arial Nova"/>
-          <w:sz w:val="28"/>
-          <w:szCs w:val="28"/>
-          <w:lang w:val="en-GB"/>
-        </w:rPr>
-        <w:t xml:space="preserve"> </w:t>
-      </w:r>
-      <w:proofErr w:type="spellStart"/>
-      <w:r>
-        <w:rPr>
-          <w:rFonts w:ascii="Arial Nova" w:eastAsia="Arial Nova" w:hAnsi="Arial Nova" w:cs="Arial Nova"/>
-          <w:sz w:val="28"/>
-          <w:szCs w:val="28"/>
-          <w:lang w:val="en-GB"/>
-        </w:rPr>
-        <w:t>opzionali</w:t>
-      </w:r>
-      <w:proofErr w:type="spellEnd"/>
-      <w:r>
-        <w:rPr>
-          <w:rFonts w:ascii="Arial Nova" w:eastAsia="Arial Nova" w:hAnsi="Arial Nova" w:cs="Arial Nova"/>
-          <w:sz w:val="28"/>
-          <w:szCs w:val="28"/>
-          <w:lang w:val="en-GB"/>
-        </w:rPr>
-        <w:t>:</w:t>
-      </w:r>
-    </w:p>
-    <w:p>
-      <w:pPr>
-        <w:pStyle w:val="Paragrafoelenco"/>
+        <w:t>Funzionalità opzionali:</w:t>
+      </w:r>
+    </w:p>
+    <w:p>
+      <w:pPr>
+        <w:pStyle w:val="ListParagraph"/>
         <w:numPr>
           <w:ilvl w:val="0"/>
           <w:numId w:val="5"/>
@@ -1058,7 +917,7 @@
     </w:p>
     <w:p>
       <w:pPr>
-        <w:pStyle w:val="Paragrafoelenco"/>
+        <w:pStyle w:val="ListParagraph"/>
         <w:numPr>
           <w:ilvl w:val="0"/>
           <w:numId w:val="5"/>
@@ -1080,7 +939,7 @@
     </w:p>
     <w:p>
       <w:pPr>
-        <w:pStyle w:val="Paragrafoelenco"/>
+        <w:pStyle w:val="ListParagraph"/>
         <w:numPr>
           <w:ilvl w:val="0"/>
           <w:numId w:val="5"/>
@@ -1118,7 +977,7 @@
     </w:p>
     <w:p>
       <w:pPr>
-        <w:pStyle w:val="Paragrafoelenco"/>
+        <w:pStyle w:val="ListParagraph"/>
         <w:numPr>
           <w:ilvl w:val="0"/>
           <w:numId w:val="5"/>
@@ -1130,7 +989,6 @@
           <w:lang w:val="en-GB"/>
         </w:rPr>
       </w:pPr>
-      <w:proofErr w:type="spellStart"/>
       <w:r>
         <w:rPr>
           <w:rFonts w:ascii="Arial Nova" w:eastAsia="Arial Nova" w:hAnsi="Arial Nova" w:cs="Arial Nova"/>
@@ -1138,9 +996,8 @@
           <w:szCs w:val="24"/>
           <w:lang w:val="en-GB"/>
         </w:rPr>
-        <w:t>Riproduzione</w:t>
-      </w:r>
-      <w:proofErr w:type="spellEnd"/>
+        <w:t xml:space="preserve">Riproduzione </w:t>
+      </w:r>
       <w:r>
         <w:rPr>
           <w:rFonts w:ascii="Arial Nova" w:eastAsia="Arial Nova" w:hAnsi="Arial Nova" w:cs="Arial Nova"/>
@@ -1148,9 +1005,8 @@
           <w:szCs w:val="24"/>
           <w:lang w:val="en-GB"/>
         </w:rPr>
-        <w:t xml:space="preserve"> </w:t>
-      </w:r>
-      <w:proofErr w:type="spellStart"/>
+        <w:t>c</w:t>
+      </w:r>
       <w:r>
         <w:rPr>
           <w:rFonts w:ascii="Arial Nova" w:eastAsia="Arial Nova" w:hAnsi="Arial Nova" w:cs="Arial Nova"/>
@@ -1158,31 +1014,12 @@
           <w:szCs w:val="24"/>
           <w:lang w:val="en-GB"/>
         </w:rPr>
-        <w:t>c</w:t>
-      </w:r>
-      <w:r>
-        <w:rPr>
-          <w:rFonts w:ascii="Arial Nova" w:eastAsia="Arial Nova" w:hAnsi="Arial Nova" w:cs="Arial Nova"/>
-          <w:sz w:val="24"/>
-          <w:szCs w:val="24"/>
-          <w:lang w:val="en-GB"/>
-        </w:rPr>
-        <w:t>asuale</w:t>
-      </w:r>
-      <w:proofErr w:type="spellEnd"/>
-      <w:r>
-        <w:rPr>
-          <w:rFonts w:ascii="Arial Nova" w:eastAsia="Arial Nova" w:hAnsi="Arial Nova" w:cs="Arial Nova"/>
-          <w:sz w:val="24"/>
-          <w:szCs w:val="24"/>
-          <w:lang w:val="en-GB"/>
-        </w:rPr>
-        <w:t>.</w:t>
-      </w:r>
-    </w:p>
-    <w:p>
-      <w:pPr>
-        <w:pStyle w:val="Paragrafoelenco"/>
+        <w:t>asuale.</w:t>
+      </w:r>
+    </w:p>
+    <w:p>
+      <w:pPr>
+        <w:pStyle w:val="ListParagraph"/>
         <w:numPr>
           <w:ilvl w:val="0"/>
           <w:numId w:val="5"/>
@@ -1194,7 +1031,6 @@
           <w:lang w:val="en-GB"/>
         </w:rPr>
       </w:pPr>
-      <w:proofErr w:type="spellStart"/>
       <w:r>
         <w:rPr>
           <w:rFonts w:ascii="Arial Nova" w:eastAsia="Arial Nova" w:hAnsi="Arial Nova" w:cs="Arial Nova"/>
@@ -1202,42 +1038,12 @@
           <w:szCs w:val="24"/>
           <w:lang w:val="en-GB"/>
         </w:rPr>
-        <w:t>Velocità</w:t>
-      </w:r>
-      <w:proofErr w:type="spellEnd"/>
-      <w:r>
-        <w:rPr>
-          <w:rFonts w:ascii="Arial Nova" w:eastAsia="Arial Nova" w:hAnsi="Arial Nova" w:cs="Arial Nova"/>
-          <w:sz w:val="24"/>
-          <w:szCs w:val="24"/>
-          <w:lang w:val="en-GB"/>
-        </w:rPr>
-        <w:t xml:space="preserve"> di </w:t>
-      </w:r>
-      <w:proofErr w:type="spellStart"/>
-      <w:r>
-        <w:rPr>
-          <w:rFonts w:ascii="Arial Nova" w:eastAsia="Arial Nova" w:hAnsi="Arial Nova" w:cs="Arial Nova"/>
-          <w:sz w:val="24"/>
-          <w:szCs w:val="24"/>
-          <w:lang w:val="en-GB"/>
-        </w:rPr>
-        <w:t>riproduzione</w:t>
-      </w:r>
-      <w:proofErr w:type="spellEnd"/>
-      <w:r>
-        <w:rPr>
-          <w:rFonts w:ascii="Arial Nova" w:eastAsia="Arial Nova" w:hAnsi="Arial Nova" w:cs="Arial Nova"/>
-          <w:sz w:val="24"/>
-          <w:szCs w:val="24"/>
-          <w:lang w:val="en-GB"/>
-        </w:rPr>
-        <w:t>.</w:t>
-      </w:r>
-    </w:p>
-    <w:p>
-      <w:pPr>
-        <w:pStyle w:val="Paragrafoelenco"/>
+        <w:t>Velocità di riproduzione.</w:t>
+      </w:r>
+    </w:p>
+    <w:p>
+      <w:pPr>
+        <w:pStyle w:val="ListParagraph"/>
         <w:numPr>
           <w:ilvl w:val="0"/>
           <w:numId w:val="5"/>
@@ -1254,30 +1060,12 @@
           <w:sz w:val="24"/>
           <w:szCs w:val="24"/>
         </w:rPr>
-        <w:t>Suggerimenti dell’applicazione (</w:t>
-      </w:r>
-      <w:proofErr w:type="spellStart"/>
-      <w:r>
-        <w:rPr>
-          <w:rFonts w:ascii="Arial Nova" w:eastAsia="Arial Nova" w:hAnsi="Arial Nova" w:cs="Arial Nova"/>
-          <w:sz w:val="24"/>
-          <w:szCs w:val="24"/>
-        </w:rPr>
-        <w:t>Shortcut</w:t>
-      </w:r>
-      <w:proofErr w:type="spellEnd"/>
-      <w:r>
-        <w:rPr>
-          <w:rFonts w:ascii="Arial Nova" w:eastAsia="Arial Nova" w:hAnsi="Arial Nova" w:cs="Arial Nova"/>
-          <w:sz w:val="24"/>
-          <w:szCs w:val="24"/>
-        </w:rPr>
-        <w:t xml:space="preserve"> da tastiera).</w:t>
-      </w:r>
-    </w:p>
-    <w:p>
-      <w:pPr>
-        <w:pStyle w:val="Paragrafoelenco"/>
+        <w:t>Suggerimenti dell’applicazione (Shortcut da tastiera).</w:t>
+      </w:r>
+    </w:p>
+    <w:p>
+      <w:pPr>
+        <w:pStyle w:val="ListParagraph"/>
         <w:numPr>
           <w:ilvl w:val="0"/>
           <w:numId w:val="5"/>
@@ -1340,7 +1128,7 @@
     </w:p>
     <w:p>
       <w:pPr>
-        <w:pStyle w:val="Paragrafoelenco"/>
+        <w:pStyle w:val="ListParagraph"/>
         <w:numPr>
           <w:ilvl w:val="0"/>
           <w:numId w:val="5"/>
@@ -1363,7 +1151,7 @@
     </w:p>
     <w:p>
       <w:pPr>
-        <w:pStyle w:val="Paragrafoelenco"/>
+        <w:pStyle w:val="ListParagraph"/>
         <w:numPr>
           <w:ilvl w:val="0"/>
           <w:numId w:val="5"/>
@@ -1564,33 +1352,15 @@
           <w:sz w:val="24"/>
           <w:szCs w:val="24"/>
         </w:rPr>
-        <w:t xml:space="preserve">, gestione della </w:t>
-      </w:r>
-      <w:proofErr w:type="gramStart"/>
-      <w:r>
-        <w:rPr>
-          <w:rFonts w:ascii="Arial Nova" w:eastAsia="Arial Nova" w:hAnsi="Arial Nova" w:cs="Arial Nova"/>
-          <w:sz w:val="24"/>
-          <w:szCs w:val="24"/>
-        </w:rPr>
-        <w:t>coda</w:t>
-      </w:r>
-      <w:r>
-        <w:rPr>
-          <w:rFonts w:ascii="Arial Nova" w:eastAsia="Arial Nova" w:hAnsi="Arial Nova" w:cs="Arial Nova"/>
-          <w:sz w:val="24"/>
-          <w:szCs w:val="24"/>
-        </w:rPr>
-        <w:t>(</w:t>
-      </w:r>
-      <w:proofErr w:type="gramEnd"/>
-      <w:r>
-        <w:rPr>
-          <w:rFonts w:ascii="Arial Nova" w:eastAsia="Arial Nova" w:hAnsi="Arial Nova" w:cs="Arial Nova"/>
-          <w:sz w:val="24"/>
-          <w:szCs w:val="24"/>
-        </w:rPr>
-        <w:t>con implementazione grafica)</w:t>
+        <w:t>, gestione della coda</w:t>
+      </w:r>
+      <w:r>
+        <w:rPr>
+          <w:rFonts w:ascii="Arial Nova" w:eastAsia="Arial Nova" w:hAnsi="Arial Nova" w:cs="Arial Nova"/>
+          <w:sz w:val="24"/>
+          <w:szCs w:val="24"/>
+        </w:rPr>
+        <w:t>(con implementazione grafica)</w:t>
       </w:r>
       <w:r>
         <w:rPr>
@@ -1731,22 +1501,28 @@
         </w:rPr>
         <w:t xml:space="preserve">, </w:t>
       </w:r>
-      <w:proofErr w:type="spellStart"/>
       <w:r>
         <w:rPr>
           <w:rFonts w:ascii="Arial Nova" w:hAnsi="Arial Nova"/>
           <w:sz w:val="24"/>
           <w:szCs w:val="24"/>
         </w:rPr>
-        <w:t>funzionalitá</w:t>
-      </w:r>
-      <w:proofErr w:type="spellEnd"/>
+        <w:t>funzionalit</w:t>
+      </w:r>
       <w:r>
         <w:rPr>
           <w:rFonts w:ascii="Arial Nova" w:hAnsi="Arial Nova"/>
           <w:sz w:val="24"/>
           <w:szCs w:val="24"/>
         </w:rPr>
+        <w:t>à</w:t>
+      </w:r>
+      <w:r>
+        <w:rPr>
+          <w:rFonts w:ascii="Arial Nova" w:hAnsi="Arial Nova"/>
+          <w:sz w:val="24"/>
+          <w:szCs w:val="24"/>
+        </w:rPr>
         <w:t xml:space="preserve"> a</w:t>
       </w:r>
       <w:r>
@@ -1787,59 +1563,7 @@
           <w:sz w:val="24"/>
           <w:szCs w:val="24"/>
         </w:rPr>
-        <w:t>Statistiche dell’utente usando I metadati dei file mp3 (</w:t>
-      </w:r>
-      <w:r>
-        <w:rPr>
-          <w:rFonts w:ascii="Arial Nova" w:eastAsia="Arial Nova" w:hAnsi="Arial Nova" w:cs="Arial Nova"/>
-          <w:sz w:val="24"/>
-          <w:szCs w:val="24"/>
-        </w:rPr>
-        <w:t xml:space="preserve">(tipo il </w:t>
-      </w:r>
-      <w:proofErr w:type="spellStart"/>
-      <w:r>
-        <w:rPr>
-          <w:rFonts w:ascii="Arial Nova" w:eastAsia="Arial Nova" w:hAnsi="Arial Nova" w:cs="Arial Nova"/>
-          <w:sz w:val="24"/>
-          <w:szCs w:val="24"/>
-        </w:rPr>
-        <w:t>wrapped</w:t>
-      </w:r>
-      <w:proofErr w:type="spellEnd"/>
-      <w:r>
-        <w:rPr>
-          <w:rFonts w:ascii="Arial Nova" w:eastAsia="Arial Nova" w:hAnsi="Arial Nova" w:cs="Arial Nova"/>
-          <w:sz w:val="24"/>
-          <w:szCs w:val="24"/>
-        </w:rPr>
-        <w:t xml:space="preserve"> di </w:t>
-      </w:r>
-      <w:proofErr w:type="spellStart"/>
-      <w:r>
-        <w:rPr>
-          <w:rFonts w:ascii="Arial Nova" w:eastAsia="Arial Nova" w:hAnsi="Arial Nova" w:cs="Arial Nova"/>
-          <w:sz w:val="24"/>
-          <w:szCs w:val="24"/>
-        </w:rPr>
-        <w:t>spotify</w:t>
-      </w:r>
-      <w:proofErr w:type="spellEnd"/>
-      <w:r>
-        <w:rPr>
-          <w:rFonts w:ascii="Arial Nova" w:eastAsia="Arial Nova" w:hAnsi="Arial Nova" w:cs="Arial Nova"/>
-          <w:sz w:val="24"/>
-          <w:szCs w:val="24"/>
-        </w:rPr>
-        <w:t xml:space="preserve">) </w:t>
-      </w:r>
-      <w:r>
-        <w:rPr>
-          <w:rFonts w:ascii="Arial Nova" w:eastAsia="Arial Nova" w:hAnsi="Arial Nova" w:cs="Arial Nova"/>
-          <w:sz w:val="24"/>
-          <w:szCs w:val="24"/>
-        </w:rPr>
-        <w:t>canzone più ascoltata, genere, tempo totale di canzoni ascoltate, ecc.).</w:t>
+        <w:t>Statistiche dell’utente usando I metadati dei file mp3 ((tipo il wrapped di spotify) canzone più ascoltata, genere, tempo totale di canzoni ascoltate, ecc.).</w:t>
       </w:r>
     </w:p>
     <w:p>
@@ -1893,7 +1617,6 @@
         </w:rPr>
         <w:t xml:space="preserve">Creazione di </w:t>
       </w:r>
-      <w:proofErr w:type="gramStart"/>
       <w:r>
         <w:rPr>
           <w:rFonts w:ascii="Arial Nova" w:eastAsia="Arial Nova" w:hAnsi="Arial Nova" w:cs="Arial Nova"/>
@@ -1916,16 +1639,7 @@
           <w:sz w:val="24"/>
           <w:szCs w:val="24"/>
         </w:rPr>
-        <w:t>(</w:t>
-      </w:r>
-      <w:proofErr w:type="gramEnd"/>
-      <w:r>
-        <w:rPr>
-          <w:rFonts w:ascii="Arial Nova" w:eastAsia="Arial Nova" w:hAnsi="Arial Nova" w:cs="Arial Nova"/>
-          <w:sz w:val="24"/>
-          <w:szCs w:val="24"/>
-        </w:rPr>
-        <w:t>con implementazione grafica)</w:t>
+        <w:t>(con implementazione grafica)</w:t>
       </w:r>
       <w:r>
         <w:rPr>
@@ -2012,25 +1726,7 @@
           <w:szCs w:val="24"/>
         </w:rPr>
         <w:tab/>
-        <w:t xml:space="preserve">Tagliare i </w:t>
-      </w:r>
-      <w:proofErr w:type="gramStart"/>
-      <w:r>
-        <w:rPr>
-          <w:rFonts w:ascii="Arial Nova" w:eastAsia="Arial Nova" w:hAnsi="Arial Nova" w:cs="Arial Nova"/>
-          <w:sz w:val="24"/>
-          <w:szCs w:val="24"/>
-        </w:rPr>
-        <w:t>brani(</w:t>
-      </w:r>
-      <w:proofErr w:type="gramEnd"/>
-      <w:r>
-        <w:rPr>
-          <w:rFonts w:ascii="Arial Nova" w:eastAsia="Arial Nova" w:hAnsi="Arial Nova" w:cs="Arial Nova"/>
-          <w:sz w:val="24"/>
-          <w:szCs w:val="24"/>
-        </w:rPr>
-        <w:t>con implementazione grafica)</w:t>
+        <w:t>Tagliare i brani(con implementazione grafica)</w:t>
       </w:r>
       <w:r>
         <w:rPr>
@@ -2054,51 +1750,15 @@
           <w:sz w:val="24"/>
           <w:szCs w:val="24"/>
         </w:rPr>
-        <w:t>funzionalità “</w:t>
-      </w:r>
-      <w:proofErr w:type="spellStart"/>
+        <w:t>funzionalità “view”, riproduzione casuale</w:t>
+      </w:r>
       <w:r>
         <w:rPr>
           <w:rFonts w:ascii="Arial Nova" w:hAnsi="Arial Nova"/>
           <w:sz w:val="24"/>
           <w:szCs w:val="24"/>
         </w:rPr>
-        <w:t>view</w:t>
-      </w:r>
-      <w:proofErr w:type="spellEnd"/>
-      <w:r>
-        <w:rPr>
-          <w:rFonts w:ascii="Arial Nova" w:hAnsi="Arial Nova"/>
-          <w:sz w:val="24"/>
-          <w:szCs w:val="24"/>
-        </w:rPr>
-        <w:t>”, riproduzione casuale</w:t>
-      </w:r>
-      <w:r>
-        <w:rPr>
-          <w:rFonts w:ascii="Arial Nova" w:hAnsi="Arial Nova"/>
-          <w:sz w:val="24"/>
-          <w:szCs w:val="24"/>
-        </w:rPr>
-        <w:t xml:space="preserve">, </w:t>
-      </w:r>
-      <w:proofErr w:type="spellStart"/>
-      <w:r>
-        <w:rPr>
-          <w:rFonts w:ascii="Arial Nova" w:hAnsi="Arial Nova"/>
-          <w:sz w:val="24"/>
-          <w:szCs w:val="24"/>
-        </w:rPr>
-        <w:t>shortcut</w:t>
-      </w:r>
-      <w:proofErr w:type="spellEnd"/>
-      <w:r>
-        <w:rPr>
-          <w:rFonts w:ascii="Arial Nova" w:hAnsi="Arial Nova"/>
-          <w:sz w:val="24"/>
-          <w:szCs w:val="24"/>
-        </w:rPr>
-        <w:t xml:space="preserve"> da tastiera</w:t>
+        <w:t>, shortcut da tastiera</w:t>
       </w:r>
       <w:r>
         <w:rPr>
@@ -2123,7 +1783,6 @@
           <w:sz w:val="48"/>
           <w:szCs w:val="48"/>
         </w:rPr>
-        <w:lastRenderedPageBreak/>
         <w:t>//immagin</w:t>
       </w:r>
       <w:r>
@@ -2208,7 +1867,6 @@
           <w:szCs w:val="48"/>
           <w:lang w:val="en-GB"/>
         </w:rPr>
-        <w:lastRenderedPageBreak/>
         <w:drawing>
           <wp:inline distT="0" distB="0" distL="0" distR="0" wp14:anchorId="0C90094A" wp14:editId="2D01F3FE">
             <wp:extent cx="5729605" cy="7404100"/>
@@ -2276,7 +1934,6 @@
           <w:szCs w:val="48"/>
           <w:lang w:val="en-GB"/>
         </w:rPr>
-        <w:lastRenderedPageBreak/>
         <w:drawing>
           <wp:inline distT="0" distB="0" distL="0" distR="0" wp14:anchorId="7034099B" wp14:editId="24520F8F">
             <wp:extent cx="5729605" cy="7404100"/>
@@ -2373,7 +2030,6 @@
           <w:szCs w:val="48"/>
           <w:lang w:val="en-GB"/>
         </w:rPr>
-        <w:lastRenderedPageBreak/>
         <w:t>INIZIO RELAZIONE</w:t>
       </w:r>
     </w:p>
@@ -3727,17 +3383,17 @@
     <w:lsdException w:name="Unresolved Mention" w:semiHidden="1" w:unhideWhenUsed="1"/>
     <w:lsdException w:name="Smart Link" w:semiHidden="1" w:unhideWhenUsed="1"/>
   </w:latentStyles>
-  <w:style w:type="paragraph" w:default="1" w:styleId="Normale">
+  <w:style w:type="paragraph" w:default="1" w:styleId="Normal">
     <w:name w:val="Normal"/>
     <w:qFormat/>
   </w:style>
-  <w:style w:type="character" w:default="1" w:styleId="Carpredefinitoparagrafo">
+  <w:style w:type="character" w:default="1" w:styleId="DefaultParagraphFont">
     <w:name w:val="Default Paragraph Font"/>
     <w:uiPriority w:val="1"/>
     <w:semiHidden/>
     <w:unhideWhenUsed/>
   </w:style>
-  <w:style w:type="table" w:default="1" w:styleId="Tabellanormale">
+  <w:style w:type="table" w:default="1" w:styleId="TableNormal">
     <w:name w:val="Normal Table"/>
     <w:uiPriority w:val="99"/>
     <w:semiHidden/>
@@ -3752,15 +3408,15 @@
       </w:tblCellMar>
     </w:tblPr>
   </w:style>
-  <w:style w:type="numbering" w:default="1" w:styleId="Nessunelenco">
+  <w:style w:type="numbering" w:default="1" w:styleId="NoList">
     <w:name w:val="No List"/>
     <w:uiPriority w:val="99"/>
     <w:semiHidden/>
     <w:unhideWhenUsed/>
   </w:style>
-  <w:style w:type="paragraph" w:styleId="Paragrafoelenco">
+  <w:style w:type="paragraph" w:styleId="ListParagraph">
     <w:name w:val="List Paragraph"/>
-    <w:basedOn w:val="Normale"/>
+    <w:basedOn w:val="Normal"/>
     <w:uiPriority w:val="34"/>
     <w:qFormat/>
     <w:rsid w:val="00044DDC"/>
@@ -3769,9 +3425,9 @@
       <w:contextualSpacing/>
     </w:pPr>
   </w:style>
-  <w:style w:type="character" w:styleId="Collegamentoipertestuale">
+  <w:style w:type="character" w:styleId="Hyperlink">
     <w:name w:val="Hyperlink"/>
-    <w:basedOn w:val="Carpredefinitoparagrafo"/>
+    <w:basedOn w:val="DefaultParagraphFont"/>
     <w:uiPriority w:val="99"/>
     <w:unhideWhenUsed/>
     <w:rsid w:val="00351D64"/>
@@ -3780,9 +3436,9 @@
       <w:u w:val="single"/>
     </w:rPr>
   </w:style>
-  <w:style w:type="character" w:styleId="Menzionenonrisolta">
+  <w:style w:type="character" w:styleId="UnresolvedMention">
     <w:name w:val="Unresolved Mention"/>
-    <w:basedOn w:val="Carpredefinitoparagrafo"/>
+    <w:basedOn w:val="DefaultParagraphFont"/>
     <w:uiPriority w:val="99"/>
     <w:semiHidden/>
     <w:unhideWhenUsed/>

</xml_diff>

<commit_message>
Modified MediaControlImpl methods and logic.
</commit_message>
<xml_diff>
--- a/GestioneProgetto.docx
+++ b/GestioneProgetto.docx
@@ -79,7 +79,7 @@
     </w:p>
     <w:p>
       <w:pPr>
-        <w:pStyle w:val="Paragrafoelenco"/>
+        <w:pStyle w:val="ListParagraph"/>
         <w:numPr>
           <w:ilvl w:val="0"/>
           <w:numId w:val="8"/>
@@ -94,7 +94,7 @@
       <w:hyperlink r:id="rId5" w:history="1">
         <w:r>
           <w:rPr>
-            <w:rStyle w:val="Collegamentoipertestuale"/>
+            <w:rStyle w:val="Hyperlink"/>
             <w:rFonts w:ascii="Arial Nova" w:eastAsia="Arial Nova" w:hAnsi="Arial Nova" w:cs="Arial Nova"/>
             <w:sz w:val="24"/>
             <w:szCs w:val="24"/>
@@ -106,7 +106,7 @@
     </w:p>
     <w:p>
       <w:pPr>
-        <w:pStyle w:val="Paragrafoelenco"/>
+        <w:pStyle w:val="ListParagraph"/>
         <w:numPr>
           <w:ilvl w:val="0"/>
           <w:numId w:val="8"/>
@@ -130,7 +130,7 @@
       <w:hyperlink r:id="rId6">
         <w:r>
           <w:rPr>
-            <w:rStyle w:val="Collegamentoipertestuale"/>
+            <w:rStyle w:val="Hyperlink"/>
             <w:rFonts w:ascii="Arial Nova" w:eastAsia="Arial Nova" w:hAnsi="Arial Nova" w:cs="Arial Nova"/>
             <w:color w:val="auto"/>
             <w:sz w:val="24"/>
@@ -143,13 +143,13 @@
     </w:p>
     <w:p>
       <w:pPr>
-        <w:pStyle w:val="Paragrafoelenco"/>
+        <w:pStyle w:val="ListParagraph"/>
         <w:numPr>
           <w:ilvl w:val="0"/>
           <w:numId w:val="8"/>
         </w:numPr>
         <w:rPr>
-          <w:rStyle w:val="Collegamentoipertestuale"/>
+          <w:rStyle w:val="Hyperlink"/>
           <w:rFonts w:ascii="Arial Nova" w:eastAsia="Arial Nova" w:hAnsi="Arial Nova" w:cs="Arial Nova"/>
           <w:color w:val="auto"/>
           <w:sz w:val="24"/>
@@ -170,7 +170,7 @@
       <w:hyperlink r:id="rId7">
         <w:r>
           <w:rPr>
-            <w:rStyle w:val="Collegamentoipertestuale"/>
+            <w:rStyle w:val="Hyperlink"/>
             <w:rFonts w:ascii="Arial Nova" w:eastAsia="Arial Nova" w:hAnsi="Arial Nova" w:cs="Arial Nova"/>
             <w:color w:val="auto"/>
             <w:sz w:val="24"/>
@@ -183,7 +183,7 @@
     </w:p>
     <w:p>
       <w:pPr>
-        <w:pStyle w:val="Paragrafoelenco"/>
+        <w:pStyle w:val="ListParagraph"/>
         <w:numPr>
           <w:ilvl w:val="0"/>
           <w:numId w:val="8"/>
@@ -231,27 +231,7 @@
           <w:szCs w:val="28"/>
           <w:lang w:val="en-GB"/>
         </w:rPr>
-        <w:t xml:space="preserve">Progetto </w:t>
-      </w:r>
-      <w:proofErr w:type="spellStart"/>
-      <w:r>
-        <w:rPr>
-          <w:rFonts w:ascii="Arial Nova" w:eastAsia="Arial Nova" w:hAnsi="Arial Nova" w:cs="Arial Nova"/>
-          <w:sz w:val="28"/>
-          <w:szCs w:val="28"/>
-          <w:lang w:val="en-GB"/>
-        </w:rPr>
-        <w:t>scelto</w:t>
-      </w:r>
-      <w:proofErr w:type="spellEnd"/>
-      <w:r>
-        <w:rPr>
-          <w:rFonts w:ascii="Arial Nova" w:eastAsia="Arial Nova" w:hAnsi="Arial Nova" w:cs="Arial Nova"/>
-          <w:sz w:val="28"/>
-          <w:szCs w:val="28"/>
-          <w:lang w:val="en-GB"/>
-        </w:rPr>
-        <w:t>:</w:t>
+        <w:t>Progetto scelto:</w:t>
       </w:r>
     </w:p>
     <w:p>
@@ -292,25 +272,7 @@
           <w:sz w:val="28"/>
           <w:szCs w:val="28"/>
         </w:rPr>
-        <w:t>ogni cartella è una playlist ed essa può contenere dei brani mp3. Pensiamo di utilizzare la libreria “</w:t>
-      </w:r>
-      <w:proofErr w:type="spellStart"/>
-      <w:r>
-        <w:rPr>
-          <w:rFonts w:ascii="Arial Nova" w:eastAsia="Arial Nova" w:hAnsi="Arial Nova" w:cs="Arial Nova"/>
-          <w:sz w:val="28"/>
-          <w:szCs w:val="28"/>
-        </w:rPr>
-        <w:t>JavaFX</w:t>
-      </w:r>
-      <w:proofErr w:type="spellEnd"/>
-      <w:r>
-        <w:rPr>
-          <w:rFonts w:ascii="Arial Nova" w:eastAsia="Arial Nova" w:hAnsi="Arial Nova" w:cs="Arial Nova"/>
-          <w:sz w:val="28"/>
-          <w:szCs w:val="28"/>
-        </w:rPr>
-        <w:t>” per l’implementazione grafica e per la manipolazione di file audio.</w:t>
+        <w:t>ogni cartella è una playlist ed essa può contenere dei brani mp3. Pensiamo di utilizzare la libreria “JavaFX” per l’implementazione grafica e per la manipolazione di file audio.</w:t>
       </w:r>
     </w:p>
     <w:p>
@@ -371,25 +333,7 @@
           <w:sz w:val="28"/>
           <w:szCs w:val="28"/>
         </w:rPr>
-        <w:t xml:space="preserve">Mia madre dà lezioni di ballo a ragazzi disabili per un’associazione no profit. Essendo considerato in famiglia quello più bravo con i computer ero solito a passare i miei </w:t>
-      </w:r>
-      <w:proofErr w:type="gramStart"/>
-      <w:r>
-        <w:rPr>
-          <w:rFonts w:ascii="Arial Nova" w:eastAsia="Arial Nova" w:hAnsi="Arial Nova" w:cs="Arial Nova"/>
-          <w:sz w:val="28"/>
-          <w:szCs w:val="28"/>
-        </w:rPr>
-        <w:t>weekend</w:t>
-      </w:r>
-      <w:proofErr w:type="gramEnd"/>
-      <w:r>
-        <w:rPr>
-          <w:rFonts w:ascii="Arial Nova" w:eastAsia="Arial Nova" w:hAnsi="Arial Nova" w:cs="Arial Nova"/>
-          <w:sz w:val="28"/>
-          <w:szCs w:val="28"/>
-        </w:rPr>
-        <w:t xml:space="preserve"> scaricando musica e creando playlist, un compito che con il tempo divenne sempre più impegnativo, viste le numerose canzoni su cui lavorare.</w:t>
+        <w:t>Mia madre dà lezioni di ballo a ragazzi disabili per un’associazione no profit. Essendo considerato in famiglia quello più bravo con i computer ero solito a passare i miei weekend scaricando musica e creando playlist, un compito che con il tempo divenne sempre più impegnativo, viste le numerose canzoni su cui lavorare.</w:t>
       </w:r>
     </w:p>
     <w:p>
@@ -520,7 +464,6 @@
           <w:lang w:val="en-GB"/>
         </w:rPr>
       </w:pPr>
-      <w:proofErr w:type="spellStart"/>
       <w:r>
         <w:rPr>
           <w:rFonts w:ascii="Arial Nova" w:eastAsia="Arial Nova" w:hAnsi="Arial Nova" w:cs="Arial Nova"/>
@@ -528,9 +471,8 @@
           <w:szCs w:val="28"/>
           <w:lang w:val="en-GB"/>
         </w:rPr>
-        <w:t>Funzionalità</w:t>
-      </w:r>
-      <w:proofErr w:type="spellEnd"/>
+        <w:t xml:space="preserve">Funzionalità </w:t>
+      </w:r>
       <w:r>
         <w:rPr>
           <w:rFonts w:ascii="Arial Nova" w:eastAsia="Arial Nova" w:hAnsi="Arial Nova" w:cs="Arial Nova"/>
@@ -538,9 +480,8 @@
           <w:szCs w:val="28"/>
           <w:lang w:val="en-GB"/>
         </w:rPr>
-        <w:t xml:space="preserve"> </w:t>
-      </w:r>
-      <w:proofErr w:type="spellStart"/>
+        <w:t>obbligatorie</w:t>
+      </w:r>
       <w:r>
         <w:rPr>
           <w:rFonts w:ascii="Arial Nova" w:eastAsia="Arial Nova" w:hAnsi="Arial Nova" w:cs="Arial Nova"/>
@@ -548,22 +489,12 @@
           <w:szCs w:val="28"/>
           <w:lang w:val="en-GB"/>
         </w:rPr>
-        <w:t>obbligatorie</w:t>
-      </w:r>
-      <w:proofErr w:type="spellEnd"/>
-      <w:r>
-        <w:rPr>
-          <w:rFonts w:ascii="Arial Nova" w:eastAsia="Arial Nova" w:hAnsi="Arial Nova" w:cs="Arial Nova"/>
-          <w:sz w:val="28"/>
-          <w:szCs w:val="28"/>
-          <w:lang w:val="en-GB"/>
-        </w:rPr>
         <w:t>:</w:t>
       </w:r>
     </w:p>
     <w:p>
       <w:pPr>
-        <w:pStyle w:val="Paragrafoelenco"/>
+        <w:pStyle w:val="ListParagraph"/>
         <w:numPr>
           <w:ilvl w:val="0"/>
           <w:numId w:val="6"/>
@@ -575,7 +506,6 @@
           <w:lang w:val="en-GB"/>
         </w:rPr>
       </w:pPr>
-      <w:proofErr w:type="spellStart"/>
       <w:r>
         <w:rPr>
           <w:rFonts w:ascii="Arial Nova" w:eastAsia="Arial Nova" w:hAnsi="Arial Nova" w:cs="Arial Nova"/>
@@ -583,33 +513,12 @@
           <w:szCs w:val="24"/>
           <w:lang w:val="en-GB"/>
         </w:rPr>
-        <w:t>Implementazione</w:t>
-      </w:r>
-      <w:proofErr w:type="spellEnd"/>
-      <w:r>
-        <w:rPr>
-          <w:rFonts w:ascii="Arial Nova" w:eastAsia="Arial Nova" w:hAnsi="Arial Nova" w:cs="Arial Nova"/>
-          <w:sz w:val="24"/>
-          <w:szCs w:val="24"/>
-          <w:lang w:val="en-GB"/>
-        </w:rPr>
-        <w:t xml:space="preserve"> </w:t>
-      </w:r>
-      <w:proofErr w:type="spellStart"/>
-      <w:r>
-        <w:rPr>
-          <w:rFonts w:ascii="Arial Nova" w:eastAsia="Arial Nova" w:hAnsi="Arial Nova" w:cs="Arial Nova"/>
-          <w:sz w:val="24"/>
-          <w:szCs w:val="24"/>
-          <w:lang w:val="en-GB"/>
-        </w:rPr>
-        <w:t>grafica</w:t>
-      </w:r>
-      <w:proofErr w:type="spellEnd"/>
-    </w:p>
-    <w:p>
-      <w:pPr>
-        <w:pStyle w:val="Paragrafoelenco"/>
+        <w:t>Implementazione grafica</w:t>
+      </w:r>
+    </w:p>
+    <w:p>
+      <w:pPr>
+        <w:pStyle w:val="ListParagraph"/>
         <w:numPr>
           <w:ilvl w:val="0"/>
           <w:numId w:val="6"/>
@@ -695,7 +604,7 @@
     </w:p>
     <w:p>
       <w:pPr>
-        <w:pStyle w:val="Paragrafoelenco"/>
+        <w:pStyle w:val="ListParagraph"/>
         <w:numPr>
           <w:ilvl w:val="0"/>
           <w:numId w:val="6"/>
@@ -757,7 +666,7 @@
     </w:p>
     <w:p>
       <w:pPr>
-        <w:pStyle w:val="Paragrafoelenco"/>
+        <w:pStyle w:val="ListParagraph"/>
         <w:numPr>
           <w:ilvl w:val="0"/>
           <w:numId w:val="6"/>
@@ -803,7 +712,7 @@
     </w:p>
     <w:p>
       <w:pPr>
-        <w:pStyle w:val="Paragrafoelenco"/>
+        <w:pStyle w:val="ListParagraph"/>
         <w:numPr>
           <w:ilvl w:val="0"/>
           <w:numId w:val="6"/>
@@ -820,25 +729,7 @@
           <w:sz w:val="24"/>
           <w:szCs w:val="24"/>
         </w:rPr>
-        <w:t xml:space="preserve">Controlli base per la riproduzione: Play/Pause, </w:t>
-      </w:r>
-      <w:proofErr w:type="spellStart"/>
-      <w:r>
-        <w:rPr>
-          <w:rFonts w:ascii="Arial Nova" w:eastAsia="Arial Nova" w:hAnsi="Arial Nova" w:cs="Arial Nova"/>
-          <w:sz w:val="24"/>
-          <w:szCs w:val="24"/>
-        </w:rPr>
-        <w:t>Prev</w:t>
-      </w:r>
-      <w:proofErr w:type="spellEnd"/>
-      <w:r>
-        <w:rPr>
-          <w:rFonts w:ascii="Arial Nova" w:eastAsia="Arial Nova" w:hAnsi="Arial Nova" w:cs="Arial Nova"/>
-          <w:sz w:val="24"/>
-          <w:szCs w:val="24"/>
-        </w:rPr>
-        <w:t xml:space="preserve">/Next, Volume, </w:t>
+        <w:t xml:space="preserve">Controlli base per la riproduzione: Play/Pause, Prev/Next, Volume, </w:t>
       </w:r>
       <w:r>
         <w:rPr>
@@ -867,7 +758,7 @@
     </w:p>
     <w:p>
       <w:pPr>
-        <w:pStyle w:val="Paragrafoelenco"/>
+        <w:pStyle w:val="ListParagraph"/>
         <w:numPr>
           <w:ilvl w:val="0"/>
           <w:numId w:val="6"/>
@@ -884,7 +775,6 @@
           <w:sz w:val="24"/>
           <w:szCs w:val="24"/>
         </w:rPr>
-        <w:lastRenderedPageBreak/>
         <w:t xml:space="preserve">Riproduzione </w:t>
       </w:r>
       <w:r>
@@ -914,7 +804,7 @@
     </w:p>
     <w:p>
       <w:pPr>
-        <w:pStyle w:val="Paragrafoelenco"/>
+        <w:pStyle w:val="ListParagraph"/>
         <w:numPr>
           <w:ilvl w:val="0"/>
           <w:numId w:val="6"/>
@@ -993,7 +883,6 @@
           <w:lang w:val="en-GB"/>
         </w:rPr>
       </w:pPr>
-      <w:proofErr w:type="spellStart"/>
       <w:r>
         <w:rPr>
           <w:rFonts w:ascii="Arial Nova" w:eastAsia="Arial Nova" w:hAnsi="Arial Nova" w:cs="Arial Nova"/>
@@ -1001,42 +890,12 @@
           <w:szCs w:val="28"/>
           <w:lang w:val="en-GB"/>
         </w:rPr>
-        <w:t>Funzionalità</w:t>
-      </w:r>
-      <w:proofErr w:type="spellEnd"/>
-      <w:r>
-        <w:rPr>
-          <w:rFonts w:ascii="Arial Nova" w:eastAsia="Arial Nova" w:hAnsi="Arial Nova" w:cs="Arial Nova"/>
-          <w:sz w:val="28"/>
-          <w:szCs w:val="28"/>
-          <w:lang w:val="en-GB"/>
-        </w:rPr>
-        <w:t xml:space="preserve"> </w:t>
-      </w:r>
-      <w:proofErr w:type="spellStart"/>
-      <w:r>
-        <w:rPr>
-          <w:rFonts w:ascii="Arial Nova" w:eastAsia="Arial Nova" w:hAnsi="Arial Nova" w:cs="Arial Nova"/>
-          <w:sz w:val="28"/>
-          <w:szCs w:val="28"/>
-          <w:lang w:val="en-GB"/>
-        </w:rPr>
-        <w:t>opzionali</w:t>
-      </w:r>
-      <w:proofErr w:type="spellEnd"/>
-      <w:r>
-        <w:rPr>
-          <w:rFonts w:ascii="Arial Nova" w:eastAsia="Arial Nova" w:hAnsi="Arial Nova" w:cs="Arial Nova"/>
-          <w:sz w:val="28"/>
-          <w:szCs w:val="28"/>
-          <w:lang w:val="en-GB"/>
-        </w:rPr>
-        <w:t>:</w:t>
-      </w:r>
-    </w:p>
-    <w:p>
-      <w:pPr>
-        <w:pStyle w:val="Paragrafoelenco"/>
+        <w:t>Funzionalità opzionali:</w:t>
+      </w:r>
+    </w:p>
+    <w:p>
+      <w:pPr>
+        <w:pStyle w:val="ListParagraph"/>
         <w:numPr>
           <w:ilvl w:val="0"/>
           <w:numId w:val="5"/>
@@ -1058,7 +917,7 @@
     </w:p>
     <w:p>
       <w:pPr>
-        <w:pStyle w:val="Paragrafoelenco"/>
+        <w:pStyle w:val="ListParagraph"/>
         <w:numPr>
           <w:ilvl w:val="0"/>
           <w:numId w:val="5"/>
@@ -1080,7 +939,7 @@
     </w:p>
     <w:p>
       <w:pPr>
-        <w:pStyle w:val="Paragrafoelenco"/>
+        <w:pStyle w:val="ListParagraph"/>
         <w:numPr>
           <w:ilvl w:val="0"/>
           <w:numId w:val="5"/>
@@ -1118,7 +977,7 @@
     </w:p>
     <w:p>
       <w:pPr>
-        <w:pStyle w:val="Paragrafoelenco"/>
+        <w:pStyle w:val="ListParagraph"/>
         <w:numPr>
           <w:ilvl w:val="0"/>
           <w:numId w:val="5"/>
@@ -1130,7 +989,6 @@
           <w:lang w:val="en-GB"/>
         </w:rPr>
       </w:pPr>
-      <w:proofErr w:type="spellStart"/>
       <w:r>
         <w:rPr>
           <w:rFonts w:ascii="Arial Nova" w:eastAsia="Arial Nova" w:hAnsi="Arial Nova" w:cs="Arial Nova"/>
@@ -1138,9 +996,8 @@
           <w:szCs w:val="24"/>
           <w:lang w:val="en-GB"/>
         </w:rPr>
-        <w:t>Riproduzione</w:t>
-      </w:r>
-      <w:proofErr w:type="spellEnd"/>
+        <w:t xml:space="preserve">Riproduzione </w:t>
+      </w:r>
       <w:r>
         <w:rPr>
           <w:rFonts w:ascii="Arial Nova" w:eastAsia="Arial Nova" w:hAnsi="Arial Nova" w:cs="Arial Nova"/>
@@ -1148,9 +1005,8 @@
           <w:szCs w:val="24"/>
           <w:lang w:val="en-GB"/>
         </w:rPr>
-        <w:t xml:space="preserve"> </w:t>
-      </w:r>
-      <w:proofErr w:type="spellStart"/>
+        <w:t>c</w:t>
+      </w:r>
       <w:r>
         <w:rPr>
           <w:rFonts w:ascii="Arial Nova" w:eastAsia="Arial Nova" w:hAnsi="Arial Nova" w:cs="Arial Nova"/>
@@ -1158,31 +1014,12 @@
           <w:szCs w:val="24"/>
           <w:lang w:val="en-GB"/>
         </w:rPr>
-        <w:t>c</w:t>
-      </w:r>
-      <w:r>
-        <w:rPr>
-          <w:rFonts w:ascii="Arial Nova" w:eastAsia="Arial Nova" w:hAnsi="Arial Nova" w:cs="Arial Nova"/>
-          <w:sz w:val="24"/>
-          <w:szCs w:val="24"/>
-          <w:lang w:val="en-GB"/>
-        </w:rPr>
-        <w:t>asuale</w:t>
-      </w:r>
-      <w:proofErr w:type="spellEnd"/>
-      <w:r>
-        <w:rPr>
-          <w:rFonts w:ascii="Arial Nova" w:eastAsia="Arial Nova" w:hAnsi="Arial Nova" w:cs="Arial Nova"/>
-          <w:sz w:val="24"/>
-          <w:szCs w:val="24"/>
-          <w:lang w:val="en-GB"/>
-        </w:rPr>
-        <w:t>.</w:t>
-      </w:r>
-    </w:p>
-    <w:p>
-      <w:pPr>
-        <w:pStyle w:val="Paragrafoelenco"/>
+        <w:t>asuale.</w:t>
+      </w:r>
+    </w:p>
+    <w:p>
+      <w:pPr>
+        <w:pStyle w:val="ListParagraph"/>
         <w:numPr>
           <w:ilvl w:val="0"/>
           <w:numId w:val="5"/>
@@ -1194,7 +1031,6 @@
           <w:lang w:val="en-GB"/>
         </w:rPr>
       </w:pPr>
-      <w:proofErr w:type="spellStart"/>
       <w:r>
         <w:rPr>
           <w:rFonts w:ascii="Arial Nova" w:eastAsia="Arial Nova" w:hAnsi="Arial Nova" w:cs="Arial Nova"/>
@@ -1202,42 +1038,12 @@
           <w:szCs w:val="24"/>
           <w:lang w:val="en-GB"/>
         </w:rPr>
-        <w:t>Velocità</w:t>
-      </w:r>
-      <w:proofErr w:type="spellEnd"/>
-      <w:r>
-        <w:rPr>
-          <w:rFonts w:ascii="Arial Nova" w:eastAsia="Arial Nova" w:hAnsi="Arial Nova" w:cs="Arial Nova"/>
-          <w:sz w:val="24"/>
-          <w:szCs w:val="24"/>
-          <w:lang w:val="en-GB"/>
-        </w:rPr>
-        <w:t xml:space="preserve"> di </w:t>
-      </w:r>
-      <w:proofErr w:type="spellStart"/>
-      <w:r>
-        <w:rPr>
-          <w:rFonts w:ascii="Arial Nova" w:eastAsia="Arial Nova" w:hAnsi="Arial Nova" w:cs="Arial Nova"/>
-          <w:sz w:val="24"/>
-          <w:szCs w:val="24"/>
-          <w:lang w:val="en-GB"/>
-        </w:rPr>
-        <w:t>riproduzione</w:t>
-      </w:r>
-      <w:proofErr w:type="spellEnd"/>
-      <w:r>
-        <w:rPr>
-          <w:rFonts w:ascii="Arial Nova" w:eastAsia="Arial Nova" w:hAnsi="Arial Nova" w:cs="Arial Nova"/>
-          <w:sz w:val="24"/>
-          <w:szCs w:val="24"/>
-          <w:lang w:val="en-GB"/>
-        </w:rPr>
-        <w:t>.</w:t>
-      </w:r>
-    </w:p>
-    <w:p>
-      <w:pPr>
-        <w:pStyle w:val="Paragrafoelenco"/>
+        <w:t>Velocità di riproduzione.</w:t>
+      </w:r>
+    </w:p>
+    <w:p>
+      <w:pPr>
+        <w:pStyle w:val="ListParagraph"/>
         <w:numPr>
           <w:ilvl w:val="0"/>
           <w:numId w:val="5"/>
@@ -1254,30 +1060,12 @@
           <w:sz w:val="24"/>
           <w:szCs w:val="24"/>
         </w:rPr>
-        <w:t>Suggerimenti dell’applicazione (</w:t>
-      </w:r>
-      <w:proofErr w:type="spellStart"/>
-      <w:r>
-        <w:rPr>
-          <w:rFonts w:ascii="Arial Nova" w:eastAsia="Arial Nova" w:hAnsi="Arial Nova" w:cs="Arial Nova"/>
-          <w:sz w:val="24"/>
-          <w:szCs w:val="24"/>
-        </w:rPr>
-        <w:t>Shortcut</w:t>
-      </w:r>
-      <w:proofErr w:type="spellEnd"/>
-      <w:r>
-        <w:rPr>
-          <w:rFonts w:ascii="Arial Nova" w:eastAsia="Arial Nova" w:hAnsi="Arial Nova" w:cs="Arial Nova"/>
-          <w:sz w:val="24"/>
-          <w:szCs w:val="24"/>
-        </w:rPr>
-        <w:t xml:space="preserve"> da tastiera).</w:t>
-      </w:r>
-    </w:p>
-    <w:p>
-      <w:pPr>
-        <w:pStyle w:val="Paragrafoelenco"/>
+        <w:t>Suggerimenti dell’applicazione (Shortcut da tastiera).</w:t>
+      </w:r>
+    </w:p>
+    <w:p>
+      <w:pPr>
+        <w:pStyle w:val="ListParagraph"/>
         <w:numPr>
           <w:ilvl w:val="0"/>
           <w:numId w:val="5"/>
@@ -1340,7 +1128,7 @@
     </w:p>
     <w:p>
       <w:pPr>
-        <w:pStyle w:val="Paragrafoelenco"/>
+        <w:pStyle w:val="ListParagraph"/>
         <w:numPr>
           <w:ilvl w:val="0"/>
           <w:numId w:val="5"/>
@@ -1363,7 +1151,7 @@
     </w:p>
     <w:p>
       <w:pPr>
-        <w:pStyle w:val="Paragrafoelenco"/>
+        <w:pStyle w:val="ListParagraph"/>
         <w:numPr>
           <w:ilvl w:val="0"/>
           <w:numId w:val="5"/>
@@ -1564,33 +1352,15 @@
           <w:sz w:val="24"/>
           <w:szCs w:val="24"/>
         </w:rPr>
-        <w:t xml:space="preserve">, gestione della </w:t>
-      </w:r>
-      <w:proofErr w:type="gramStart"/>
-      <w:r>
-        <w:rPr>
-          <w:rFonts w:ascii="Arial Nova" w:eastAsia="Arial Nova" w:hAnsi="Arial Nova" w:cs="Arial Nova"/>
-          <w:sz w:val="24"/>
-          <w:szCs w:val="24"/>
-        </w:rPr>
-        <w:t>coda</w:t>
-      </w:r>
-      <w:r>
-        <w:rPr>
-          <w:rFonts w:ascii="Arial Nova" w:eastAsia="Arial Nova" w:hAnsi="Arial Nova" w:cs="Arial Nova"/>
-          <w:sz w:val="24"/>
-          <w:szCs w:val="24"/>
-        </w:rPr>
-        <w:t>(</w:t>
-      </w:r>
-      <w:proofErr w:type="gramEnd"/>
-      <w:r>
-        <w:rPr>
-          <w:rFonts w:ascii="Arial Nova" w:eastAsia="Arial Nova" w:hAnsi="Arial Nova" w:cs="Arial Nova"/>
-          <w:sz w:val="24"/>
-          <w:szCs w:val="24"/>
-        </w:rPr>
-        <w:t>con implementazione grafica)</w:t>
+        <w:t>, gestione della coda</w:t>
+      </w:r>
+      <w:r>
+        <w:rPr>
+          <w:rFonts w:ascii="Arial Nova" w:eastAsia="Arial Nova" w:hAnsi="Arial Nova" w:cs="Arial Nova"/>
+          <w:sz w:val="24"/>
+          <w:szCs w:val="24"/>
+        </w:rPr>
+        <w:t>(con implementazione grafica)</w:t>
       </w:r>
       <w:r>
         <w:rPr>
@@ -1731,22 +1501,28 @@
         </w:rPr>
         <w:t xml:space="preserve">, </w:t>
       </w:r>
-      <w:proofErr w:type="spellStart"/>
       <w:r>
         <w:rPr>
           <w:rFonts w:ascii="Arial Nova" w:hAnsi="Arial Nova"/>
           <w:sz w:val="24"/>
           <w:szCs w:val="24"/>
         </w:rPr>
-        <w:t>funzionalitá</w:t>
-      </w:r>
-      <w:proofErr w:type="spellEnd"/>
+        <w:t>funzionalit</w:t>
+      </w:r>
       <w:r>
         <w:rPr>
           <w:rFonts w:ascii="Arial Nova" w:hAnsi="Arial Nova"/>
           <w:sz w:val="24"/>
           <w:szCs w:val="24"/>
         </w:rPr>
+        <w:t>à</w:t>
+      </w:r>
+      <w:r>
+        <w:rPr>
+          <w:rFonts w:ascii="Arial Nova" w:hAnsi="Arial Nova"/>
+          <w:sz w:val="24"/>
+          <w:szCs w:val="24"/>
+        </w:rPr>
         <w:t xml:space="preserve"> a</w:t>
       </w:r>
       <w:r>
@@ -1787,59 +1563,7 @@
           <w:sz w:val="24"/>
           <w:szCs w:val="24"/>
         </w:rPr>
-        <w:t>Statistiche dell’utente usando I metadati dei file mp3 (</w:t>
-      </w:r>
-      <w:r>
-        <w:rPr>
-          <w:rFonts w:ascii="Arial Nova" w:eastAsia="Arial Nova" w:hAnsi="Arial Nova" w:cs="Arial Nova"/>
-          <w:sz w:val="24"/>
-          <w:szCs w:val="24"/>
-        </w:rPr>
-        <w:t xml:space="preserve">(tipo il </w:t>
-      </w:r>
-      <w:proofErr w:type="spellStart"/>
-      <w:r>
-        <w:rPr>
-          <w:rFonts w:ascii="Arial Nova" w:eastAsia="Arial Nova" w:hAnsi="Arial Nova" w:cs="Arial Nova"/>
-          <w:sz w:val="24"/>
-          <w:szCs w:val="24"/>
-        </w:rPr>
-        <w:t>wrapped</w:t>
-      </w:r>
-      <w:proofErr w:type="spellEnd"/>
-      <w:r>
-        <w:rPr>
-          <w:rFonts w:ascii="Arial Nova" w:eastAsia="Arial Nova" w:hAnsi="Arial Nova" w:cs="Arial Nova"/>
-          <w:sz w:val="24"/>
-          <w:szCs w:val="24"/>
-        </w:rPr>
-        <w:t xml:space="preserve"> di </w:t>
-      </w:r>
-      <w:proofErr w:type="spellStart"/>
-      <w:r>
-        <w:rPr>
-          <w:rFonts w:ascii="Arial Nova" w:eastAsia="Arial Nova" w:hAnsi="Arial Nova" w:cs="Arial Nova"/>
-          <w:sz w:val="24"/>
-          <w:szCs w:val="24"/>
-        </w:rPr>
-        <w:t>spotify</w:t>
-      </w:r>
-      <w:proofErr w:type="spellEnd"/>
-      <w:r>
-        <w:rPr>
-          <w:rFonts w:ascii="Arial Nova" w:eastAsia="Arial Nova" w:hAnsi="Arial Nova" w:cs="Arial Nova"/>
-          <w:sz w:val="24"/>
-          <w:szCs w:val="24"/>
-        </w:rPr>
-        <w:t xml:space="preserve">) </w:t>
-      </w:r>
-      <w:r>
-        <w:rPr>
-          <w:rFonts w:ascii="Arial Nova" w:eastAsia="Arial Nova" w:hAnsi="Arial Nova" w:cs="Arial Nova"/>
-          <w:sz w:val="24"/>
-          <w:szCs w:val="24"/>
-        </w:rPr>
-        <w:t>canzone più ascoltata, genere, tempo totale di canzoni ascoltate, ecc.).</w:t>
+        <w:t>Statistiche dell’utente usando I metadati dei file mp3 ((tipo il wrapped di spotify) canzone più ascoltata, genere, tempo totale di canzoni ascoltate, ecc.).</w:t>
       </w:r>
     </w:p>
     <w:p>
@@ -1893,7 +1617,6 @@
         </w:rPr>
         <w:t xml:space="preserve">Creazione di </w:t>
       </w:r>
-      <w:proofErr w:type="gramStart"/>
       <w:r>
         <w:rPr>
           <w:rFonts w:ascii="Arial Nova" w:eastAsia="Arial Nova" w:hAnsi="Arial Nova" w:cs="Arial Nova"/>
@@ -1916,16 +1639,7 @@
           <w:sz w:val="24"/>
           <w:szCs w:val="24"/>
         </w:rPr>
-        <w:t>(</w:t>
-      </w:r>
-      <w:proofErr w:type="gramEnd"/>
-      <w:r>
-        <w:rPr>
-          <w:rFonts w:ascii="Arial Nova" w:eastAsia="Arial Nova" w:hAnsi="Arial Nova" w:cs="Arial Nova"/>
-          <w:sz w:val="24"/>
-          <w:szCs w:val="24"/>
-        </w:rPr>
-        <w:t>con implementazione grafica)</w:t>
+        <w:t>(con implementazione grafica)</w:t>
       </w:r>
       <w:r>
         <w:rPr>
@@ -2012,25 +1726,7 @@
           <w:szCs w:val="24"/>
         </w:rPr>
         <w:tab/>
-        <w:t xml:space="preserve">Tagliare i </w:t>
-      </w:r>
-      <w:proofErr w:type="gramStart"/>
-      <w:r>
-        <w:rPr>
-          <w:rFonts w:ascii="Arial Nova" w:eastAsia="Arial Nova" w:hAnsi="Arial Nova" w:cs="Arial Nova"/>
-          <w:sz w:val="24"/>
-          <w:szCs w:val="24"/>
-        </w:rPr>
-        <w:t>brani(</w:t>
-      </w:r>
-      <w:proofErr w:type="gramEnd"/>
-      <w:r>
-        <w:rPr>
-          <w:rFonts w:ascii="Arial Nova" w:eastAsia="Arial Nova" w:hAnsi="Arial Nova" w:cs="Arial Nova"/>
-          <w:sz w:val="24"/>
-          <w:szCs w:val="24"/>
-        </w:rPr>
-        <w:t>con implementazione grafica)</w:t>
+        <w:t>Tagliare i brani(con implementazione grafica)</w:t>
       </w:r>
       <w:r>
         <w:rPr>
@@ -2054,51 +1750,15 @@
           <w:sz w:val="24"/>
           <w:szCs w:val="24"/>
         </w:rPr>
-        <w:t>funzionalità “</w:t>
-      </w:r>
-      <w:proofErr w:type="spellStart"/>
+        <w:t>funzionalità “view”, riproduzione casuale</w:t>
+      </w:r>
       <w:r>
         <w:rPr>
           <w:rFonts w:ascii="Arial Nova" w:hAnsi="Arial Nova"/>
           <w:sz w:val="24"/>
           <w:szCs w:val="24"/>
         </w:rPr>
-        <w:t>view</w:t>
-      </w:r>
-      <w:proofErr w:type="spellEnd"/>
-      <w:r>
-        <w:rPr>
-          <w:rFonts w:ascii="Arial Nova" w:hAnsi="Arial Nova"/>
-          <w:sz w:val="24"/>
-          <w:szCs w:val="24"/>
-        </w:rPr>
-        <w:t>”, riproduzione casuale</w:t>
-      </w:r>
-      <w:r>
-        <w:rPr>
-          <w:rFonts w:ascii="Arial Nova" w:hAnsi="Arial Nova"/>
-          <w:sz w:val="24"/>
-          <w:szCs w:val="24"/>
-        </w:rPr>
-        <w:t xml:space="preserve">, </w:t>
-      </w:r>
-      <w:proofErr w:type="spellStart"/>
-      <w:r>
-        <w:rPr>
-          <w:rFonts w:ascii="Arial Nova" w:hAnsi="Arial Nova"/>
-          <w:sz w:val="24"/>
-          <w:szCs w:val="24"/>
-        </w:rPr>
-        <w:t>shortcut</w:t>
-      </w:r>
-      <w:proofErr w:type="spellEnd"/>
-      <w:r>
-        <w:rPr>
-          <w:rFonts w:ascii="Arial Nova" w:hAnsi="Arial Nova"/>
-          <w:sz w:val="24"/>
-          <w:szCs w:val="24"/>
-        </w:rPr>
-        <w:t xml:space="preserve"> da tastiera</w:t>
+        <w:t>, shortcut da tastiera</w:t>
       </w:r>
       <w:r>
         <w:rPr>
@@ -2123,7 +1783,6 @@
           <w:sz w:val="48"/>
           <w:szCs w:val="48"/>
         </w:rPr>
-        <w:lastRenderedPageBreak/>
         <w:t>//immagin</w:t>
       </w:r>
       <w:r>
@@ -2208,7 +1867,6 @@
           <w:szCs w:val="48"/>
           <w:lang w:val="en-GB"/>
         </w:rPr>
-        <w:lastRenderedPageBreak/>
         <w:drawing>
           <wp:inline distT="0" distB="0" distL="0" distR="0" wp14:anchorId="0C90094A" wp14:editId="2D01F3FE">
             <wp:extent cx="5729605" cy="7404100"/>
@@ -2276,7 +1934,6 @@
           <w:szCs w:val="48"/>
           <w:lang w:val="en-GB"/>
         </w:rPr>
-        <w:lastRenderedPageBreak/>
         <w:drawing>
           <wp:inline distT="0" distB="0" distL="0" distR="0" wp14:anchorId="7034099B" wp14:editId="24520F8F">
             <wp:extent cx="5729605" cy="7404100"/>
@@ -2373,7 +2030,6 @@
           <w:szCs w:val="48"/>
           <w:lang w:val="en-GB"/>
         </w:rPr>
-        <w:lastRenderedPageBreak/>
         <w:t>INIZIO RELAZIONE</w:t>
       </w:r>
     </w:p>
@@ -3727,17 +3383,17 @@
     <w:lsdException w:name="Unresolved Mention" w:semiHidden="1" w:unhideWhenUsed="1"/>
     <w:lsdException w:name="Smart Link" w:semiHidden="1" w:unhideWhenUsed="1"/>
   </w:latentStyles>
-  <w:style w:type="paragraph" w:default="1" w:styleId="Normale">
+  <w:style w:type="paragraph" w:default="1" w:styleId="Normal">
     <w:name w:val="Normal"/>
     <w:qFormat/>
   </w:style>
-  <w:style w:type="character" w:default="1" w:styleId="Carpredefinitoparagrafo">
+  <w:style w:type="character" w:default="1" w:styleId="DefaultParagraphFont">
     <w:name w:val="Default Paragraph Font"/>
     <w:uiPriority w:val="1"/>
     <w:semiHidden/>
     <w:unhideWhenUsed/>
   </w:style>
-  <w:style w:type="table" w:default="1" w:styleId="Tabellanormale">
+  <w:style w:type="table" w:default="1" w:styleId="TableNormal">
     <w:name w:val="Normal Table"/>
     <w:uiPriority w:val="99"/>
     <w:semiHidden/>
@@ -3752,15 +3408,15 @@
       </w:tblCellMar>
     </w:tblPr>
   </w:style>
-  <w:style w:type="numbering" w:default="1" w:styleId="Nessunelenco">
+  <w:style w:type="numbering" w:default="1" w:styleId="NoList">
     <w:name w:val="No List"/>
     <w:uiPriority w:val="99"/>
     <w:semiHidden/>
     <w:unhideWhenUsed/>
   </w:style>
-  <w:style w:type="paragraph" w:styleId="Paragrafoelenco">
+  <w:style w:type="paragraph" w:styleId="ListParagraph">
     <w:name w:val="List Paragraph"/>
-    <w:basedOn w:val="Normale"/>
+    <w:basedOn w:val="Normal"/>
     <w:uiPriority w:val="34"/>
     <w:qFormat/>
     <w:rsid w:val="00044DDC"/>
@@ -3769,9 +3425,9 @@
       <w:contextualSpacing/>
     </w:pPr>
   </w:style>
-  <w:style w:type="character" w:styleId="Collegamentoipertestuale">
+  <w:style w:type="character" w:styleId="Hyperlink">
     <w:name w:val="Hyperlink"/>
-    <w:basedOn w:val="Carpredefinitoparagrafo"/>
+    <w:basedOn w:val="DefaultParagraphFont"/>
     <w:uiPriority w:val="99"/>
     <w:unhideWhenUsed/>
     <w:rsid w:val="00351D64"/>
@@ -3780,9 +3436,9 @@
       <w:u w:val="single"/>
     </w:rPr>
   </w:style>
-  <w:style w:type="character" w:styleId="Menzionenonrisolta">
+  <w:style w:type="character" w:styleId="UnresolvedMention">
     <w:name w:val="Unresolved Mention"/>
-    <w:basedOn w:val="Carpredefinitoparagrafo"/>
+    <w:basedOn w:val="DefaultParagraphFont"/>
     <w:uiPriority w:val="99"/>
     <w:semiHidden/>
     <w:unhideWhenUsed/>

</xml_diff>